<commit_message>
Added pages for F4H project
</commit_message>
<xml_diff>
--- a/pandoc/word/recommendations.docx
+++ b/pandoc/word/recommendations.docx
@@ -39,6 +39,13 @@
     </w:p>
     <w:p>
       <w:pPr>
+        <w:rPr>
+          <w:lang w:val="en-US"/>
+        </w:rPr>
+      </w:pPr>
+    </w:p>
+    <w:p>
+      <w:pPr>
         <w:pStyle w:val="Titolo4"/>
         <w:rPr>
           <w:lang w:val="en-US"/>
@@ -57,12 +64,14 @@
           <w:lang w:val="en-US"/>
         </w:rPr>
       </w:pPr>
+      <w:proofErr w:type="spellStart"/>
       <w:r>
         <w:rPr>
           <w:lang w:val="en-US"/>
         </w:rPr>
         <w:t>FAIRness</w:t>
       </w:r>
+      <w:proofErr w:type="spellEnd"/>
       <w:r>
         <w:rPr>
           <w:lang w:val="en-US"/>
@@ -177,14 +186,15 @@
         <w:rPr>
           <w:lang w:val="en-US"/>
         </w:rPr>
-        <w:t xml:space="preserve">Do not pretend to implement everything since the </w:t>
-      </w:r>
-      <w:r>
-        <w:rPr>
-          <w:lang w:val="en-US"/>
-        </w:rPr>
-        <w:t>beginning.</w:t>
-      </w:r>
+        <w:t>Do not pretend to implement everything since the beginning.</w:t>
+      </w:r>
+    </w:p>
+    <w:p>
+      <w:pPr>
+        <w:rPr>
+          <w:lang w:val="en-US"/>
+        </w:rPr>
+      </w:pPr>
     </w:p>
     <w:p>
       <w:pPr>
@@ -205,29 +215,18 @@
           <w:lang w:val="en-US"/>
         </w:rPr>
       </w:pPr>
-      <w:r>
-        <w:rPr>
-          <w:lang w:val="en-US"/>
-        </w:rPr>
-        <w:t>Depending on the usage context</w:t>
-      </w:r>
-      <w:r>
-        <w:rPr>
-          <w:lang w:val="en-US"/>
-        </w:rPr>
-        <w:t xml:space="preserve">, </w:t>
-      </w:r>
-      <w:r>
-        <w:rPr>
-          <w:lang w:val="en-US"/>
-        </w:rPr>
-        <w:t xml:space="preserve">cost-effectiveness evaluation </w:t>
-      </w:r>
-      <w:r>
-        <w:rPr>
-          <w:lang w:val="en-US"/>
-        </w:rPr>
-        <w:t>and your goals</w:t>
+    </w:p>
+    <w:p>
+      <w:pPr>
+        <w:rPr>
+          <w:lang w:val="en-US"/>
+        </w:rPr>
+      </w:pPr>
+      <w:r>
+        <w:rPr>
+          <w:lang w:val="en-US"/>
+        </w:rPr>
+        <w:t>Depending on the usage context, cost-effectiveness evaluation and your goals</w:t>
       </w:r>
       <w:r>
         <w:rPr>
@@ -300,6 +299,13 @@
     <w:p>
       <w:pPr>
         <w:rPr>
+          <w:lang w:val="en-US"/>
+        </w:rPr>
+      </w:pPr>
+    </w:p>
+    <w:p>
+      <w:pPr>
+        <w:rPr>
           <w:b/>
           <w:bCs/>
           <w:i/>
@@ -315,7 +321,7 @@
           <w:iCs/>
           <w:lang w:val="en-US"/>
         </w:rPr>
-        <w:t xml:space="preserve">&lt; there is a very minimal set of indicators to be </w:t>
+        <w:t xml:space="preserve">there is a very minimal set of indicators to be </w:t>
       </w:r>
       <w:r>
         <w:rPr>
@@ -335,34 +341,232 @@
           <w:iCs/>
           <w:lang w:val="en-US"/>
         </w:rPr>
-        <w:t>realized?&gt;</w:t>
-      </w:r>
-    </w:p>
-    <w:p>
-      <w:pPr>
-        <w:rPr>
-          <w:lang w:val="en-US"/>
-        </w:rPr>
-      </w:pPr>
-    </w:p>
-    <w:p>
-      <w:pPr>
-        <w:rPr>
-          <w:lang w:val="en-US"/>
-        </w:rPr>
-      </w:pPr>
-    </w:p>
-    <w:p>
-      <w:pPr>
-        <w:rPr>
-          <w:lang w:val="en-US"/>
-        </w:rPr>
-      </w:pPr>
-      <w:r>
-        <w:rPr>
-          <w:lang w:val="en-US"/>
-        </w:rPr>
-        <w:t>Information on data provenance and licence could be included in the metadata with a clear header rather than in comment</w:t>
+        <w:t>realized</w:t>
+      </w:r>
+      <w:r>
+        <w:rPr>
+          <w:b/>
+          <w:bCs/>
+          <w:i/>
+          <w:iCs/>
+          <w:lang w:val="en-US"/>
+        </w:rPr>
+        <w:t>:</w:t>
+      </w:r>
+      <w:r>
+        <w:rPr>
+          <w:b/>
+          <w:bCs/>
+          <w:i/>
+          <w:iCs/>
+          <w:lang w:val="en-US"/>
+        </w:rPr>
+        <w:t xml:space="preserve"> </w:t>
+      </w:r>
+      <w:r>
+        <w:rPr>
+          <w:b/>
+          <w:bCs/>
+          <w:i/>
+          <w:iCs/>
+          <w:lang w:val="en-US"/>
+        </w:rPr>
+        <w:t xml:space="preserve">essential as minimal </w:t>
+      </w:r>
+      <w:proofErr w:type="gramStart"/>
+      <w:r>
+        <w:rPr>
+          <w:b/>
+          <w:bCs/>
+          <w:i/>
+          <w:iCs/>
+          <w:lang w:val="en-US"/>
+        </w:rPr>
+        <w:t>set</w:t>
+      </w:r>
+      <w:proofErr w:type="gramEnd"/>
+    </w:p>
+    <w:p>
+      <w:pPr>
+        <w:rPr>
+          <w:lang w:val="en-US"/>
+        </w:rPr>
+      </w:pPr>
+    </w:p>
+    <w:p>
+      <w:pPr>
+        <w:rPr>
+          <w:lang w:val="en-US"/>
+        </w:rPr>
+      </w:pPr>
+      <w:r>
+        <w:rPr>
+          <w:b/>
+          <w:bCs/>
+          <w:lang w:val="en-US"/>
+        </w:rPr>
+        <w:t>I</w:t>
+      </w:r>
+      <w:r>
+        <w:rPr>
+          <w:b/>
+          <w:bCs/>
+          <w:lang w:val="en-US"/>
+        </w:rPr>
+        <w:t>nteroperability</w:t>
+      </w:r>
+      <w:r>
+        <w:rPr>
+          <w:lang w:val="en-US"/>
+        </w:rPr>
+        <w:t xml:space="preserve"> expected to be </w:t>
+      </w:r>
+      <w:r>
+        <w:rPr>
+          <w:lang w:val="en-US"/>
+        </w:rPr>
+        <w:t>implemented</w:t>
+      </w:r>
+      <w:r>
+        <w:rPr>
+          <w:lang w:val="en-US"/>
+        </w:rPr>
+        <w:t xml:space="preserve"> by the FHIR standard, the other principles </w:t>
+      </w:r>
+      <w:r>
+        <w:rPr>
+          <w:lang w:val="en-US"/>
+        </w:rPr>
+        <w:t xml:space="preserve">can be realized by alternative </w:t>
+      </w:r>
+      <w:r>
+        <w:rPr>
+          <w:lang w:val="en-US"/>
+        </w:rPr>
+        <w:t>solutions.</w:t>
+      </w:r>
+    </w:p>
+    <w:p>
+      <w:pPr>
+        <w:rPr>
+          <w:lang w:val="en-US"/>
+        </w:rPr>
+      </w:pPr>
+      <w:proofErr w:type="gramStart"/>
+      <w:r>
+        <w:rPr>
+          <w:lang w:val="en-US"/>
+        </w:rPr>
+        <w:t>Also</w:t>
+      </w:r>
+      <w:proofErr w:type="gramEnd"/>
+      <w:r>
+        <w:rPr>
+          <w:lang w:val="en-US"/>
+        </w:rPr>
+        <w:t xml:space="preserve"> the other principles may be </w:t>
+      </w:r>
+      <w:r>
+        <w:rPr>
+          <w:lang w:val="en-US"/>
+        </w:rPr>
+        <w:t>covered</w:t>
+      </w:r>
+      <w:r>
+        <w:rPr>
+          <w:lang w:val="en-US"/>
+        </w:rPr>
+        <w:t xml:space="preserve"> by </w:t>
+      </w:r>
+      <w:r>
+        <w:rPr>
+          <w:lang w:val="en-US"/>
+        </w:rPr>
+        <w:t>FHIR</w:t>
+      </w:r>
+      <w:r>
+        <w:rPr>
+          <w:lang w:val="en-US"/>
+        </w:rPr>
+        <w:t xml:space="preserve"> but a cost </w:t>
+      </w:r>
+      <w:r>
+        <w:rPr>
+          <w:lang w:val="en-US"/>
+        </w:rPr>
+        <w:t xml:space="preserve">effective evaluation and </w:t>
+      </w:r>
+      <w:r>
+        <w:rPr>
+          <w:lang w:val="en-US"/>
+        </w:rPr>
+        <w:t xml:space="preserve">level of </w:t>
+      </w:r>
+      <w:r>
+        <w:rPr>
+          <w:lang w:val="en-US"/>
+        </w:rPr>
+        <w:t xml:space="preserve">adoption </w:t>
+      </w:r>
+      <w:r>
+        <w:rPr>
+          <w:lang w:val="en-US"/>
+        </w:rPr>
+        <w:t xml:space="preserve">by that community </w:t>
+      </w:r>
+      <w:r>
+        <w:rPr>
+          <w:lang w:val="en-US"/>
+        </w:rPr>
+        <w:t>should be given.</w:t>
+      </w:r>
+    </w:p>
+    <w:p>
+      <w:pPr>
+        <w:rPr>
+          <w:lang w:val="en-US"/>
+        </w:rPr>
+      </w:pPr>
+    </w:p>
+    <w:p>
+      <w:pPr>
+        <w:rPr>
+          <w:lang w:val="en-US"/>
+        </w:rPr>
+      </w:pPr>
+    </w:p>
+    <w:p>
+      <w:pPr>
+        <w:rPr>
+          <w:lang w:val="en-US"/>
+        </w:rPr>
+      </w:pPr>
+    </w:p>
+    <w:p>
+      <w:pPr>
+        <w:rPr>
+          <w:lang w:val="en-US"/>
+        </w:rPr>
+      </w:pPr>
+      <w:r>
+        <w:rPr>
+          <w:lang w:val="en-US"/>
+        </w:rPr>
+        <w:t xml:space="preserve">Information on data provenance and </w:t>
+      </w:r>
+      <w:proofErr w:type="spellStart"/>
+      <w:r>
+        <w:rPr>
+          <w:lang w:val="en-US"/>
+        </w:rPr>
+        <w:t>licence</w:t>
+      </w:r>
+      <w:proofErr w:type="spellEnd"/>
+      <w:r>
+        <w:rPr>
+          <w:lang w:val="en-US"/>
+        </w:rPr>
+        <w:t xml:space="preserve"> could be included in the metadata with a clear header rather than in comment</w:t>
       </w:r>
       <w:r>
         <w:rPr>
@@ -380,6 +584,13 @@
     </w:p>
     <w:p>
       <w:pPr>
+        <w:rPr>
+          <w:lang w:val="en-US"/>
+        </w:rPr>
+      </w:pPr>
+    </w:p>
+    <w:p>
+      <w:pPr>
         <w:pStyle w:val="Titolo3"/>
         <w:rPr>
           <w:lang w:val="en-US"/>
@@ -498,27 +709,81 @@
         <w:rPr>
           <w:lang w:val="en-US"/>
         </w:rPr>
-        <w:t xml:space="preserve"> data and cosnlut that site to search data set with specific characteristics.</w:t>
-      </w:r>
-    </w:p>
-    <w:p>
-      <w:pPr>
-        <w:rPr>
-          <w:lang w:val="en-US"/>
-        </w:rPr>
-      </w:pPr>
-    </w:p>
-    <w:p>
-      <w:pPr>
-        <w:rPr>
-          <w:lang w:val="en-US"/>
-        </w:rPr>
-      </w:pPr>
-      <w:r>
-        <w:rPr>
-          <w:lang w:val="en-US"/>
-        </w:rPr>
-        <w:t xml:space="preserve">Consider a multi-layered and hybrid approach: that is combination of FHIR and non-FHI based technologies, enabling computable and </w:t>
+        <w:t xml:space="preserve"> data and </w:t>
+      </w:r>
+      <w:proofErr w:type="spellStart"/>
+      <w:r>
+        <w:rPr>
+          <w:lang w:val="en-US"/>
+        </w:rPr>
+        <w:t>cosnlut</w:t>
+      </w:r>
+      <w:proofErr w:type="spellEnd"/>
+      <w:r>
+        <w:rPr>
+          <w:lang w:val="en-US"/>
+        </w:rPr>
+        <w:t xml:space="preserve"> that site to search data set with specific characteristics.</w:t>
+      </w:r>
+    </w:p>
+    <w:p>
+      <w:pPr>
+        <w:rPr>
+          <w:lang w:val="en-US"/>
+        </w:rPr>
+      </w:pPr>
+    </w:p>
+    <w:p>
+      <w:pPr>
+        <w:rPr>
+          <w:lang w:val="en-US"/>
+        </w:rPr>
+      </w:pPr>
+      <w:r>
+        <w:rPr>
+          <w:lang w:val="en-US"/>
+        </w:rPr>
+        <w:t xml:space="preserve">Consider a </w:t>
+      </w:r>
+      <w:r>
+        <w:rPr>
+          <w:b/>
+          <w:bCs/>
+          <w:lang w:val="en-US"/>
+        </w:rPr>
+        <w:t xml:space="preserve">multi-layered </w:t>
+      </w:r>
+      <w:r>
+        <w:rPr>
+          <w:lang w:val="en-US"/>
+        </w:rPr>
+        <w:t xml:space="preserve">and </w:t>
+      </w:r>
+      <w:r>
+        <w:rPr>
+          <w:b/>
+          <w:bCs/>
+          <w:lang w:val="en-US"/>
+        </w:rPr>
+        <w:t>hybrid approach</w:t>
+      </w:r>
+      <w:r>
+        <w:rPr>
+          <w:lang w:val="en-US"/>
+        </w:rPr>
+        <w:t>: that is combination of FHIR and non-FHI</w:t>
+      </w:r>
+      <w:r>
+        <w:rPr>
+          <w:lang w:val="en-US"/>
+        </w:rPr>
+        <w:t>R</w:t>
+      </w:r>
+      <w:r>
+        <w:rPr>
+          <w:lang w:val="en-US"/>
+        </w:rPr>
+        <w:t xml:space="preserve"> based technologies, enabling computable and </w:t>
       </w:r>
       <w:r>
         <w:rPr>
@@ -530,7 +795,19 @@
         <w:rPr>
           <w:lang w:val="en-US"/>
         </w:rPr>
-        <w:t xml:space="preserve"> findability. For example </w:t>
+        <w:t xml:space="preserve"> findability. For </w:t>
+      </w:r>
+      <w:r>
+        <w:rPr>
+          <w:lang w:val="en-US"/>
+        </w:rPr>
+        <w:t>example,</w:t>
+      </w:r>
+      <w:r>
+        <w:rPr>
+          <w:lang w:val="en-US"/>
+        </w:rPr>
+        <w:t xml:space="preserve"> </w:t>
       </w:r>
       <w:r>
         <w:rPr>
@@ -541,6 +818,321 @@
     </w:p>
     <w:p>
       <w:pPr>
+        <w:rPr>
+          <w:lang w:val="en-US"/>
+        </w:rPr>
+      </w:pPr>
+    </w:p>
+    <w:p>
+      <w:pPr>
+        <w:rPr>
+          <w:lang w:val="en-US"/>
+        </w:rPr>
+      </w:pPr>
+      <w:r>
+        <w:rPr>
+          <w:lang w:val="en-US"/>
+        </w:rPr>
+        <w:t>I</w:t>
+      </w:r>
+      <w:r>
+        <w:rPr>
+          <w:lang w:val="en-US"/>
+        </w:rPr>
+        <w:t>f</w:t>
+      </w:r>
+      <w:r>
+        <w:rPr>
+          <w:lang w:val="en-US"/>
+        </w:rPr>
+        <w:t xml:space="preserve"> a search mechanism is adopted and accepted solution this will be used even not FHIR</w:t>
+      </w:r>
+      <w:r>
+        <w:rPr>
+          <w:lang w:val="en-US"/>
+        </w:rPr>
+        <w:t xml:space="preserve"> </w:t>
+      </w:r>
+      <w:proofErr w:type="gramStart"/>
+      <w:r>
+        <w:rPr>
+          <w:lang w:val="en-US"/>
+        </w:rPr>
+        <w:t>( as</w:t>
+      </w:r>
+      <w:proofErr w:type="gramEnd"/>
+      <w:r>
+        <w:rPr>
+          <w:lang w:val="en-US"/>
+        </w:rPr>
+        <w:t xml:space="preserve"> google style web search) </w:t>
+      </w:r>
+    </w:p>
+    <w:p>
+      <w:pPr>
+        <w:rPr>
+          <w:lang w:val="en-US"/>
+        </w:rPr>
+      </w:pPr>
+    </w:p>
+    <w:p>
+      <w:pPr>
+        <w:rPr>
+          <w:lang w:val="en-US"/>
+        </w:rPr>
+      </w:pPr>
+      <w:r>
+        <w:rPr>
+          <w:lang w:val="en-US"/>
+        </w:rPr>
+        <w:t xml:space="preserve">Describe how to handle allow the search when data are no longer </w:t>
+      </w:r>
+      <w:r>
+        <w:rPr>
+          <w:lang w:val="en-US"/>
+        </w:rPr>
+        <w:t>available.</w:t>
+      </w:r>
+    </w:p>
+    <w:p>
+      <w:pPr>
+        <w:rPr>
+          <w:lang w:val="en-US"/>
+        </w:rPr>
+      </w:pPr>
+    </w:p>
+    <w:p>
+      <w:pPr>
+        <w:rPr>
+          <w:lang w:val="en-US"/>
+        </w:rPr>
+      </w:pPr>
+      <w:r>
+        <w:rPr>
+          <w:lang w:val="en-US"/>
+        </w:rPr>
+        <w:t>Cases where you cannot get data (</w:t>
+      </w:r>
+      <w:proofErr w:type="gramStart"/>
+      <w:r>
+        <w:rPr>
+          <w:lang w:val="en-US"/>
+        </w:rPr>
+        <w:t>e.g.</w:t>
+      </w:r>
+      <w:proofErr w:type="gramEnd"/>
+      <w:r>
+        <w:rPr>
+          <w:lang w:val="en-US"/>
+        </w:rPr>
+        <w:t xml:space="preserve"> </w:t>
+      </w:r>
+      <w:r>
+        <w:rPr>
+          <w:lang w:val="en-US"/>
+        </w:rPr>
+        <w:t>for privacy reason</w:t>
+      </w:r>
+      <w:r>
+        <w:rPr>
+          <w:lang w:val="en-US"/>
+        </w:rPr>
+        <w:t>) proprietary patient data (but a summary or a description of the data can be available</w:t>
+      </w:r>
+      <w:r>
+        <w:rPr>
+          <w:lang w:val="en-US"/>
+        </w:rPr>
+        <w:t xml:space="preserve">). Machine can </w:t>
+      </w:r>
+      <w:proofErr w:type="gramStart"/>
+      <w:r>
+        <w:rPr>
+          <w:lang w:val="en-US"/>
+        </w:rPr>
+        <w:t>work</w:t>
+      </w:r>
+      <w:proofErr w:type="gramEnd"/>
+      <w:r>
+        <w:rPr>
+          <w:lang w:val="en-US"/>
+        </w:rPr>
+        <w:t xml:space="preserve"> </w:t>
+      </w:r>
+    </w:p>
+    <w:p>
+      <w:pPr>
+        <w:rPr>
+          <w:lang w:val="en-US"/>
+        </w:rPr>
+      </w:pPr>
+      <w:r>
+        <w:rPr>
+          <w:lang w:val="en-US"/>
+        </w:rPr>
+        <w:tab/>
+        <w:t xml:space="preserve">FAIR is 90% </w:t>
+      </w:r>
+      <w:proofErr w:type="gramStart"/>
+      <w:r>
+        <w:rPr>
+          <w:lang w:val="en-US"/>
+        </w:rPr>
+        <w:t>metadata</w:t>
+      </w:r>
+      <w:proofErr w:type="gramEnd"/>
+    </w:p>
+    <w:p>
+      <w:pPr>
+        <w:rPr>
+          <w:lang w:val="en-US"/>
+        </w:rPr>
+      </w:pPr>
+      <w:r>
+        <w:rPr>
+          <w:lang w:val="en-US"/>
+        </w:rPr>
+        <w:tab/>
+      </w:r>
+      <w:proofErr w:type="spellStart"/>
+      <w:r>
+        <w:rPr>
+          <w:lang w:val="en-US"/>
+        </w:rPr>
+        <w:t>Depensing</w:t>
+      </w:r>
+      <w:proofErr w:type="spellEnd"/>
+      <w:r>
+        <w:rPr>
+          <w:lang w:val="en-US"/>
+        </w:rPr>
+        <w:t xml:space="preserve"> on the access right FHIR serve ca return only partial </w:t>
+      </w:r>
+      <w:proofErr w:type="gramStart"/>
+      <w:r>
+        <w:rPr>
+          <w:lang w:val="en-US"/>
+        </w:rPr>
+        <w:t>information</w:t>
+      </w:r>
+      <w:proofErr w:type="gramEnd"/>
+    </w:p>
+    <w:p>
+      <w:pPr>
+        <w:rPr>
+          <w:lang w:val="en-US"/>
+        </w:rPr>
+      </w:pPr>
+    </w:p>
+    <w:p>
+      <w:pPr>
+        <w:rPr>
+          <w:lang w:val="en-US"/>
+        </w:rPr>
+      </w:pPr>
+      <w:r>
+        <w:rPr>
+          <w:lang w:val="en-US"/>
+        </w:rPr>
+        <w:t xml:space="preserve">FAIR by </w:t>
+      </w:r>
+      <w:proofErr w:type="gramStart"/>
+      <w:r>
+        <w:rPr>
+          <w:lang w:val="en-US"/>
+        </w:rPr>
+        <w:t>design:</w:t>
+      </w:r>
+      <w:proofErr w:type="gramEnd"/>
+      <w:r>
+        <w:rPr>
+          <w:lang w:val="en-US"/>
+        </w:rPr>
+        <w:t xml:space="preserve"> is hard to make data FAIR is </w:t>
+      </w:r>
+      <w:r>
+        <w:rPr>
+          <w:lang w:val="en-US"/>
+        </w:rPr>
+        <w:t xml:space="preserve">the data </w:t>
+      </w:r>
+      <w:r>
+        <w:rPr>
+          <w:lang w:val="en-US"/>
+        </w:rPr>
+        <w:t xml:space="preserve">are </w:t>
+      </w:r>
+      <w:r>
+        <w:rPr>
+          <w:lang w:val="en-US"/>
+        </w:rPr>
+        <w:t xml:space="preserve">poor. </w:t>
+      </w:r>
+      <w:proofErr w:type="spellStart"/>
+      <w:r>
+        <w:rPr>
+          <w:lang w:val="en-US"/>
+        </w:rPr>
+        <w:t>E.g</w:t>
+      </w:r>
+      <w:proofErr w:type="spellEnd"/>
+      <w:r>
+        <w:rPr>
+          <w:lang w:val="en-US"/>
+        </w:rPr>
+        <w:t xml:space="preserve"> converting in FHIR, we need to </w:t>
+      </w:r>
+      <w:proofErr w:type="spellStart"/>
+      <w:r>
+        <w:rPr>
+          <w:lang w:val="en-US"/>
+        </w:rPr>
+        <w:t>FAIR</w:t>
+      </w:r>
+      <w:r>
+        <w:rPr>
+          <w:lang w:val="en-US"/>
+        </w:rPr>
+        <w:t>ify</w:t>
+      </w:r>
+      <w:proofErr w:type="spellEnd"/>
+      <w:r>
+        <w:rPr>
+          <w:lang w:val="en-US"/>
+        </w:rPr>
+        <w:t xml:space="preserve"> data by the beginning. (</w:t>
+      </w:r>
+      <w:proofErr w:type="gramStart"/>
+      <w:r>
+        <w:rPr>
+          <w:lang w:val="en-US"/>
+        </w:rPr>
+        <w:t>future</w:t>
+      </w:r>
+      <w:proofErr w:type="gramEnd"/>
+      <w:r>
+        <w:rPr>
+          <w:lang w:val="en-US"/>
+        </w:rPr>
+        <w:t xml:space="preserve"> shape of success)</w:t>
+      </w:r>
+    </w:p>
+    <w:p>
+      <w:pPr>
+        <w:rPr>
+          <w:lang w:val="en-US"/>
+        </w:rPr>
+      </w:pPr>
+    </w:p>
+    <w:p>
+      <w:pPr>
+        <w:rPr>
+          <w:lang w:val="en-US"/>
+        </w:rPr>
+      </w:pPr>
+    </w:p>
+    <w:p>
+      <w:pPr>
         <w:pStyle w:val="Titolo3"/>
         <w:rPr>
           <w:lang w:val="en-US"/>
@@ -612,6 +1204,66 @@
           <w:lang w:val="en-US"/>
         </w:rPr>
         <w:t>Reusability</w:t>
+      </w:r>
+    </w:p>
+    <w:p>
+      <w:pPr>
+        <w:ind w:left="360"/>
+        <w:rPr>
+          <w:lang w:val="en-US"/>
+        </w:rPr>
+      </w:pPr>
+      <w:r>
+        <w:rPr>
+          <w:lang w:val="en-US"/>
+        </w:rPr>
+        <w:t>FAIR Implementation Profile enable to compare the way a community implement FAIR</w:t>
+      </w:r>
+      <w:r>
+        <w:rPr>
+          <w:lang w:val="en-US"/>
+        </w:rPr>
+        <w:t xml:space="preserve"> (evaluate if </w:t>
+      </w:r>
+    </w:p>
+    <w:p>
+      <w:pPr>
+        <w:ind w:firstLine="360"/>
+        <w:rPr>
+          <w:lang w:val="en-US"/>
+        </w:rPr>
+      </w:pPr>
+      <w:r>
+        <w:rPr>
+          <w:lang w:val="en-US"/>
+        </w:rPr>
+        <w:t xml:space="preserve">One of the </w:t>
+      </w:r>
+      <w:r>
+        <w:rPr>
+          <w:lang w:val="en-US"/>
+        </w:rPr>
+        <w:t>community standard</w:t>
+      </w:r>
+      <w:r>
+        <w:rPr>
+          <w:lang w:val="en-US"/>
+        </w:rPr>
+        <w:t xml:space="preserve">s mentioned could be </w:t>
+      </w:r>
+      <w:proofErr w:type="gramStart"/>
+      <w:r>
+        <w:rPr>
+          <w:lang w:val="en-US"/>
+        </w:rPr>
+        <w:t>FHIR</w:t>
+      </w:r>
+      <w:proofErr w:type="gramEnd"/>
+      <w:r>
+        <w:rPr>
+          <w:lang w:val="en-US"/>
+        </w:rPr>
+        <w:t xml:space="preserve"> </w:t>
       </w:r>
     </w:p>
     <w:p>

</xml_diff>

<commit_message>
first content for the FHIR and RDA page
</commit_message>
<xml_diff>
--- a/pandoc/word/recommendations.docx
+++ b/pandoc/word/recommendations.docx
@@ -18,1266 +18,1716 @@
     </w:p>
     <w:p>
       <w:pPr>
-        <w:pStyle w:val="Titolo3"/>
-        <w:rPr>
-          <w:lang w:val="en-US"/>
-        </w:rPr>
-      </w:pPr>
-      <w:r>
-        <w:rPr>
-          <w:lang w:val="en-US"/>
-        </w:rPr>
-        <w:t>General Considerations</w:t>
+        <w:numPr>
+          <w:ilvl w:val="0"/>
+          <w:numId w:val="16"/>
+        </w:numPr>
+        <w:shd w:val="clear" w:color="auto" w:fill="FFFFFF"/>
+        <w:spacing w:before="100" w:beforeAutospacing="1" w:after="100" w:afterAutospacing="1" w:line="240" w:lineRule="auto"/>
+        <w:rPr>
+          <w:rFonts w:ascii="Segoe UI" w:hAnsi="Segoe UI" w:cs="Segoe UI"/>
+          <w:color w:val="172B4D"/>
+          <w:sz w:val="21"/>
+          <w:szCs w:val="21"/>
+          <w:lang w:val="en-US"/>
+        </w:rPr>
+      </w:pPr>
+      <w:proofErr w:type="spellStart"/>
+      <w:r>
+        <w:rPr>
+          <w:rStyle w:val="Enfasigrassetto"/>
+          <w:rFonts w:ascii="Segoe UI" w:hAnsi="Segoe UI" w:cs="Segoe UI"/>
+          <w:color w:val="172B4D"/>
+          <w:sz w:val="21"/>
+          <w:szCs w:val="21"/>
+          <w:lang w:val="en-US"/>
+        </w:rPr>
+        <w:t>FAIRness</w:t>
+      </w:r>
+      <w:proofErr w:type="spellEnd"/>
+      <w:r>
+        <w:rPr>
+          <w:rFonts w:ascii="Segoe UI" w:hAnsi="Segoe UI" w:cs="Segoe UI"/>
+          <w:color w:val="172B4D"/>
+          <w:sz w:val="21"/>
+          <w:szCs w:val="21"/>
+          <w:lang w:val="en-US"/>
+        </w:rPr>
+        <w:t> is a </w:t>
+      </w:r>
+      <w:r>
+        <w:rPr>
+          <w:rStyle w:val="Enfasigrassetto"/>
+          <w:rFonts w:ascii="Segoe UI" w:hAnsi="Segoe UI" w:cs="Segoe UI"/>
+          <w:color w:val="172B4D"/>
+          <w:sz w:val="21"/>
+          <w:szCs w:val="21"/>
+          <w:lang w:val="en-US"/>
+        </w:rPr>
+        <w:t>goal</w:t>
+      </w:r>
+      <w:r>
+        <w:rPr>
+          <w:rFonts w:ascii="Segoe UI" w:hAnsi="Segoe UI" w:cs="Segoe UI"/>
+          <w:color w:val="172B4D"/>
+          <w:sz w:val="21"/>
+          <w:szCs w:val="21"/>
+          <w:lang w:val="en-US"/>
+        </w:rPr>
+        <w:t> not a status, therefore a </w:t>
+      </w:r>
+      <w:r>
+        <w:rPr>
+          <w:rStyle w:val="Enfasigrassetto"/>
+          <w:rFonts w:ascii="Segoe UI" w:hAnsi="Segoe UI" w:cs="Segoe UI"/>
+          <w:color w:val="172B4D"/>
+          <w:sz w:val="21"/>
+          <w:szCs w:val="21"/>
+          <w:lang w:val="en-US"/>
+        </w:rPr>
+        <w:t>continuous improvement incremental approach</w:t>
+      </w:r>
+      <w:r>
+        <w:rPr>
+          <w:rFonts w:ascii="Segoe UI" w:hAnsi="Segoe UI" w:cs="Segoe UI"/>
+          <w:color w:val="172B4D"/>
+          <w:sz w:val="21"/>
+          <w:szCs w:val="21"/>
+          <w:lang w:val="en-US"/>
+        </w:rPr>
+        <w:t> should be followed.</w:t>
       </w:r>
     </w:p>
     <w:p>
       <w:pPr>
-        <w:rPr>
-          <w:lang w:val="en-US"/>
-        </w:rPr>
-      </w:pPr>
+        <w:numPr>
+          <w:ilvl w:val="1"/>
+          <w:numId w:val="16"/>
+        </w:numPr>
+        <w:shd w:val="clear" w:color="auto" w:fill="FFFFFF"/>
+        <w:spacing w:before="100" w:beforeAutospacing="1" w:after="100" w:afterAutospacing="1" w:line="240" w:lineRule="auto"/>
+        <w:rPr>
+          <w:rFonts w:ascii="Segoe UI" w:hAnsi="Segoe UI" w:cs="Segoe UI"/>
+          <w:color w:val="172B4D"/>
+          <w:sz w:val="21"/>
+          <w:szCs w:val="21"/>
+          <w:lang w:val="en-US"/>
+        </w:rPr>
+      </w:pPr>
+      <w:r>
+        <w:rPr>
+          <w:rFonts w:ascii="Segoe UI" w:hAnsi="Segoe UI" w:cs="Segoe UI"/>
+          <w:color w:val="172B4D"/>
+          <w:sz w:val="21"/>
+          <w:szCs w:val="21"/>
+          <w:lang w:val="en-US"/>
+        </w:rPr>
+        <w:t>Do not pretend to implement everything since the beginning.</w:t>
+      </w:r>
     </w:p>
     <w:p>
       <w:pPr>
-        <w:rPr>
-          <w:lang w:val="en-US"/>
-        </w:rPr>
-      </w:pPr>
+        <w:numPr>
+          <w:ilvl w:val="2"/>
+          <w:numId w:val="16"/>
+        </w:numPr>
+        <w:shd w:val="clear" w:color="auto" w:fill="FFFFFF"/>
+        <w:spacing w:before="100" w:beforeAutospacing="1" w:after="100" w:afterAutospacing="1" w:line="240" w:lineRule="auto"/>
+        <w:rPr>
+          <w:rFonts w:ascii="Segoe UI" w:hAnsi="Segoe UI" w:cs="Segoe UI"/>
+          <w:color w:val="172B4D"/>
+          <w:sz w:val="21"/>
+          <w:szCs w:val="21"/>
+          <w:lang w:val="en-US"/>
+        </w:rPr>
+      </w:pPr>
+      <w:r>
+        <w:rPr>
+          <w:rFonts w:ascii="Segoe UI" w:hAnsi="Segoe UI" w:cs="Segoe UI"/>
+          <w:color w:val="172B4D"/>
+          <w:sz w:val="21"/>
+          <w:szCs w:val="21"/>
+          <w:lang w:val="en-US"/>
+        </w:rPr>
+        <w:t>either in term of principles to be realized</w:t>
+      </w:r>
     </w:p>
     <w:p>
       <w:pPr>
-        <w:pStyle w:val="Titolo4"/>
-        <w:rPr>
-          <w:lang w:val="en-US"/>
-        </w:rPr>
-      </w:pPr>
-      <w:r>
-        <w:rPr>
-          <w:lang w:val="en-US"/>
-        </w:rPr>
-        <w:t>FAIR: a goal not a status</w:t>
+        <w:numPr>
+          <w:ilvl w:val="2"/>
+          <w:numId w:val="16"/>
+        </w:numPr>
+        <w:shd w:val="clear" w:color="auto" w:fill="FFFFFF"/>
+        <w:spacing w:before="100" w:beforeAutospacing="1" w:after="100" w:afterAutospacing="1" w:line="240" w:lineRule="auto"/>
+        <w:rPr>
+          <w:rFonts w:ascii="Segoe UI" w:hAnsi="Segoe UI" w:cs="Segoe UI"/>
+          <w:color w:val="172B4D"/>
+          <w:sz w:val="21"/>
+          <w:szCs w:val="21"/>
+          <w:lang w:val="en-US"/>
+        </w:rPr>
+      </w:pPr>
+      <w:r>
+        <w:rPr>
+          <w:rFonts w:ascii="Segoe UI" w:hAnsi="Segoe UI" w:cs="Segoe UI"/>
+          <w:color w:val="172B4D"/>
+          <w:sz w:val="21"/>
+          <w:szCs w:val="21"/>
+          <w:lang w:val="en-US"/>
+        </w:rPr>
+        <w:t>either in term of maturity level</w:t>
       </w:r>
     </w:p>
     <w:p>
       <w:pPr>
-        <w:rPr>
-          <w:lang w:val="en-US"/>
-        </w:rPr>
-      </w:pPr>
-      <w:proofErr w:type="spellStart"/>
-      <w:r>
-        <w:rPr>
-          <w:lang w:val="en-US"/>
-        </w:rPr>
-        <w:t>FAIRness</w:t>
-      </w:r>
-      <w:proofErr w:type="spellEnd"/>
-      <w:r>
-        <w:rPr>
-          <w:lang w:val="en-US"/>
-        </w:rPr>
-        <w:t xml:space="preserve"> </w:t>
-      </w:r>
-      <w:r>
-        <w:rPr>
-          <w:lang w:val="en-US"/>
-        </w:rPr>
-        <w:t xml:space="preserve">is a goal </w:t>
-      </w:r>
-      <w:r>
-        <w:rPr>
-          <w:lang w:val="en-US"/>
-        </w:rPr>
-        <w:t xml:space="preserve">not just </w:t>
-      </w:r>
-      <w:r>
-        <w:rPr>
-          <w:lang w:val="en-US"/>
-        </w:rPr>
-        <w:t xml:space="preserve">than an </w:t>
-      </w:r>
-      <w:r>
-        <w:rPr>
-          <w:lang w:val="en-US"/>
-        </w:rPr>
-        <w:t>achievable status:</w:t>
+        <w:numPr>
+          <w:ilvl w:val="2"/>
+          <w:numId w:val="16"/>
+        </w:numPr>
+        <w:shd w:val="clear" w:color="auto" w:fill="FFFFFF"/>
+        <w:spacing w:before="100" w:beforeAutospacing="1" w:after="100" w:afterAutospacing="1" w:line="240" w:lineRule="auto"/>
+        <w:rPr>
+          <w:rFonts w:ascii="Segoe UI" w:hAnsi="Segoe UI" w:cs="Segoe UI"/>
+          <w:color w:val="172B4D"/>
+          <w:sz w:val="21"/>
+          <w:szCs w:val="21"/>
+          <w:lang w:val="en-US"/>
+        </w:rPr>
+      </w:pPr>
+      <w:proofErr w:type="gramStart"/>
+      <w:r>
+        <w:rPr>
+          <w:rFonts w:ascii="Segoe UI" w:hAnsi="Segoe UI" w:cs="Segoe UI"/>
+          <w:color w:val="172B4D"/>
+          <w:sz w:val="21"/>
+          <w:szCs w:val="21"/>
+          <w:lang w:val="en-US"/>
+        </w:rPr>
+        <w:t>either in</w:t>
+      </w:r>
+      <w:proofErr w:type="gramEnd"/>
+      <w:r>
+        <w:rPr>
+          <w:rFonts w:ascii="Segoe UI" w:hAnsi="Segoe UI" w:cs="Segoe UI"/>
+          <w:color w:val="172B4D"/>
+          <w:sz w:val="21"/>
+          <w:szCs w:val="21"/>
+          <w:lang w:val="en-US"/>
+        </w:rPr>
+        <w:t xml:space="preserve"> term of communities coverage. For </w:t>
+      </w:r>
+      <w:proofErr w:type="gramStart"/>
+      <w:r>
+        <w:rPr>
+          <w:rFonts w:ascii="Segoe UI" w:hAnsi="Segoe UI" w:cs="Segoe UI"/>
+          <w:color w:val="172B4D"/>
+          <w:sz w:val="21"/>
+          <w:szCs w:val="21"/>
+          <w:lang w:val="en-US"/>
+        </w:rPr>
+        <w:t>example</w:t>
+      </w:r>
+      <w:proofErr w:type="gramEnd"/>
+      <w:r>
+        <w:rPr>
+          <w:rFonts w:ascii="Segoe UI" w:hAnsi="Segoe UI" w:cs="Segoe UI"/>
+          <w:color w:val="172B4D"/>
+          <w:sz w:val="21"/>
+          <w:szCs w:val="21"/>
+          <w:lang w:val="en-US"/>
+        </w:rPr>
+        <w:t xml:space="preserve"> a solution applicable within a </w:t>
+      </w:r>
+      <w:r>
+        <w:rPr>
+          <w:rFonts w:ascii="Segoe UI" w:hAnsi="Segoe UI" w:cs="Segoe UI"/>
+          <w:color w:val="172B4D"/>
+          <w:sz w:val="21"/>
+          <w:szCs w:val="21"/>
+          <w:lang w:val="en-US"/>
+        </w:rPr>
+        <w:t>well-defined</w:t>
+      </w:r>
+      <w:r>
+        <w:rPr>
+          <w:rFonts w:ascii="Segoe UI" w:hAnsi="Segoe UI" w:cs="Segoe UI"/>
+          <w:color w:val="172B4D"/>
+          <w:sz w:val="21"/>
+          <w:szCs w:val="21"/>
+          <w:lang w:val="en-US"/>
+        </w:rPr>
+        <w:t xml:space="preserve"> community, may not fit for purpose for a wider target (e.g. global search)</w:t>
       </w:r>
     </w:p>
     <w:p>
       <w:pPr>
-        <w:pStyle w:val="Paragrafoelenco"/>
+        <w:numPr>
+          <w:ilvl w:val="1"/>
+          <w:numId w:val="16"/>
+        </w:numPr>
+        <w:shd w:val="clear" w:color="auto" w:fill="FFFFFF"/>
+        <w:spacing w:before="100" w:beforeAutospacing="1" w:after="100" w:afterAutospacing="1" w:line="240" w:lineRule="auto"/>
+        <w:rPr>
+          <w:rFonts w:ascii="Segoe UI" w:hAnsi="Segoe UI" w:cs="Segoe UI"/>
+          <w:color w:val="172B4D"/>
+          <w:sz w:val="21"/>
+          <w:szCs w:val="21"/>
+          <w:lang w:val="en-US"/>
+        </w:rPr>
+      </w:pPr>
+      <w:r>
+        <w:rPr>
+          <w:rFonts w:ascii="Segoe UI" w:hAnsi="Segoe UI" w:cs="Segoe UI"/>
+          <w:color w:val="172B4D"/>
+          <w:sz w:val="21"/>
+          <w:szCs w:val="21"/>
+          <w:lang w:val="en-US"/>
+        </w:rPr>
+        <w:t>You need to be able to know where you are ("as is" assessment) and what do you want to achieve.</w:t>
+      </w:r>
+    </w:p>
+    <w:p>
+      <w:pPr>
+        <w:numPr>
+          <w:ilvl w:val="1"/>
+          <w:numId w:val="16"/>
+        </w:numPr>
+        <w:shd w:val="clear" w:color="auto" w:fill="FFFFFF"/>
+        <w:spacing w:before="100" w:beforeAutospacing="1" w:after="100" w:afterAutospacing="1" w:line="240" w:lineRule="auto"/>
+        <w:rPr>
+          <w:rFonts w:ascii="Segoe UI" w:hAnsi="Segoe UI" w:cs="Segoe UI"/>
+          <w:color w:val="172B4D"/>
+          <w:sz w:val="21"/>
+          <w:szCs w:val="21"/>
+          <w:lang w:val="en-US"/>
+        </w:rPr>
+      </w:pPr>
+      <w:r>
+        <w:rPr>
+          <w:rFonts w:ascii="Segoe UI" w:hAnsi="Segoe UI" w:cs="Segoe UI"/>
+          <w:color w:val="172B4D"/>
+          <w:sz w:val="21"/>
+          <w:szCs w:val="21"/>
+          <w:lang w:val="en-US"/>
+        </w:rPr>
+        <w:t>Measurements, and then RDA indicators, are essential for evaluating achieved improvements.</w:t>
+      </w:r>
+    </w:p>
+    <w:p>
+      <w:pPr>
+        <w:numPr>
+          <w:ilvl w:val="1"/>
+          <w:numId w:val="16"/>
+        </w:numPr>
+        <w:shd w:val="clear" w:color="auto" w:fill="FFFFFF"/>
+        <w:spacing w:before="100" w:beforeAutospacing="1" w:after="100" w:afterAutospacing="1" w:line="240" w:lineRule="auto"/>
+        <w:rPr>
+          <w:rFonts w:ascii="Segoe UI" w:hAnsi="Segoe UI" w:cs="Segoe UI"/>
+          <w:color w:val="172B4D"/>
+          <w:sz w:val="21"/>
+          <w:szCs w:val="21"/>
+        </w:rPr>
+      </w:pPr>
+      <w:r>
+        <w:rPr>
+          <w:rFonts w:ascii="Segoe UI" w:hAnsi="Segoe UI" w:cs="Segoe UI"/>
+          <w:color w:val="172B4D"/>
+          <w:sz w:val="21"/>
+          <w:szCs w:val="21"/>
+        </w:rPr>
+        <w:t>&lt;…&gt;</w:t>
+      </w:r>
+    </w:p>
+    <w:p>
+      <w:pPr>
         <w:numPr>
           <w:ilvl w:val="0"/>
-          <w:numId w:val="14"/>
+          <w:numId w:val="16"/>
         </w:numPr>
-        <w:rPr>
-          <w:lang w:val="en-US"/>
-        </w:rPr>
-      </w:pPr>
-      <w:r>
-        <w:rPr>
-          <w:lang w:val="en-US"/>
-        </w:rPr>
-        <w:t>a continuous improvement incremental approach is required.</w:t>
-      </w:r>
-    </w:p>
-    <w:p>
-      <w:pPr>
-        <w:pStyle w:val="Paragrafoelenco"/>
-        <w:numPr>
-          <w:ilvl w:val="0"/>
-          <w:numId w:val="14"/>
-        </w:numPr>
-        <w:rPr>
-          <w:lang w:val="en-US"/>
-        </w:rPr>
-      </w:pPr>
-      <w:r>
-        <w:rPr>
-          <w:lang w:val="en-US"/>
-        </w:rPr>
-        <w:t xml:space="preserve">Measurements, and then RDA indicators, are essential for evaluating </w:t>
-      </w:r>
-      <w:r>
-        <w:rPr>
-          <w:lang w:val="en-US"/>
-        </w:rPr>
-        <w:t>achieved improvements</w:t>
-      </w:r>
-      <w:r>
-        <w:rPr>
-          <w:lang w:val="en-US"/>
-        </w:rPr>
-        <w:t>.</w:t>
-      </w:r>
-    </w:p>
-    <w:p>
-      <w:pPr>
-        <w:pStyle w:val="Paragrafoelenco"/>
-        <w:numPr>
-          <w:ilvl w:val="0"/>
-          <w:numId w:val="14"/>
-        </w:numPr>
-        <w:rPr>
-          <w:lang w:val="en-US"/>
-        </w:rPr>
-      </w:pPr>
-      <w:r>
-        <w:rPr>
-          <w:lang w:val="en-US"/>
-        </w:rPr>
-        <w:t>&lt;…&gt;</w:t>
-      </w:r>
-    </w:p>
-    <w:p>
-      <w:pPr>
-        <w:rPr>
-          <w:lang w:val="en-US"/>
-        </w:rPr>
-      </w:pPr>
-    </w:p>
-    <w:p>
-      <w:pPr>
-        <w:rPr>
-          <w:lang w:val="en-US"/>
-        </w:rPr>
-      </w:pPr>
-      <w:r>
-        <w:rPr>
-          <w:lang w:val="en-US"/>
-        </w:rPr>
-        <w:t>Do not pretend to implement everything since the beginning.</w:t>
-      </w:r>
-    </w:p>
-    <w:p>
-      <w:pPr>
-        <w:rPr>
-          <w:lang w:val="en-US"/>
-        </w:rPr>
-      </w:pPr>
-    </w:p>
-    <w:p>
-      <w:pPr>
-        <w:rPr>
-          <w:lang w:val="en-US"/>
-        </w:rPr>
-      </w:pPr>
-      <w:r>
-        <w:rPr>
-          <w:lang w:val="en-US"/>
-        </w:rPr>
-        <w:t xml:space="preserve">Know where you are (as is assessment) and what do you want to achieve. </w:t>
-      </w:r>
-    </w:p>
-    <w:p>
-      <w:pPr>
-        <w:rPr>
-          <w:lang w:val="en-US"/>
-        </w:rPr>
-      </w:pPr>
-    </w:p>
-    <w:p>
-      <w:pPr>
-        <w:rPr>
-          <w:lang w:val="en-US"/>
-        </w:rPr>
-      </w:pPr>
-      <w:r>
-        <w:rPr>
-          <w:lang w:val="en-US"/>
-        </w:rPr>
-        <w:t>Depending on the usage context, cost-effectiveness evaluation and your goals</w:t>
-      </w:r>
-      <w:r>
-        <w:rPr>
-          <w:lang w:val="en-US"/>
-        </w:rPr>
-        <w:t>,</w:t>
-      </w:r>
-      <w:r>
-        <w:rPr>
-          <w:lang w:val="en-US"/>
-        </w:rPr>
-        <w:t xml:space="preserve"> set up a consistent set of objectives either in term of</w:t>
-      </w:r>
-      <w:r>
-        <w:rPr>
-          <w:lang w:val="en-US"/>
-        </w:rPr>
-        <w:t>:</w:t>
-      </w:r>
-    </w:p>
-    <w:p>
-      <w:pPr>
-        <w:pStyle w:val="Paragrafoelenco"/>
-        <w:numPr>
-          <w:ilvl w:val="0"/>
-          <w:numId w:val="15"/>
-        </w:numPr>
-        <w:rPr>
-          <w:lang w:val="en-US"/>
-        </w:rPr>
-      </w:pPr>
-      <w:r>
-        <w:rPr>
-          <w:lang w:val="en-US"/>
-        </w:rPr>
-        <w:t xml:space="preserve">RDA indicators to be fulfilled and realization </w:t>
-      </w:r>
-      <w:r>
-        <w:rPr>
-          <w:lang w:val="en-US"/>
-        </w:rPr>
-        <w:t>maturity &lt;add example&gt;</w:t>
-      </w:r>
-    </w:p>
-    <w:p>
-      <w:pPr>
-        <w:pStyle w:val="Paragrafoelenco"/>
-        <w:numPr>
-          <w:ilvl w:val="0"/>
-          <w:numId w:val="15"/>
-        </w:numPr>
-        <w:rPr>
-          <w:lang w:val="en-US"/>
-        </w:rPr>
-      </w:pPr>
-      <w:r>
-        <w:rPr>
-          <w:lang w:val="en-US"/>
-        </w:rPr>
-        <w:t>HL7 FHIR implementation &lt; add example&gt;</w:t>
-      </w:r>
-    </w:p>
-    <w:p>
-      <w:pPr>
-        <w:rPr>
-          <w:lang w:val="en-US"/>
-        </w:rPr>
-      </w:pPr>
-    </w:p>
-    <w:p>
-      <w:pPr>
-        <w:rPr>
-          <w:lang w:val="en-US"/>
-        </w:rPr>
-      </w:pPr>
-    </w:p>
-    <w:p>
-      <w:pPr>
-        <w:rPr>
-          <w:b/>
-          <w:bCs/>
-          <w:i/>
-          <w:iCs/>
-          <w:lang w:val="en-US"/>
-        </w:rPr>
-      </w:pPr>
-      <w:r>
-        <w:rPr>
-          <w:b/>
-          <w:bCs/>
-          <w:i/>
-          <w:iCs/>
-          <w:lang w:val="en-US"/>
-        </w:rPr>
-        <w:t xml:space="preserve">there is a very minimal set of indicators to be </w:t>
-      </w:r>
-      <w:r>
-        <w:rPr>
-          <w:b/>
-          <w:bCs/>
-          <w:i/>
-          <w:iCs/>
-          <w:lang w:val="en-US"/>
-        </w:rPr>
-        <w:t xml:space="preserve">always </w:t>
-      </w:r>
-      <w:r>
-        <w:rPr>
-          <w:b/>
-          <w:bCs/>
-          <w:i/>
-          <w:iCs/>
-          <w:lang w:val="en-US"/>
-        </w:rPr>
-        <w:t>realized</w:t>
-      </w:r>
-      <w:r>
-        <w:rPr>
-          <w:b/>
-          <w:bCs/>
-          <w:i/>
-          <w:iCs/>
-          <w:lang w:val="en-US"/>
-        </w:rPr>
-        <w:t>:</w:t>
-      </w:r>
-      <w:r>
-        <w:rPr>
-          <w:b/>
-          <w:bCs/>
-          <w:i/>
-          <w:iCs/>
-          <w:lang w:val="en-US"/>
-        </w:rPr>
-        <w:t xml:space="preserve"> </w:t>
-      </w:r>
-      <w:r>
-        <w:rPr>
-          <w:b/>
-          <w:bCs/>
-          <w:i/>
-          <w:iCs/>
-          <w:lang w:val="en-US"/>
-        </w:rPr>
-        <w:t xml:space="preserve">essential as minimal </w:t>
+        <w:shd w:val="clear" w:color="auto" w:fill="FFFFFF"/>
+        <w:spacing w:before="100" w:beforeAutospacing="1" w:after="100" w:afterAutospacing="1" w:line="240" w:lineRule="auto"/>
+        <w:rPr>
+          <w:rFonts w:ascii="Segoe UI" w:hAnsi="Segoe UI" w:cs="Segoe UI"/>
+          <w:color w:val="172B4D"/>
+          <w:sz w:val="21"/>
+          <w:szCs w:val="21"/>
+          <w:lang w:val="en-US"/>
+        </w:rPr>
+      </w:pPr>
+      <w:r>
+        <w:rPr>
+          <w:rFonts w:ascii="Segoe UI" w:hAnsi="Segoe UI" w:cs="Segoe UI"/>
+          <w:color w:val="172B4D"/>
+          <w:sz w:val="21"/>
+          <w:szCs w:val="21"/>
+          <w:lang w:val="en-US"/>
+        </w:rPr>
+        <w:t>The </w:t>
+      </w:r>
+      <w:r>
+        <w:rPr>
+          <w:rStyle w:val="Enfasigrassetto"/>
+          <w:rFonts w:ascii="Segoe UI" w:hAnsi="Segoe UI" w:cs="Segoe UI"/>
+          <w:color w:val="172B4D"/>
+          <w:sz w:val="21"/>
+          <w:szCs w:val="21"/>
+          <w:lang w:val="en-US"/>
+        </w:rPr>
+        <w:t>HL7 FHIR</w:t>
+      </w:r>
+      <w:r>
+        <w:rPr>
+          <w:rFonts w:ascii="Segoe UI" w:hAnsi="Segoe UI" w:cs="Segoe UI"/>
+          <w:color w:val="172B4D"/>
+          <w:sz w:val="21"/>
+          <w:szCs w:val="21"/>
+          <w:lang w:val="en-US"/>
+        </w:rPr>
+        <w:t> standard is a widely recognized and used standard in the health space providing </w:t>
+      </w:r>
+      <w:r>
+        <w:rPr>
+          <w:rStyle w:val="Enfasigrassetto"/>
+          <w:rFonts w:ascii="Segoe UI" w:hAnsi="Segoe UI" w:cs="Segoe UI"/>
+          <w:color w:val="172B4D"/>
+          <w:sz w:val="21"/>
+          <w:szCs w:val="21"/>
+          <w:lang w:val="en-US"/>
+        </w:rPr>
+        <w:t>value</w:t>
+      </w:r>
+      <w:r>
+        <w:rPr>
+          <w:rFonts w:ascii="Segoe UI" w:hAnsi="Segoe UI" w:cs="Segoe UI"/>
+          <w:color w:val="172B4D"/>
+          <w:sz w:val="21"/>
+          <w:szCs w:val="21"/>
+          <w:lang w:val="en-US"/>
+        </w:rPr>
+        <w:t> in the </w:t>
+      </w:r>
+      <w:r>
+        <w:rPr>
+          <w:rStyle w:val="Enfasigrassetto"/>
+          <w:rFonts w:ascii="Segoe UI" w:hAnsi="Segoe UI" w:cs="Segoe UI"/>
+          <w:color w:val="172B4D"/>
+          <w:sz w:val="21"/>
+          <w:szCs w:val="21"/>
+          <w:lang w:val="en-US"/>
+        </w:rPr>
+        <w:t>implementation</w:t>
+      </w:r>
+      <w:r>
+        <w:rPr>
+          <w:rFonts w:ascii="Segoe UI" w:hAnsi="Segoe UI" w:cs="Segoe UI"/>
+          <w:color w:val="172B4D"/>
+          <w:sz w:val="21"/>
+          <w:szCs w:val="21"/>
+          <w:lang w:val="en-US"/>
+        </w:rPr>
+        <w:t> of </w:t>
+      </w:r>
+      <w:r>
+        <w:rPr>
+          <w:rStyle w:val="Enfasigrassetto"/>
+          <w:rFonts w:ascii="Segoe UI" w:hAnsi="Segoe UI" w:cs="Segoe UI"/>
+          <w:color w:val="172B4D"/>
+          <w:sz w:val="21"/>
+          <w:szCs w:val="21"/>
+          <w:lang w:val="en-US"/>
+        </w:rPr>
+        <w:t xml:space="preserve">FAIR health data and </w:t>
       </w:r>
       <w:proofErr w:type="gramStart"/>
       <w:r>
         <w:rPr>
-          <w:b/>
-          <w:bCs/>
-          <w:i/>
-          <w:iCs/>
-          <w:lang w:val="en-US"/>
-        </w:rPr>
-        <w:t>set</w:t>
+          <w:rStyle w:val="Enfasigrassetto"/>
+          <w:rFonts w:ascii="Segoe UI" w:hAnsi="Segoe UI" w:cs="Segoe UI"/>
+          <w:color w:val="172B4D"/>
+          <w:sz w:val="21"/>
+          <w:szCs w:val="21"/>
+          <w:lang w:val="en-US"/>
+        </w:rPr>
+        <w:t>services</w:t>
       </w:r>
       <w:proofErr w:type="gramEnd"/>
     </w:p>
     <w:p>
       <w:pPr>
-        <w:rPr>
-          <w:lang w:val="en-US"/>
-        </w:rPr>
-      </w:pPr>
+        <w:numPr>
+          <w:ilvl w:val="1"/>
+          <w:numId w:val="16"/>
+        </w:numPr>
+        <w:shd w:val="clear" w:color="auto" w:fill="FFFFFF"/>
+        <w:spacing w:before="100" w:beforeAutospacing="1" w:after="100" w:afterAutospacing="1" w:line="240" w:lineRule="auto"/>
+        <w:rPr>
+          <w:rFonts w:ascii="Segoe UI" w:hAnsi="Segoe UI" w:cs="Segoe UI"/>
+          <w:color w:val="172B4D"/>
+          <w:sz w:val="21"/>
+          <w:szCs w:val="21"/>
+          <w:lang w:val="en-US"/>
+        </w:rPr>
+      </w:pPr>
+      <w:r>
+        <w:rPr>
+          <w:rFonts w:ascii="Segoe UI" w:hAnsi="Segoe UI" w:cs="Segoe UI"/>
+          <w:color w:val="172B4D"/>
+          <w:sz w:val="21"/>
+          <w:szCs w:val="21"/>
+          <w:lang w:val="en-US"/>
+        </w:rPr>
+        <w:t xml:space="preserve">Even if HL7 FHIR can provide support to data FAIRification, implementing HL7 FHIR is not a sufficient requirement for being FAIR. </w:t>
+      </w:r>
+      <w:proofErr w:type="gramStart"/>
+      <w:r>
+        <w:rPr>
+          <w:rFonts w:ascii="Segoe UI" w:hAnsi="Segoe UI" w:cs="Segoe UI"/>
+          <w:color w:val="172B4D"/>
+          <w:sz w:val="21"/>
+          <w:szCs w:val="21"/>
+          <w:lang w:val="en-US"/>
+        </w:rPr>
+        <w:t>This guides</w:t>
+      </w:r>
+      <w:proofErr w:type="gramEnd"/>
+      <w:r>
+        <w:rPr>
+          <w:rFonts w:ascii="Segoe UI" w:hAnsi="Segoe UI" w:cs="Segoe UI"/>
+          <w:color w:val="172B4D"/>
+          <w:sz w:val="21"/>
+          <w:szCs w:val="21"/>
+          <w:lang w:val="en-US"/>
+        </w:rPr>
+        <w:t xml:space="preserve"> provides suggestions on how to use FHIR to improve </w:t>
+      </w:r>
+      <w:proofErr w:type="spellStart"/>
+      <w:r>
+        <w:rPr>
+          <w:rFonts w:ascii="Segoe UI" w:hAnsi="Segoe UI" w:cs="Segoe UI"/>
+          <w:color w:val="172B4D"/>
+          <w:sz w:val="21"/>
+          <w:szCs w:val="21"/>
+          <w:lang w:val="en-US"/>
+        </w:rPr>
+        <w:t>FAIRness</w:t>
+      </w:r>
+      <w:proofErr w:type="spellEnd"/>
+      <w:r>
+        <w:rPr>
+          <w:rFonts w:ascii="Segoe UI" w:hAnsi="Segoe UI" w:cs="Segoe UI"/>
+          <w:color w:val="172B4D"/>
+          <w:sz w:val="21"/>
+          <w:szCs w:val="21"/>
+          <w:lang w:val="en-US"/>
+        </w:rPr>
+        <w:t>.</w:t>
+      </w:r>
     </w:p>
     <w:p>
       <w:pPr>
-        <w:rPr>
-          <w:lang w:val="en-US"/>
-        </w:rPr>
-      </w:pPr>
-      <w:r>
-        <w:rPr>
-          <w:b/>
-          <w:bCs/>
-          <w:lang w:val="en-US"/>
-        </w:rPr>
-        <w:t>I</w:t>
-      </w:r>
-      <w:r>
-        <w:rPr>
-          <w:b/>
-          <w:bCs/>
-          <w:lang w:val="en-US"/>
-        </w:rPr>
-        <w:t>nteroperability</w:t>
-      </w:r>
-      <w:r>
-        <w:rPr>
-          <w:lang w:val="en-US"/>
-        </w:rPr>
-        <w:t xml:space="preserve"> expected to be </w:t>
-      </w:r>
-      <w:r>
-        <w:rPr>
-          <w:lang w:val="en-US"/>
-        </w:rPr>
-        <w:t>implemented</w:t>
-      </w:r>
-      <w:r>
-        <w:rPr>
-          <w:lang w:val="en-US"/>
-        </w:rPr>
-        <w:t xml:space="preserve"> by the FHIR standard, the other principles </w:t>
-      </w:r>
-      <w:r>
-        <w:rPr>
-          <w:lang w:val="en-US"/>
-        </w:rPr>
-        <w:t xml:space="preserve">can be realized by alternative </w:t>
-      </w:r>
-      <w:r>
-        <w:rPr>
-          <w:lang w:val="en-US"/>
-        </w:rPr>
-        <w:t>solutions.</w:t>
+        <w:numPr>
+          <w:ilvl w:val="1"/>
+          <w:numId w:val="16"/>
+        </w:numPr>
+        <w:shd w:val="clear" w:color="auto" w:fill="FFFFFF"/>
+        <w:spacing w:before="100" w:beforeAutospacing="1" w:after="100" w:afterAutospacing="1" w:line="240" w:lineRule="auto"/>
+        <w:rPr>
+          <w:rFonts w:ascii="Segoe UI" w:hAnsi="Segoe UI" w:cs="Segoe UI"/>
+          <w:color w:val="172B4D"/>
+          <w:sz w:val="21"/>
+          <w:szCs w:val="21"/>
+          <w:lang w:val="en-US"/>
+        </w:rPr>
+      </w:pPr>
+      <w:r>
+        <w:rPr>
+          <w:rFonts w:ascii="Segoe UI" w:hAnsi="Segoe UI" w:cs="Segoe UI"/>
+          <w:color w:val="172B4D"/>
+          <w:sz w:val="21"/>
+          <w:szCs w:val="21"/>
+          <w:lang w:val="en-US"/>
+        </w:rPr>
+        <w:t>The HL7 FHIR standard provides its highest value in realizing </w:t>
+      </w:r>
+      <w:r>
+        <w:rPr>
+          <w:rStyle w:val="Enfasigrassetto"/>
+          <w:rFonts w:ascii="Segoe UI" w:hAnsi="Segoe UI" w:cs="Segoe UI"/>
+          <w:color w:val="172B4D"/>
+          <w:sz w:val="21"/>
+          <w:szCs w:val="21"/>
+          <w:lang w:val="en-US"/>
+        </w:rPr>
+        <w:t>Interoperability</w:t>
+      </w:r>
+      <w:r>
+        <w:rPr>
+          <w:rFonts w:ascii="Segoe UI" w:hAnsi="Segoe UI" w:cs="Segoe UI"/>
+          <w:color w:val="172B4D"/>
+          <w:sz w:val="21"/>
+          <w:szCs w:val="21"/>
+          <w:lang w:val="en-US"/>
+        </w:rPr>
+        <w:t xml:space="preserve"> and Reusability principles. Hybrid solutions, </w:t>
+      </w:r>
+      <w:proofErr w:type="spellStart"/>
+      <w:r>
+        <w:rPr>
+          <w:rFonts w:ascii="Segoe UI" w:hAnsi="Segoe UI" w:cs="Segoe UI"/>
+          <w:color w:val="172B4D"/>
+          <w:sz w:val="21"/>
+          <w:szCs w:val="21"/>
+          <w:lang w:val="en-US"/>
+        </w:rPr>
+        <w:t>i.e</w:t>
+      </w:r>
+      <w:proofErr w:type="spellEnd"/>
+      <w:r>
+        <w:rPr>
+          <w:rFonts w:ascii="Segoe UI" w:hAnsi="Segoe UI" w:cs="Segoe UI"/>
+          <w:color w:val="172B4D"/>
+          <w:sz w:val="21"/>
+          <w:szCs w:val="21"/>
+          <w:lang w:val="en-US"/>
+        </w:rPr>
+        <w:t xml:space="preserve"> by using combined FHIR and non-FHIR technologies, can be used to realize the other FAIR principles.</w:t>
       </w:r>
     </w:p>
     <w:p>
       <w:pPr>
-        <w:rPr>
-          <w:lang w:val="en-US"/>
-        </w:rPr>
-      </w:pPr>
+        <w:numPr>
+          <w:ilvl w:val="1"/>
+          <w:numId w:val="16"/>
+        </w:numPr>
+        <w:shd w:val="clear" w:color="auto" w:fill="FFFFFF"/>
+        <w:spacing w:before="100" w:beforeAutospacing="1" w:after="100" w:afterAutospacing="1" w:line="240" w:lineRule="auto"/>
+        <w:rPr>
+          <w:rFonts w:ascii="Segoe UI" w:hAnsi="Segoe UI" w:cs="Segoe UI"/>
+          <w:color w:val="172B4D"/>
+          <w:sz w:val="21"/>
+          <w:szCs w:val="21"/>
+          <w:lang w:val="en-US"/>
+        </w:rPr>
+      </w:pPr>
+      <w:r>
+        <w:rPr>
+          <w:rFonts w:ascii="Segoe UI" w:hAnsi="Segoe UI" w:cs="Segoe UI"/>
+          <w:color w:val="172B4D"/>
+          <w:sz w:val="21"/>
+          <w:szCs w:val="21"/>
+          <w:lang w:val="en-US"/>
+        </w:rPr>
+        <w:t xml:space="preserve">This would not exclude the possibility to realize also Findability and Accessibility </w:t>
+      </w:r>
       <w:proofErr w:type="gramStart"/>
       <w:r>
         <w:rPr>
-          <w:lang w:val="en-US"/>
-        </w:rPr>
-        <w:t>Also</w:t>
+          <w:rFonts w:ascii="Segoe UI" w:hAnsi="Segoe UI" w:cs="Segoe UI"/>
+          <w:color w:val="172B4D"/>
+          <w:sz w:val="21"/>
+          <w:szCs w:val="21"/>
+          <w:lang w:val="en-US"/>
+        </w:rPr>
+        <w:t>principles  by</w:t>
       </w:r>
       <w:proofErr w:type="gramEnd"/>
       <w:r>
         <w:rPr>
-          <w:lang w:val="en-US"/>
-        </w:rPr>
-        <w:t xml:space="preserve"> the other principles may be </w:t>
-      </w:r>
-      <w:r>
-        <w:rPr>
-          <w:lang w:val="en-US"/>
-        </w:rPr>
-        <w:t>covered</w:t>
-      </w:r>
-      <w:r>
-        <w:rPr>
-          <w:lang w:val="en-US"/>
-        </w:rPr>
-        <w:t xml:space="preserve"> by </w:t>
-      </w:r>
-      <w:r>
-        <w:rPr>
-          <w:lang w:val="en-US"/>
-        </w:rPr>
-        <w:t>FHIR</w:t>
-      </w:r>
-      <w:r>
-        <w:rPr>
-          <w:lang w:val="en-US"/>
-        </w:rPr>
-        <w:t xml:space="preserve"> but a cost </w:t>
-      </w:r>
-      <w:r>
-        <w:rPr>
-          <w:lang w:val="en-US"/>
-        </w:rPr>
-        <w:t xml:space="preserve">effective evaluation and </w:t>
-      </w:r>
-      <w:r>
-        <w:rPr>
-          <w:lang w:val="en-US"/>
-        </w:rPr>
-        <w:t xml:space="preserve">level of </w:t>
-      </w:r>
-      <w:r>
-        <w:rPr>
-          <w:lang w:val="en-US"/>
-        </w:rPr>
-        <w:t xml:space="preserve">adoption </w:t>
-      </w:r>
-      <w:r>
-        <w:rPr>
-          <w:lang w:val="en-US"/>
-        </w:rPr>
-        <w:t xml:space="preserve">by that community </w:t>
-      </w:r>
-      <w:r>
-        <w:rPr>
-          <w:lang w:val="en-US"/>
-        </w:rPr>
-        <w:t>should be given.</w:t>
+          <w:rFonts w:ascii="Segoe UI" w:hAnsi="Segoe UI" w:cs="Segoe UI"/>
+          <w:color w:val="172B4D"/>
+          <w:sz w:val="21"/>
+          <w:szCs w:val="21"/>
+          <w:lang w:val="en-US"/>
+        </w:rPr>
+        <w:t xml:space="preserve"> using FHIR. However, a cost benefit evaluation, that should </w:t>
+      </w:r>
+      <w:proofErr w:type="gramStart"/>
+      <w:r>
+        <w:rPr>
+          <w:rFonts w:ascii="Segoe UI" w:hAnsi="Segoe UI" w:cs="Segoe UI"/>
+          <w:color w:val="172B4D"/>
+          <w:sz w:val="21"/>
+          <w:szCs w:val="21"/>
+          <w:lang w:val="en-US"/>
+        </w:rPr>
+        <w:t>consider also</w:t>
+      </w:r>
+      <w:proofErr w:type="gramEnd"/>
+      <w:r>
+        <w:rPr>
+          <w:rFonts w:ascii="Segoe UI" w:hAnsi="Segoe UI" w:cs="Segoe UI"/>
+          <w:color w:val="172B4D"/>
+          <w:sz w:val="21"/>
+          <w:szCs w:val="21"/>
+          <w:lang w:val="en-US"/>
+        </w:rPr>
+        <w:t xml:space="preserve"> the level of adoption by that community, should be accomplished.</w:t>
       </w:r>
     </w:p>
     <w:p>
       <w:pPr>
-        <w:rPr>
-          <w:lang w:val="en-US"/>
-        </w:rPr>
-      </w:pPr>
+        <w:numPr>
+          <w:ilvl w:val="0"/>
+          <w:numId w:val="16"/>
+        </w:numPr>
+        <w:shd w:val="clear" w:color="auto" w:fill="FFFFFF"/>
+        <w:spacing w:before="100" w:beforeAutospacing="1" w:after="100" w:afterAutospacing="1" w:line="240" w:lineRule="auto"/>
+        <w:rPr>
+          <w:rFonts w:ascii="Segoe UI" w:hAnsi="Segoe UI" w:cs="Segoe UI"/>
+          <w:color w:val="172B4D"/>
+          <w:sz w:val="21"/>
+          <w:szCs w:val="21"/>
+          <w:lang w:val="en-US"/>
+        </w:rPr>
+      </w:pPr>
+      <w:r>
+        <w:rPr>
+          <w:rFonts w:ascii="Segoe UI" w:hAnsi="Segoe UI" w:cs="Segoe UI"/>
+          <w:color w:val="172B4D"/>
+          <w:sz w:val="21"/>
+          <w:szCs w:val="21"/>
+          <w:lang w:val="en-US"/>
+        </w:rPr>
+        <w:t>As for the FAIR principle in general, also the FHIR implementation of the FAIR principles should follow an </w:t>
+      </w:r>
+      <w:r>
+        <w:rPr>
+          <w:rStyle w:val="Enfasigrassetto"/>
+          <w:rFonts w:ascii="Segoe UI" w:hAnsi="Segoe UI" w:cs="Segoe UI"/>
+          <w:color w:val="172B4D"/>
+          <w:sz w:val="21"/>
+          <w:szCs w:val="21"/>
+          <w:lang w:val="en-US"/>
+        </w:rPr>
+        <w:t>incremental approach.</w:t>
+      </w:r>
     </w:p>
     <w:p>
       <w:pPr>
-        <w:rPr>
-          <w:lang w:val="en-US"/>
-        </w:rPr>
-      </w:pPr>
+        <w:numPr>
+          <w:ilvl w:val="1"/>
+          <w:numId w:val="16"/>
+        </w:numPr>
+        <w:shd w:val="clear" w:color="auto" w:fill="FFFFFF"/>
+        <w:spacing w:before="100" w:beforeAutospacing="1" w:after="100" w:afterAutospacing="1" w:line="240" w:lineRule="auto"/>
+        <w:rPr>
+          <w:rFonts w:ascii="Segoe UI" w:hAnsi="Segoe UI" w:cs="Segoe UI"/>
+          <w:color w:val="172B4D"/>
+          <w:sz w:val="21"/>
+          <w:szCs w:val="21"/>
+        </w:rPr>
+      </w:pPr>
+      <w:r>
+        <w:rPr>
+          <w:rFonts w:ascii="Segoe UI" w:hAnsi="Segoe UI" w:cs="Segoe UI"/>
+          <w:color w:val="172B4D"/>
+          <w:sz w:val="21"/>
+          <w:szCs w:val="21"/>
+          <w:lang w:val="en-US"/>
+        </w:rPr>
+        <w:t xml:space="preserve">in this sense, depending on the usage context, including the standards adopted by the community, the cost-effectiveness evaluation and the community goals, an architectural migration path with a consistent set of intermediate objectives should be defined. </w:t>
+      </w:r>
+      <w:proofErr w:type="spellStart"/>
+      <w:r>
+        <w:rPr>
+          <w:rFonts w:ascii="Segoe UI" w:hAnsi="Segoe UI" w:cs="Segoe UI"/>
+          <w:color w:val="172B4D"/>
+          <w:sz w:val="21"/>
+          <w:szCs w:val="21"/>
+        </w:rPr>
+        <w:t>Objectives</w:t>
+      </w:r>
+      <w:proofErr w:type="spellEnd"/>
+      <w:r>
+        <w:rPr>
+          <w:rFonts w:ascii="Segoe UI" w:hAnsi="Segoe UI" w:cs="Segoe UI"/>
+          <w:color w:val="172B4D"/>
+          <w:sz w:val="21"/>
+          <w:szCs w:val="21"/>
+        </w:rPr>
+        <w:t xml:space="preserve"> </w:t>
+      </w:r>
+      <w:proofErr w:type="spellStart"/>
+      <w:r>
+        <w:rPr>
+          <w:rFonts w:ascii="Segoe UI" w:hAnsi="Segoe UI" w:cs="Segoe UI"/>
+          <w:color w:val="172B4D"/>
+          <w:sz w:val="21"/>
+          <w:szCs w:val="21"/>
+        </w:rPr>
+        <w:t>might</w:t>
+      </w:r>
+      <w:proofErr w:type="spellEnd"/>
+      <w:r>
+        <w:rPr>
+          <w:rFonts w:ascii="Segoe UI" w:hAnsi="Segoe UI" w:cs="Segoe UI"/>
+          <w:color w:val="172B4D"/>
+          <w:sz w:val="21"/>
+          <w:szCs w:val="21"/>
+        </w:rPr>
+        <w:t xml:space="preserve"> be </w:t>
+      </w:r>
+      <w:proofErr w:type="spellStart"/>
+      <w:r>
+        <w:rPr>
+          <w:rFonts w:ascii="Segoe UI" w:hAnsi="Segoe UI" w:cs="Segoe UI"/>
+          <w:color w:val="172B4D"/>
+          <w:sz w:val="21"/>
+          <w:szCs w:val="21"/>
+        </w:rPr>
+        <w:t>related</w:t>
+      </w:r>
+      <w:proofErr w:type="spellEnd"/>
+      <w:r>
+        <w:rPr>
+          <w:rFonts w:ascii="Segoe UI" w:hAnsi="Segoe UI" w:cs="Segoe UI"/>
+          <w:color w:val="172B4D"/>
+          <w:sz w:val="21"/>
+          <w:szCs w:val="21"/>
+        </w:rPr>
+        <w:t xml:space="preserve"> to:</w:t>
+      </w:r>
     </w:p>
     <w:p>
       <w:pPr>
-        <w:rPr>
-          <w:lang w:val="en-US"/>
-        </w:rPr>
-      </w:pPr>
+        <w:numPr>
+          <w:ilvl w:val="2"/>
+          <w:numId w:val="16"/>
+        </w:numPr>
+        <w:shd w:val="clear" w:color="auto" w:fill="FFFFFF"/>
+        <w:spacing w:before="100" w:beforeAutospacing="1" w:after="100" w:afterAutospacing="1" w:line="240" w:lineRule="auto"/>
+        <w:rPr>
+          <w:rFonts w:ascii="Segoe UI" w:hAnsi="Segoe UI" w:cs="Segoe UI"/>
+          <w:color w:val="172B4D"/>
+          <w:sz w:val="21"/>
+          <w:szCs w:val="21"/>
+          <w:lang w:val="en-US"/>
+        </w:rPr>
+      </w:pPr>
+      <w:r>
+        <w:rPr>
+          <w:rFonts w:ascii="Segoe UI" w:hAnsi="Segoe UI" w:cs="Segoe UI"/>
+          <w:color w:val="172B4D"/>
+          <w:sz w:val="21"/>
+          <w:szCs w:val="21"/>
+          <w:lang w:val="en-US"/>
+        </w:rPr>
+        <w:t xml:space="preserve">a set of RDA indicators to be </w:t>
+      </w:r>
+      <w:proofErr w:type="gramStart"/>
+      <w:r>
+        <w:rPr>
+          <w:rFonts w:ascii="Segoe UI" w:hAnsi="Segoe UI" w:cs="Segoe UI"/>
+          <w:color w:val="172B4D"/>
+          <w:sz w:val="21"/>
+          <w:szCs w:val="21"/>
+          <w:lang w:val="en-US"/>
+        </w:rPr>
+        <w:t>realized.</w:t>
+      </w:r>
+      <w:r>
+        <w:rPr>
+          <w:rStyle w:val="Enfasicorsivo"/>
+          <w:rFonts w:ascii="Segoe UI" w:hAnsi="Segoe UI" w:cs="Segoe UI"/>
+          <w:color w:val="172B4D"/>
+          <w:sz w:val="21"/>
+          <w:szCs w:val="21"/>
+          <w:lang w:val="en-US"/>
+        </w:rPr>
+        <w:t>&lt;</w:t>
+      </w:r>
+      <w:proofErr w:type="gramEnd"/>
+      <w:r>
+        <w:rPr>
+          <w:rStyle w:val="Enfasicorsivo"/>
+          <w:rFonts w:ascii="Segoe UI" w:hAnsi="Segoe UI" w:cs="Segoe UI"/>
+          <w:color w:val="172B4D"/>
+          <w:sz w:val="21"/>
+          <w:szCs w:val="21"/>
+          <w:lang w:val="en-US"/>
+        </w:rPr>
+        <w:t>add example&gt;</w:t>
+      </w:r>
     </w:p>
     <w:p>
       <w:pPr>
-        <w:rPr>
-          <w:lang w:val="en-US"/>
-        </w:rPr>
-      </w:pPr>
-      <w:r>
-        <w:rPr>
-          <w:lang w:val="en-US"/>
-        </w:rPr>
-        <w:t xml:space="preserve">Information on data provenance and </w:t>
-      </w:r>
-      <w:proofErr w:type="spellStart"/>
-      <w:r>
-        <w:rPr>
-          <w:lang w:val="en-US"/>
-        </w:rPr>
-        <w:t>licence</w:t>
-      </w:r>
-      <w:proofErr w:type="spellEnd"/>
-      <w:r>
-        <w:rPr>
-          <w:lang w:val="en-US"/>
-        </w:rPr>
-        <w:t xml:space="preserve"> could be included in the metadata with a clear header rather than in comment</w:t>
-      </w:r>
-      <w:r>
-        <w:rPr>
-          <w:lang w:val="en-US"/>
-        </w:rPr>
-        <w:t>.</w:t>
+        <w:numPr>
+          <w:ilvl w:val="2"/>
+          <w:numId w:val="16"/>
+        </w:numPr>
+        <w:shd w:val="clear" w:color="auto" w:fill="FFFFFF"/>
+        <w:spacing w:before="100" w:beforeAutospacing="1" w:after="100" w:afterAutospacing="1" w:line="240" w:lineRule="auto"/>
+        <w:rPr>
+          <w:rFonts w:ascii="Segoe UI" w:hAnsi="Segoe UI" w:cs="Segoe UI"/>
+          <w:color w:val="172B4D"/>
+          <w:sz w:val="21"/>
+          <w:szCs w:val="21"/>
+          <w:lang w:val="en-US"/>
+        </w:rPr>
+      </w:pPr>
+      <w:r>
+        <w:rPr>
+          <w:rFonts w:ascii="Segoe UI" w:hAnsi="Segoe UI" w:cs="Segoe UI"/>
+          <w:color w:val="172B4D"/>
+          <w:sz w:val="21"/>
+          <w:szCs w:val="21"/>
+          <w:lang w:val="en-US"/>
+        </w:rPr>
+        <w:t>their realization maturity levels. </w:t>
+      </w:r>
+      <w:r>
+        <w:rPr>
+          <w:rStyle w:val="Enfasicorsivo"/>
+          <w:rFonts w:ascii="Segoe UI" w:hAnsi="Segoe UI" w:cs="Segoe UI"/>
+          <w:color w:val="172B4D"/>
+          <w:sz w:val="21"/>
+          <w:szCs w:val="21"/>
+          <w:lang w:val="en-US"/>
+        </w:rPr>
+        <w:t>&lt;add example&gt;</w:t>
       </w:r>
     </w:p>
     <w:p>
       <w:pPr>
-        <w:rPr>
-          <w:lang w:val="en-US"/>
-        </w:rPr>
-      </w:pPr>
+        <w:numPr>
+          <w:ilvl w:val="2"/>
+          <w:numId w:val="16"/>
+        </w:numPr>
+        <w:shd w:val="clear" w:color="auto" w:fill="FFFFFF"/>
+        <w:spacing w:before="100" w:beforeAutospacing="1" w:after="100" w:afterAutospacing="1" w:line="240" w:lineRule="auto"/>
+        <w:rPr>
+          <w:rFonts w:ascii="Segoe UI" w:hAnsi="Segoe UI" w:cs="Segoe UI"/>
+          <w:color w:val="172B4D"/>
+          <w:sz w:val="21"/>
+          <w:szCs w:val="21"/>
+          <w:lang w:val="en-US"/>
+        </w:rPr>
+      </w:pPr>
+      <w:r>
+        <w:rPr>
+          <w:rFonts w:ascii="Segoe UI" w:hAnsi="Segoe UI" w:cs="Segoe UI"/>
+          <w:color w:val="172B4D"/>
+          <w:sz w:val="21"/>
+          <w:szCs w:val="21"/>
+          <w:lang w:val="en-US"/>
+        </w:rPr>
+        <w:t>the HL7 FHIR implementation. </w:t>
+      </w:r>
+      <w:r>
+        <w:rPr>
+          <w:rStyle w:val="Enfasicorsivo"/>
+          <w:rFonts w:ascii="Segoe UI" w:hAnsi="Segoe UI" w:cs="Segoe UI"/>
+          <w:color w:val="172B4D"/>
+          <w:sz w:val="21"/>
+          <w:szCs w:val="21"/>
+          <w:lang w:val="en-US"/>
+        </w:rPr>
+        <w:t>&lt;add example&gt;</w:t>
+      </w:r>
     </w:p>
     <w:p>
       <w:pPr>
-        <w:rPr>
-          <w:lang w:val="en-US"/>
-        </w:rPr>
-      </w:pPr>
+        <w:numPr>
+          <w:ilvl w:val="0"/>
+          <w:numId w:val="16"/>
+        </w:numPr>
+        <w:shd w:val="clear" w:color="auto" w:fill="FFFFFF"/>
+        <w:spacing w:before="100" w:beforeAutospacing="1" w:after="100" w:afterAutospacing="1" w:line="240" w:lineRule="auto"/>
+        <w:rPr>
+          <w:rFonts w:ascii="Segoe UI" w:hAnsi="Segoe UI" w:cs="Segoe UI"/>
+          <w:color w:val="172B4D"/>
+          <w:sz w:val="21"/>
+          <w:szCs w:val="21"/>
+          <w:lang w:val="en-US"/>
+        </w:rPr>
+      </w:pPr>
+      <w:r>
+        <w:rPr>
+          <w:rFonts w:ascii="Segoe UI" w:hAnsi="Segoe UI" w:cs="Segoe UI"/>
+          <w:color w:val="172B4D"/>
+          <w:sz w:val="21"/>
+          <w:szCs w:val="21"/>
+          <w:lang w:val="en-US"/>
+        </w:rPr>
+        <w:t>FAIR / FHIR by design (future shape of success): hard to make data FAIR when data are poor (even if potentially findable and accessible...) or not designed for that.</w:t>
+      </w:r>
     </w:p>
     <w:p>
       <w:pPr>
-        <w:pStyle w:val="Titolo3"/>
-        <w:rPr>
-          <w:lang w:val="en-US"/>
-        </w:rPr>
-      </w:pPr>
-      <w:r>
-        <w:rPr>
-          <w:lang w:val="en-US"/>
-        </w:rPr>
-        <w:t>Findability</w:t>
-      </w:r>
-    </w:p>
-    <w:p>
-      <w:pPr>
-        <w:rPr>
-          <w:lang w:val="en-US"/>
-        </w:rPr>
-      </w:pPr>
-      <w:r>
-        <w:rPr>
-          <w:lang w:val="en-US"/>
-        </w:rPr>
-        <w:t xml:space="preserve">Findability </w:t>
-      </w:r>
-      <w:r>
-        <w:rPr>
-          <w:lang w:val="en-US"/>
-        </w:rPr>
-        <w:t>covers</w:t>
-      </w:r>
-      <w:r>
-        <w:rPr>
-          <w:lang w:val="en-US"/>
-        </w:rPr>
-        <w:t xml:space="preserve"> a wide range of different expectations and user</w:t>
-      </w:r>
-      <w:r>
-        <w:rPr>
-          <w:lang w:val="en-US"/>
-        </w:rPr>
-        <w:t>s</w:t>
-      </w:r>
-      <w:r>
-        <w:rPr>
-          <w:lang w:val="en-US"/>
-        </w:rPr>
-        <w:t xml:space="preserve">: not of all of them are supposed to be realized by </w:t>
-      </w:r>
-      <w:r>
-        <w:rPr>
-          <w:lang w:val="en-US"/>
-        </w:rPr>
-        <w:t xml:space="preserve">using </w:t>
-      </w:r>
-      <w:r>
-        <w:rPr>
-          <w:lang w:val="en-US"/>
-        </w:rPr>
-        <w:t xml:space="preserve">HL7 FHIR based technologies. For example, a human being makes </w:t>
-      </w:r>
-      <w:r>
-        <w:rPr>
-          <w:lang w:val="en-US"/>
-        </w:rPr>
-        <w:t xml:space="preserve">a </w:t>
-      </w:r>
-      <w:r>
-        <w:rPr>
-          <w:lang w:val="en-US"/>
-        </w:rPr>
-        <w:t xml:space="preserve">web searches to find </w:t>
-      </w:r>
-      <w:r>
-        <w:rPr>
-          <w:lang w:val="en-US"/>
-        </w:rPr>
-        <w:t xml:space="preserve">generically </w:t>
-      </w:r>
-      <w:r>
-        <w:rPr>
-          <w:lang w:val="en-US"/>
-        </w:rPr>
-        <w:t xml:space="preserve">available data about COVID; a researcher knows that the XYZ </w:t>
-      </w:r>
-      <w:r>
-        <w:rPr>
-          <w:lang w:val="en-US"/>
-        </w:rPr>
-        <w:t xml:space="preserve">repository </w:t>
-      </w:r>
-      <w:r>
-        <w:rPr>
-          <w:lang w:val="en-US"/>
-        </w:rPr>
-        <w:t xml:space="preserve">makes available </w:t>
-      </w:r>
-      <w:r>
-        <w:rPr>
-          <w:lang w:val="en-US"/>
-        </w:rPr>
-        <w:t>Traumatic Brain Injury</w:t>
-      </w:r>
-      <w:r>
-        <w:rPr>
-          <w:lang w:val="en-US"/>
-        </w:rPr>
-        <w:t xml:space="preserve"> </w:t>
-      </w:r>
-      <w:r>
-        <w:rPr>
-          <w:lang w:val="en-US"/>
-        </w:rPr>
-        <w:t>Research</w:t>
-      </w:r>
-      <w:r>
-        <w:rPr>
-          <w:lang w:val="en-US"/>
-        </w:rPr>
-        <w:t xml:space="preserve"> data and </w:t>
-      </w:r>
-      <w:proofErr w:type="spellStart"/>
-      <w:r>
-        <w:rPr>
-          <w:lang w:val="en-US"/>
-        </w:rPr>
-        <w:t>cosnlut</w:t>
-      </w:r>
-      <w:proofErr w:type="spellEnd"/>
-      <w:r>
-        <w:rPr>
-          <w:lang w:val="en-US"/>
-        </w:rPr>
-        <w:t xml:space="preserve"> that site to search data set with specific characteristics.</w:t>
-      </w:r>
-    </w:p>
-    <w:p>
-      <w:pPr>
-        <w:rPr>
-          <w:lang w:val="en-US"/>
-        </w:rPr>
-      </w:pPr>
-    </w:p>
-    <w:p>
-      <w:pPr>
-        <w:rPr>
-          <w:lang w:val="en-US"/>
-        </w:rPr>
-      </w:pPr>
-      <w:r>
-        <w:rPr>
-          <w:lang w:val="en-US"/>
-        </w:rPr>
-        <w:t xml:space="preserve">Consider a </w:t>
-      </w:r>
-      <w:r>
-        <w:rPr>
-          <w:b/>
-          <w:bCs/>
-          <w:lang w:val="en-US"/>
-        </w:rPr>
-        <w:t xml:space="preserve">multi-layered </w:t>
-      </w:r>
-      <w:r>
-        <w:rPr>
-          <w:lang w:val="en-US"/>
-        </w:rPr>
-        <w:t xml:space="preserve">and </w:t>
-      </w:r>
-      <w:r>
-        <w:rPr>
-          <w:b/>
-          <w:bCs/>
-          <w:lang w:val="en-US"/>
-        </w:rPr>
-        <w:t>hybrid approach</w:t>
-      </w:r>
-      <w:r>
-        <w:rPr>
-          <w:lang w:val="en-US"/>
-        </w:rPr>
-        <w:t>: that is combination of FHIR and non-FHI</w:t>
-      </w:r>
-      <w:r>
-        <w:rPr>
-          <w:lang w:val="en-US"/>
-        </w:rPr>
-        <w:t>R</w:t>
-      </w:r>
-      <w:r>
-        <w:rPr>
-          <w:lang w:val="en-US"/>
-        </w:rPr>
-        <w:t xml:space="preserve"> based technologies, enabling computable and </w:t>
-      </w:r>
-      <w:r>
-        <w:rPr>
-          <w:lang w:val="en-US"/>
-        </w:rPr>
-        <w:t>human</w:t>
-      </w:r>
-      <w:r>
-        <w:rPr>
-          <w:lang w:val="en-US"/>
-        </w:rPr>
-        <w:t xml:space="preserve"> findability. For </w:t>
-      </w:r>
-      <w:r>
-        <w:rPr>
-          <w:lang w:val="en-US"/>
-        </w:rPr>
-        <w:t>example,</w:t>
-      </w:r>
-      <w:r>
-        <w:rPr>
-          <w:lang w:val="en-US"/>
-        </w:rPr>
-        <w:t xml:space="preserve"> </w:t>
-      </w:r>
-      <w:r>
-        <w:rPr>
-          <w:lang w:val="en-US"/>
-        </w:rPr>
-        <w:t>&lt;….&gt;</w:t>
-      </w:r>
-    </w:p>
-    <w:p>
-      <w:pPr>
-        <w:rPr>
-          <w:lang w:val="en-US"/>
-        </w:rPr>
-      </w:pPr>
-    </w:p>
-    <w:p>
-      <w:pPr>
-        <w:rPr>
-          <w:lang w:val="en-US"/>
-        </w:rPr>
-      </w:pPr>
-      <w:r>
-        <w:rPr>
-          <w:lang w:val="en-US"/>
-        </w:rPr>
-        <w:t>I</w:t>
-      </w:r>
-      <w:r>
-        <w:rPr>
-          <w:lang w:val="en-US"/>
-        </w:rPr>
-        <w:t>f</w:t>
-      </w:r>
-      <w:r>
-        <w:rPr>
-          <w:lang w:val="en-US"/>
-        </w:rPr>
-        <w:t xml:space="preserve"> a search mechanism is adopted and accepted solution this will be used even not FHIR</w:t>
-      </w:r>
-      <w:r>
-        <w:rPr>
-          <w:lang w:val="en-US"/>
-        </w:rPr>
-        <w:t xml:space="preserve"> </w:t>
+        <w:numPr>
+          <w:ilvl w:val="1"/>
+          <w:numId w:val="16"/>
+        </w:numPr>
+        <w:shd w:val="clear" w:color="auto" w:fill="FFFFFF"/>
+        <w:spacing w:before="100" w:beforeAutospacing="1" w:after="100" w:afterAutospacing="1" w:line="240" w:lineRule="auto"/>
+        <w:rPr>
+          <w:rFonts w:ascii="Segoe UI" w:hAnsi="Segoe UI" w:cs="Segoe UI"/>
+          <w:color w:val="172B4D"/>
+          <w:sz w:val="21"/>
+          <w:szCs w:val="21"/>
+          <w:lang w:val="en-US"/>
+        </w:rPr>
+      </w:pPr>
+      <w:r>
+        <w:rPr>
+          <w:rFonts w:ascii="Segoe UI" w:hAnsi="Segoe UI" w:cs="Segoe UI"/>
+          <w:color w:val="172B4D"/>
+          <w:sz w:val="21"/>
+          <w:szCs w:val="21"/>
+          <w:lang w:val="en-US"/>
+        </w:rPr>
+        <w:t xml:space="preserve">converting data in FHIR may be complex or not sufficient if data have not been designed since the beginning for that </w:t>
       </w:r>
       <w:proofErr w:type="gramStart"/>
       <w:r>
         <w:rPr>
-          <w:lang w:val="en-US"/>
-        </w:rPr>
-        <w:t>( as</w:t>
-      </w:r>
-      <w:proofErr w:type="gramEnd"/>
-      <w:r>
-        <w:rPr>
-          <w:lang w:val="en-US"/>
-        </w:rPr>
-        <w:t xml:space="preserve"> google style web search) </w:t>
-      </w:r>
-    </w:p>
-    <w:p>
-      <w:pPr>
-        <w:rPr>
-          <w:lang w:val="en-US"/>
-        </w:rPr>
-      </w:pPr>
-    </w:p>
-    <w:p>
-      <w:pPr>
-        <w:rPr>
-          <w:lang w:val="en-US"/>
-        </w:rPr>
-      </w:pPr>
-      <w:r>
-        <w:rPr>
-          <w:lang w:val="en-US"/>
-        </w:rPr>
-        <w:t xml:space="preserve">Describe how to handle allow the search when data are no longer </w:t>
-      </w:r>
-      <w:r>
-        <w:rPr>
-          <w:lang w:val="en-US"/>
-        </w:rPr>
-        <w:t>available.</w:t>
-      </w:r>
-    </w:p>
-    <w:p>
-      <w:pPr>
-        <w:rPr>
-          <w:lang w:val="en-US"/>
-        </w:rPr>
-      </w:pPr>
-    </w:p>
-    <w:p>
-      <w:pPr>
-        <w:rPr>
-          <w:lang w:val="en-US"/>
-        </w:rPr>
-      </w:pPr>
-      <w:r>
-        <w:rPr>
-          <w:lang w:val="en-US"/>
-        </w:rPr>
-        <w:t>Cases where you cannot get data (</w:t>
-      </w:r>
-      <w:proofErr w:type="gramStart"/>
-      <w:r>
-        <w:rPr>
-          <w:lang w:val="en-US"/>
-        </w:rPr>
-        <w:t>e.g.</w:t>
-      </w:r>
-      <w:proofErr w:type="gramEnd"/>
-      <w:r>
-        <w:rPr>
-          <w:lang w:val="en-US"/>
-        </w:rPr>
-        <w:t xml:space="preserve"> </w:t>
-      </w:r>
-      <w:r>
-        <w:rPr>
-          <w:lang w:val="en-US"/>
-        </w:rPr>
-        <w:t>for privacy reason</w:t>
-      </w:r>
-      <w:r>
-        <w:rPr>
-          <w:lang w:val="en-US"/>
-        </w:rPr>
-        <w:t>) proprietary patient data (but a summary or a description of the data can be available</w:t>
-      </w:r>
-      <w:r>
-        <w:rPr>
-          <w:lang w:val="en-US"/>
-        </w:rPr>
-        <w:t xml:space="preserve">). Machine can </w:t>
-      </w:r>
-      <w:proofErr w:type="gramStart"/>
-      <w:r>
-        <w:rPr>
-          <w:lang w:val="en-US"/>
-        </w:rPr>
-        <w:t>work</w:t>
-      </w:r>
-      <w:proofErr w:type="gramEnd"/>
-      <w:r>
-        <w:rPr>
-          <w:lang w:val="en-US"/>
-        </w:rPr>
-        <w:t xml:space="preserve"> </w:t>
-      </w:r>
-    </w:p>
-    <w:p>
-      <w:pPr>
-        <w:rPr>
-          <w:lang w:val="en-US"/>
-        </w:rPr>
-      </w:pPr>
-      <w:r>
-        <w:rPr>
-          <w:lang w:val="en-US"/>
-        </w:rPr>
-        <w:tab/>
-        <w:t xml:space="preserve">FAIR is 90% </w:t>
-      </w:r>
-      <w:proofErr w:type="gramStart"/>
-      <w:r>
-        <w:rPr>
-          <w:lang w:val="en-US"/>
-        </w:rPr>
-        <w:t>metadata</w:t>
+          <w:rFonts w:ascii="Segoe UI" w:hAnsi="Segoe UI" w:cs="Segoe UI"/>
+          <w:color w:val="172B4D"/>
+          <w:sz w:val="21"/>
+          <w:szCs w:val="21"/>
+          <w:lang w:val="en-US"/>
+        </w:rPr>
+        <w:t>purpose</w:t>
       </w:r>
       <w:proofErr w:type="gramEnd"/>
     </w:p>
     <w:p>
       <w:pPr>
-        <w:rPr>
-          <w:lang w:val="en-US"/>
-        </w:rPr>
-      </w:pPr>
-      <w:r>
-        <w:rPr>
-          <w:lang w:val="en-US"/>
-        </w:rPr>
-        <w:tab/>
-      </w:r>
-      <w:proofErr w:type="spellStart"/>
-      <w:r>
-        <w:rPr>
-          <w:lang w:val="en-US"/>
-        </w:rPr>
-        <w:t>Depensing</w:t>
-      </w:r>
-      <w:proofErr w:type="spellEnd"/>
-      <w:r>
-        <w:rPr>
-          <w:lang w:val="en-US"/>
-        </w:rPr>
-        <w:t xml:space="preserve"> on the access right FHIR serve ca return only partial </w:t>
+        <w:numPr>
+          <w:ilvl w:val="1"/>
+          <w:numId w:val="16"/>
+        </w:numPr>
+        <w:shd w:val="clear" w:color="auto" w:fill="FFFFFF"/>
+        <w:spacing w:before="100" w:beforeAutospacing="1" w:after="100" w:afterAutospacing="1" w:line="240" w:lineRule="auto"/>
+        <w:rPr>
+          <w:rFonts w:ascii="Segoe UI" w:hAnsi="Segoe UI" w:cs="Segoe UI"/>
+          <w:color w:val="172B4D"/>
+          <w:sz w:val="21"/>
+          <w:szCs w:val="21"/>
+          <w:lang w:val="en-US"/>
+        </w:rPr>
+      </w:pPr>
+      <w:r>
+        <w:rPr>
+          <w:rFonts w:ascii="Segoe UI" w:hAnsi="Segoe UI" w:cs="Segoe UI"/>
+          <w:color w:val="172B4D"/>
+          <w:sz w:val="21"/>
+          <w:szCs w:val="21"/>
+          <w:lang w:val="en-US"/>
+        </w:rPr>
+        <w:t xml:space="preserve">the specification/adoption of FHIR profiles against which to assess the data content may help on </w:t>
       </w:r>
       <w:proofErr w:type="gramStart"/>
       <w:r>
         <w:rPr>
-          <w:lang w:val="en-US"/>
-        </w:rPr>
-        <w:t>information</w:t>
+          <w:rFonts w:ascii="Segoe UI" w:hAnsi="Segoe UI" w:cs="Segoe UI"/>
+          <w:color w:val="172B4D"/>
+          <w:sz w:val="21"/>
+          <w:szCs w:val="21"/>
+          <w:lang w:val="en-US"/>
+        </w:rPr>
+        <w:t>this;</w:t>
       </w:r>
       <w:proofErr w:type="gramEnd"/>
     </w:p>
     <w:p>
       <w:pPr>
-        <w:rPr>
-          <w:lang w:val="en-US"/>
-        </w:rPr>
-      </w:pPr>
+        <w:numPr>
+          <w:ilvl w:val="1"/>
+          <w:numId w:val="16"/>
+        </w:numPr>
+        <w:shd w:val="clear" w:color="auto" w:fill="FFFFFF"/>
+        <w:spacing w:before="100" w:beforeAutospacing="1" w:after="100" w:afterAutospacing="1" w:line="240" w:lineRule="auto"/>
+        <w:rPr>
+          <w:rFonts w:ascii="Segoe UI" w:hAnsi="Segoe UI" w:cs="Segoe UI"/>
+          <w:color w:val="172B4D"/>
+          <w:sz w:val="21"/>
+          <w:szCs w:val="21"/>
+          <w:lang w:val="en-US"/>
+        </w:rPr>
+      </w:pPr>
+      <w:r>
+        <w:rPr>
+          <w:rFonts w:ascii="Segoe UI" w:hAnsi="Segoe UI" w:cs="Segoe UI"/>
+          <w:color w:val="172B4D"/>
+          <w:sz w:val="21"/>
+          <w:szCs w:val="21"/>
+          <w:lang w:val="en-US"/>
+        </w:rPr>
+        <w:t xml:space="preserve">the availability of natively conformant FHIR data is an added </w:t>
+      </w:r>
+      <w:proofErr w:type="gramStart"/>
+      <w:r>
+        <w:rPr>
+          <w:rFonts w:ascii="Segoe UI" w:hAnsi="Segoe UI" w:cs="Segoe UI"/>
+          <w:color w:val="172B4D"/>
+          <w:sz w:val="21"/>
+          <w:szCs w:val="21"/>
+          <w:lang w:val="en-US"/>
+        </w:rPr>
+        <w:t>value</w:t>
+      </w:r>
+      <w:proofErr w:type="gramEnd"/>
     </w:p>
     <w:p>
       <w:pPr>
-        <w:rPr>
-          <w:lang w:val="en-US"/>
-        </w:rPr>
-      </w:pPr>
-      <w:r>
-        <w:rPr>
-          <w:lang w:val="en-US"/>
-        </w:rPr>
-        <w:t xml:space="preserve">FAIR by </w:t>
-      </w:r>
-      <w:proofErr w:type="gramStart"/>
-      <w:r>
-        <w:rPr>
-          <w:lang w:val="en-US"/>
-        </w:rPr>
-        <w:t>design:</w:t>
-      </w:r>
-      <w:proofErr w:type="gramEnd"/>
-      <w:r>
-        <w:rPr>
-          <w:lang w:val="en-US"/>
-        </w:rPr>
-        <w:t xml:space="preserve"> is hard to make data FAIR is </w:t>
-      </w:r>
-      <w:r>
-        <w:rPr>
-          <w:lang w:val="en-US"/>
-        </w:rPr>
-        <w:t xml:space="preserve">the data </w:t>
-      </w:r>
-      <w:r>
-        <w:rPr>
-          <w:lang w:val="en-US"/>
-        </w:rPr>
-        <w:t xml:space="preserve">are </w:t>
-      </w:r>
-      <w:r>
-        <w:rPr>
-          <w:lang w:val="en-US"/>
-        </w:rPr>
-        <w:t xml:space="preserve">poor. </w:t>
+        <w:pStyle w:val="NormaleWeb"/>
+        <w:shd w:val="clear" w:color="auto" w:fill="FFFFFF"/>
+        <w:spacing w:before="150" w:beforeAutospacing="0" w:after="240" w:afterAutospacing="0"/>
+        <w:rPr>
+          <w:rFonts w:ascii="Segoe UI" w:hAnsi="Segoe UI" w:cs="Segoe UI"/>
+          <w:color w:val="172B4D"/>
+          <w:sz w:val="21"/>
+          <w:szCs w:val="21"/>
+          <w:lang w:val="en-US"/>
+        </w:rPr>
+      </w:pPr>
+      <w:r>
+        <w:rPr>
+          <w:rFonts w:ascii="Segoe UI" w:hAnsi="Segoe UI" w:cs="Segoe UI"/>
+          <w:color w:val="172B4D"/>
+          <w:sz w:val="21"/>
+          <w:szCs w:val="21"/>
+          <w:lang w:val="en-US"/>
+        </w:rPr>
+        <w:br/>
+      </w:r>
+      <w:r>
+        <w:rPr>
+          <w:rStyle w:val="Enfasicorsivo"/>
+          <w:rFonts w:ascii="Segoe UI" w:eastAsiaTheme="majorEastAsia" w:hAnsi="Segoe UI" w:cs="Segoe UI"/>
+          <w:b/>
+          <w:bCs/>
+          <w:color w:val="172B4D"/>
+          <w:sz w:val="21"/>
+          <w:szCs w:val="21"/>
+          <w:lang w:val="en-US"/>
+        </w:rPr>
+        <w:t>there is a very minimal set of indicators to be always realized:</w:t>
+      </w:r>
+      <w:r>
+        <w:rPr>
+          <w:rFonts w:ascii="Segoe UI" w:hAnsi="Segoe UI" w:cs="Segoe UI"/>
+          <w:color w:val="172B4D"/>
+          <w:sz w:val="21"/>
+          <w:szCs w:val="21"/>
+          <w:lang w:val="en-US"/>
+        </w:rPr>
+        <w:t> </w:t>
+      </w:r>
+      <w:r>
+        <w:rPr>
+          <w:rStyle w:val="Enfasicorsivo"/>
+          <w:rFonts w:ascii="Segoe UI" w:eastAsiaTheme="majorEastAsia" w:hAnsi="Segoe UI" w:cs="Segoe UI"/>
+          <w:b/>
+          <w:bCs/>
+          <w:color w:val="172B4D"/>
+          <w:sz w:val="21"/>
+          <w:szCs w:val="21"/>
+          <w:lang w:val="en-US"/>
+        </w:rPr>
+        <w:t>essential as minimal set</w:t>
+      </w:r>
+      <w:r>
+        <w:rPr>
+          <w:rFonts w:ascii="Segoe UI" w:hAnsi="Segoe UI" w:cs="Segoe UI"/>
+          <w:color w:val="172B4D"/>
+          <w:sz w:val="21"/>
+          <w:szCs w:val="21"/>
+          <w:lang w:val="en-US"/>
+        </w:rPr>
+        <w:br/>
+      </w:r>
+      <w:r>
+        <w:rPr>
+          <w:rFonts w:ascii="Segoe UI" w:hAnsi="Segoe UI" w:cs="Segoe UI"/>
+          <w:color w:val="172B4D"/>
+          <w:sz w:val="21"/>
+          <w:szCs w:val="21"/>
+          <w:lang w:val="en-US"/>
+        </w:rPr>
+        <w:br/>
+      </w:r>
+      <w:r>
+        <w:rPr>
+          <w:rFonts w:ascii="Segoe UI" w:hAnsi="Segoe UI" w:cs="Segoe UI"/>
+          <w:color w:val="172B4D"/>
+          <w:sz w:val="21"/>
+          <w:szCs w:val="21"/>
+          <w:lang w:val="en-US"/>
+        </w:rPr>
+        <w:br/>
+        <w:t xml:space="preserve">Information on data provenance and </w:t>
       </w:r>
       <w:proofErr w:type="spellStart"/>
       <w:r>
         <w:rPr>
-          <w:lang w:val="en-US"/>
-        </w:rPr>
-        <w:t>E.g</w:t>
+          <w:rFonts w:ascii="Segoe UI" w:hAnsi="Segoe UI" w:cs="Segoe UI"/>
+          <w:color w:val="172B4D"/>
+          <w:sz w:val="21"/>
+          <w:szCs w:val="21"/>
+          <w:lang w:val="en-US"/>
+        </w:rPr>
+        <w:t>licence</w:t>
       </w:r>
       <w:proofErr w:type="spellEnd"/>
       <w:r>
         <w:rPr>
-          <w:lang w:val="en-US"/>
-        </w:rPr>
-        <w:t xml:space="preserve"> converting in FHIR, we need to </w:t>
-      </w:r>
-      <w:proofErr w:type="spellStart"/>
-      <w:r>
-        <w:rPr>
-          <w:lang w:val="en-US"/>
-        </w:rPr>
-        <w:t>FAIR</w:t>
-      </w:r>
-      <w:r>
-        <w:rPr>
-          <w:lang w:val="en-US"/>
-        </w:rPr>
-        <w:t>ify</w:t>
-      </w:r>
-      <w:proofErr w:type="spellEnd"/>
-      <w:r>
-        <w:rPr>
-          <w:lang w:val="en-US"/>
-        </w:rPr>
-        <w:t xml:space="preserve"> data by the beginning. (</w:t>
-      </w:r>
-      <w:proofErr w:type="gramStart"/>
-      <w:r>
-        <w:rPr>
-          <w:lang w:val="en-US"/>
-        </w:rPr>
-        <w:t>future</w:t>
-      </w:r>
-      <w:proofErr w:type="gramEnd"/>
-      <w:r>
-        <w:rPr>
-          <w:lang w:val="en-US"/>
-        </w:rPr>
-        <w:t xml:space="preserve"> shape of success)</w:t>
+          <w:rFonts w:ascii="Segoe UI" w:hAnsi="Segoe UI" w:cs="Segoe UI"/>
+          <w:color w:val="172B4D"/>
+          <w:sz w:val="21"/>
+          <w:szCs w:val="21"/>
+          <w:lang w:val="en-US"/>
+        </w:rPr>
+        <w:t xml:space="preserve"> could be included in the metadata with a clear header rather than in comment.</w:t>
       </w:r>
     </w:p>
     <w:p>
       <w:pPr>
-        <w:rPr>
+        <w:pStyle w:val="NormaleWeb"/>
+        <w:shd w:val="clear" w:color="auto" w:fill="FFFFFF"/>
+        <w:spacing w:before="150" w:beforeAutospacing="0" w:after="0" w:afterAutospacing="0"/>
+        <w:rPr>
+          <w:rFonts w:ascii="Segoe UI" w:hAnsi="Segoe UI" w:cs="Segoe UI"/>
+          <w:color w:val="172B4D"/>
+          <w:sz w:val="21"/>
+          <w:szCs w:val="21"/>
           <w:lang w:val="en-US"/>
         </w:rPr>
       </w:pPr>
     </w:p>
     <w:p>
       <w:pPr>
-        <w:rPr>
-          <w:lang w:val="en-US"/>
-        </w:rPr>
-      </w:pPr>
+        <w:pStyle w:val="Titolo3"/>
+        <w:shd w:val="clear" w:color="auto" w:fill="FFFFFF"/>
+        <w:spacing w:before="0"/>
+        <w:rPr>
+          <w:rFonts w:ascii="Segoe UI" w:hAnsi="Segoe UI" w:cs="Segoe UI"/>
+          <w:color w:val="172B4D"/>
+          <w:spacing w:val="-1"/>
+          <w:lang w:val="en-US"/>
+        </w:rPr>
+      </w:pPr>
+      <w:r>
+        <w:rPr>
+          <w:rFonts w:ascii="Segoe UI" w:hAnsi="Segoe UI" w:cs="Segoe UI"/>
+          <w:color w:val="172B4D"/>
+          <w:spacing w:val="-1"/>
+          <w:lang w:val="en-US"/>
+        </w:rPr>
+        <w:lastRenderedPageBreak/>
+        <w:t>Findability</w:t>
+      </w:r>
     </w:p>
     <w:p>
       <w:pPr>
-        <w:pStyle w:val="Titolo3"/>
-        <w:rPr>
-          <w:lang w:val="en-US"/>
-        </w:rPr>
-      </w:pPr>
-      <w:r>
-        <w:rPr>
-          <w:lang w:val="en-US"/>
-        </w:rPr>
-        <w:t>Accessibility</w:t>
+        <w:pStyle w:val="NormaleWeb"/>
+        <w:shd w:val="clear" w:color="auto" w:fill="FFFFFF"/>
+        <w:spacing w:before="150" w:beforeAutospacing="0" w:after="240" w:afterAutospacing="0"/>
+        <w:rPr>
+          <w:rFonts w:ascii="Segoe UI" w:hAnsi="Segoe UI" w:cs="Segoe UI"/>
+          <w:color w:val="172B4D"/>
+          <w:sz w:val="21"/>
+          <w:szCs w:val="21"/>
+          <w:lang w:val="en-US"/>
+        </w:rPr>
+      </w:pPr>
+      <w:r>
+        <w:rPr>
+          <w:rFonts w:ascii="Segoe UI" w:hAnsi="Segoe UI" w:cs="Segoe UI"/>
+          <w:color w:val="172B4D"/>
+          <w:sz w:val="21"/>
+          <w:szCs w:val="21"/>
+          <w:lang w:val="en-US"/>
+        </w:rPr>
+        <w:t xml:space="preserve">Findability covers a wide range of different expectations and users: not of all of them are supposed to be realized by using HL7 FHIR based technologies. For example, a human being makes a web searches to find generically available data about COVID; a researcher knows that the XYZ repository makes available Traumatic Brain Injury Research data and </w:t>
+      </w:r>
+      <w:proofErr w:type="spellStart"/>
+      <w:r>
+        <w:rPr>
+          <w:rFonts w:ascii="Segoe UI" w:hAnsi="Segoe UI" w:cs="Segoe UI"/>
+          <w:color w:val="172B4D"/>
+          <w:sz w:val="21"/>
+          <w:szCs w:val="21"/>
+          <w:lang w:val="en-US"/>
+        </w:rPr>
+        <w:t>cosnlut</w:t>
+      </w:r>
+      <w:proofErr w:type="spellEnd"/>
+      <w:r>
+        <w:rPr>
+          <w:rFonts w:ascii="Segoe UI" w:hAnsi="Segoe UI" w:cs="Segoe UI"/>
+          <w:color w:val="172B4D"/>
+          <w:sz w:val="21"/>
+          <w:szCs w:val="21"/>
+          <w:lang w:val="en-US"/>
+        </w:rPr>
+        <w:t xml:space="preserve"> that site to search data set with specific characteristics.</w:t>
       </w:r>
     </w:p>
     <w:p>
       <w:pPr>
-        <w:rPr>
-          <w:lang w:val="en-US"/>
-        </w:rPr>
-      </w:pPr>
-      <w:r>
-        <w:rPr>
-          <w:lang w:val="en-US"/>
-        </w:rPr>
-        <w:t>&lt;…&gt;</w:t>
+        <w:pStyle w:val="NormaleWeb"/>
+        <w:shd w:val="clear" w:color="auto" w:fill="FFFFFF"/>
+        <w:spacing w:before="150" w:beforeAutospacing="0" w:after="240" w:afterAutospacing="0"/>
+        <w:rPr>
+          <w:rFonts w:ascii="Segoe UI" w:hAnsi="Segoe UI" w:cs="Segoe UI"/>
+          <w:color w:val="172B4D"/>
+          <w:sz w:val="21"/>
+          <w:szCs w:val="21"/>
+          <w:lang w:val="en-US"/>
+        </w:rPr>
+      </w:pPr>
+      <w:r>
+        <w:rPr>
+          <w:rFonts w:ascii="Segoe UI" w:hAnsi="Segoe UI" w:cs="Segoe UI"/>
+          <w:color w:val="172B4D"/>
+          <w:sz w:val="21"/>
+          <w:szCs w:val="21"/>
+          <w:lang w:val="en-US"/>
+        </w:rPr>
+        <w:t>Consider a </w:t>
+      </w:r>
+      <w:r>
+        <w:rPr>
+          <w:rStyle w:val="Enfasigrassetto"/>
+          <w:rFonts w:ascii="Segoe UI" w:eastAsiaTheme="majorEastAsia" w:hAnsi="Segoe UI" w:cs="Segoe UI"/>
+          <w:color w:val="172B4D"/>
+          <w:sz w:val="21"/>
+          <w:szCs w:val="21"/>
+          <w:lang w:val="en-US"/>
+        </w:rPr>
+        <w:t>multi-layered</w:t>
+      </w:r>
+      <w:r>
+        <w:rPr>
+          <w:rFonts w:ascii="Segoe UI" w:hAnsi="Segoe UI" w:cs="Segoe UI"/>
+          <w:color w:val="172B4D"/>
+          <w:sz w:val="21"/>
+          <w:szCs w:val="21"/>
+          <w:lang w:val="en-US"/>
+        </w:rPr>
+        <w:t> and </w:t>
+      </w:r>
+      <w:r>
+        <w:rPr>
+          <w:rStyle w:val="Enfasigrassetto"/>
+          <w:rFonts w:ascii="Segoe UI" w:eastAsiaTheme="majorEastAsia" w:hAnsi="Segoe UI" w:cs="Segoe UI"/>
+          <w:color w:val="172B4D"/>
+          <w:sz w:val="21"/>
+          <w:szCs w:val="21"/>
+          <w:lang w:val="en-US"/>
+        </w:rPr>
+        <w:t>hybrid approach</w:t>
+      </w:r>
+      <w:r>
+        <w:rPr>
+          <w:rFonts w:ascii="Segoe UI" w:hAnsi="Segoe UI" w:cs="Segoe UI"/>
+          <w:color w:val="172B4D"/>
+          <w:sz w:val="21"/>
+          <w:szCs w:val="21"/>
+          <w:lang w:val="en-US"/>
+        </w:rPr>
+        <w:t>: that is combination of FHIR and non-FHIR based technologies, enabling computable and human findability. For example, &lt;….&gt;</w:t>
+      </w:r>
+      <w:r>
+        <w:rPr>
+          <w:rFonts w:ascii="Segoe UI" w:hAnsi="Segoe UI" w:cs="Segoe UI"/>
+          <w:color w:val="172B4D"/>
+          <w:sz w:val="21"/>
+          <w:szCs w:val="21"/>
+          <w:lang w:val="en-US"/>
+        </w:rPr>
+        <w:br/>
+        <w:t xml:space="preserve">If a search mechanism is adopted and accepted solution this will be used even not FHIR </w:t>
+      </w:r>
+      <w:proofErr w:type="gramStart"/>
+      <w:r>
+        <w:rPr>
+          <w:rFonts w:ascii="Segoe UI" w:hAnsi="Segoe UI" w:cs="Segoe UI"/>
+          <w:color w:val="172B4D"/>
+          <w:sz w:val="21"/>
+          <w:szCs w:val="21"/>
+          <w:lang w:val="en-US"/>
+        </w:rPr>
+        <w:t>( as</w:t>
+      </w:r>
+      <w:proofErr w:type="gramEnd"/>
+      <w:r>
+        <w:rPr>
+          <w:rFonts w:ascii="Segoe UI" w:hAnsi="Segoe UI" w:cs="Segoe UI"/>
+          <w:color w:val="172B4D"/>
+          <w:sz w:val="21"/>
+          <w:szCs w:val="21"/>
+          <w:lang w:val="en-US"/>
+        </w:rPr>
+        <w:t xml:space="preserve"> google style web search)</w:t>
+      </w:r>
+      <w:r>
+        <w:rPr>
+          <w:rFonts w:ascii="Segoe UI" w:hAnsi="Segoe UI" w:cs="Segoe UI"/>
+          <w:color w:val="172B4D"/>
+          <w:sz w:val="21"/>
+          <w:szCs w:val="21"/>
+          <w:lang w:val="en-US"/>
+        </w:rPr>
+        <w:t>.</w:t>
       </w:r>
     </w:p>
     <w:p>
       <w:pPr>
-        <w:pStyle w:val="Titolo3"/>
-        <w:rPr>
-          <w:lang w:val="en-US"/>
-        </w:rPr>
-      </w:pPr>
-      <w:r>
-        <w:rPr>
-          <w:lang w:val="en-US"/>
-        </w:rPr>
-        <w:t>Interoperability</w:t>
+        <w:pStyle w:val="NormaleWeb"/>
+        <w:shd w:val="clear" w:color="auto" w:fill="FFFFFF"/>
+        <w:spacing w:before="150" w:beforeAutospacing="0" w:after="240" w:afterAutospacing="0"/>
+        <w:rPr>
+          <w:rFonts w:ascii="Segoe UI" w:hAnsi="Segoe UI" w:cs="Segoe UI"/>
+          <w:color w:val="172B4D"/>
+          <w:sz w:val="21"/>
+          <w:szCs w:val="21"/>
+          <w:lang w:val="en-US"/>
+        </w:rPr>
+      </w:pPr>
+      <w:r>
+        <w:rPr>
+          <w:rFonts w:ascii="Segoe UI" w:hAnsi="Segoe UI" w:cs="Segoe UI"/>
+          <w:color w:val="172B4D"/>
+          <w:sz w:val="21"/>
+          <w:szCs w:val="21"/>
+          <w:lang w:val="en-US"/>
+        </w:rPr>
+        <w:t>Describe how to handle allow the search when data are no longer available.</w:t>
+      </w:r>
+      <w:r>
+        <w:rPr>
+          <w:rFonts w:ascii="Segoe UI" w:hAnsi="Segoe UI" w:cs="Segoe UI"/>
+          <w:color w:val="172B4D"/>
+          <w:sz w:val="21"/>
+          <w:szCs w:val="21"/>
+          <w:lang w:val="en-US"/>
+        </w:rPr>
+        <w:br/>
+        <w:t>Cases where you cannot get data (</w:t>
+      </w:r>
+      <w:proofErr w:type="gramStart"/>
+      <w:r>
+        <w:rPr>
+          <w:rFonts w:ascii="Segoe UI" w:hAnsi="Segoe UI" w:cs="Segoe UI"/>
+          <w:color w:val="172B4D"/>
+          <w:sz w:val="21"/>
+          <w:szCs w:val="21"/>
+          <w:lang w:val="en-US"/>
+        </w:rPr>
+        <w:t>e.g.</w:t>
+      </w:r>
+      <w:proofErr w:type="gramEnd"/>
+      <w:r>
+        <w:rPr>
+          <w:rFonts w:ascii="Segoe UI" w:hAnsi="Segoe UI" w:cs="Segoe UI"/>
+          <w:color w:val="172B4D"/>
+          <w:sz w:val="21"/>
+          <w:szCs w:val="21"/>
+          <w:lang w:val="en-US"/>
+        </w:rPr>
+        <w:t xml:space="preserve"> for privacy reason) proprietary patient data (but a summary or a description of the data can be available). Machine can work</w:t>
+      </w:r>
+      <w:r>
+        <w:rPr>
+          <w:rFonts w:ascii="Segoe UI" w:hAnsi="Segoe UI" w:cs="Segoe UI"/>
+          <w:color w:val="172B4D"/>
+          <w:sz w:val="21"/>
+          <w:szCs w:val="21"/>
+          <w:lang w:val="en-US"/>
+        </w:rPr>
+        <w:br/>
+        <w:t>FAIR is 90% metadata</w:t>
+      </w:r>
+      <w:r>
+        <w:rPr>
+          <w:rFonts w:ascii="Segoe UI" w:hAnsi="Segoe UI" w:cs="Segoe UI"/>
+          <w:color w:val="172B4D"/>
+          <w:sz w:val="21"/>
+          <w:szCs w:val="21"/>
+          <w:lang w:val="en-US"/>
+        </w:rPr>
+        <w:br/>
+        <w:t>Depending on the access right FHIR server can return only partial information</w:t>
+      </w:r>
+      <w:r>
+        <w:rPr>
+          <w:rFonts w:ascii="Segoe UI" w:hAnsi="Segoe UI" w:cs="Segoe UI"/>
+          <w:color w:val="172B4D"/>
+          <w:sz w:val="21"/>
+          <w:szCs w:val="21"/>
+          <w:lang w:val="en-US"/>
+        </w:rPr>
+        <w:br/>
       </w:r>
     </w:p>
     <w:p>
       <w:pPr>
-        <w:rPr>
-          <w:lang w:val="en-US"/>
-        </w:rPr>
-      </w:pPr>
-      <w:r>
-        <w:rPr>
-          <w:lang w:val="en-US"/>
-        </w:rPr>
-        <w:t>For subject level data objects reuse where applicable existing FHIR implementation guides</w:t>
+        <w:pStyle w:val="Titolo3"/>
+        <w:shd w:val="clear" w:color="auto" w:fill="FFFFFF"/>
+        <w:spacing w:before="0"/>
+        <w:rPr>
+          <w:rFonts w:ascii="Segoe UI" w:hAnsi="Segoe UI" w:cs="Segoe UI"/>
+          <w:color w:val="172B4D"/>
+          <w:spacing w:val="-1"/>
+          <w:lang w:val="en-US"/>
+        </w:rPr>
+      </w:pPr>
+      <w:r>
+        <w:rPr>
+          <w:rFonts w:ascii="Segoe UI" w:hAnsi="Segoe UI" w:cs="Segoe UI"/>
+          <w:color w:val="172B4D"/>
+          <w:spacing w:val="-1"/>
+          <w:lang w:val="en-US"/>
+        </w:rPr>
+        <w:t>Accessibility</w:t>
       </w:r>
     </w:p>
     <w:p>
       <w:pPr>
-        <w:rPr>
-          <w:lang w:val="en-US"/>
-        </w:rPr>
-      </w:pPr>
+        <w:pStyle w:val="NormaleWeb"/>
+        <w:shd w:val="clear" w:color="auto" w:fill="FFFFFF"/>
+        <w:spacing w:before="150" w:beforeAutospacing="0" w:after="0" w:afterAutospacing="0"/>
+        <w:rPr>
+          <w:rFonts w:ascii="Segoe UI" w:hAnsi="Segoe UI" w:cs="Segoe UI"/>
+          <w:color w:val="172B4D"/>
+          <w:sz w:val="21"/>
+          <w:szCs w:val="21"/>
+          <w:lang w:val="en-US"/>
+        </w:rPr>
+      </w:pPr>
+      <w:r>
+        <w:rPr>
+          <w:rFonts w:ascii="Segoe UI" w:hAnsi="Segoe UI" w:cs="Segoe UI"/>
+          <w:color w:val="172B4D"/>
+          <w:sz w:val="21"/>
+          <w:szCs w:val="21"/>
+          <w:lang w:val="en-US"/>
+        </w:rPr>
+        <w:t>&lt;…&gt;</w:t>
+      </w:r>
     </w:p>
     <w:p>
       <w:pPr>
         <w:pStyle w:val="Titolo3"/>
-        <w:rPr>
-          <w:lang w:val="en-US"/>
-        </w:rPr>
-      </w:pPr>
-      <w:r>
-        <w:rPr>
-          <w:lang w:val="en-US"/>
-        </w:rPr>
-        <w:t>Reusability</w:t>
+        <w:shd w:val="clear" w:color="auto" w:fill="FFFFFF"/>
+        <w:spacing w:before="0"/>
+        <w:rPr>
+          <w:rFonts w:ascii="Segoe UI" w:hAnsi="Segoe UI" w:cs="Segoe UI"/>
+          <w:color w:val="172B4D"/>
+          <w:spacing w:val="-1"/>
+          <w:lang w:val="en-US"/>
+        </w:rPr>
+      </w:pPr>
+      <w:r>
+        <w:rPr>
+          <w:rFonts w:ascii="Segoe UI" w:hAnsi="Segoe UI" w:cs="Segoe UI"/>
+          <w:color w:val="172B4D"/>
+          <w:spacing w:val="-1"/>
+          <w:lang w:val="en-US"/>
+        </w:rPr>
+        <w:t>Interoperability</w:t>
       </w:r>
     </w:p>
     <w:p>
       <w:pPr>
-        <w:ind w:left="360"/>
-        <w:rPr>
-          <w:lang w:val="en-US"/>
-        </w:rPr>
-      </w:pPr>
-      <w:r>
-        <w:rPr>
-          <w:lang w:val="en-US"/>
-        </w:rPr>
-        <w:t>FAIR Implementation Profile enable to compare the way a community implement FAIR</w:t>
-      </w:r>
-      <w:r>
-        <w:rPr>
-          <w:lang w:val="en-US"/>
-        </w:rPr>
-        <w:t xml:space="preserve"> (evaluate if </w:t>
+        <w:pStyle w:val="NormaleWeb"/>
+        <w:shd w:val="clear" w:color="auto" w:fill="FFFFFF"/>
+        <w:spacing w:before="150" w:beforeAutospacing="0" w:after="0" w:afterAutospacing="0"/>
+        <w:rPr>
+          <w:rFonts w:ascii="Segoe UI" w:hAnsi="Segoe UI" w:cs="Segoe UI"/>
+          <w:color w:val="172B4D"/>
+          <w:sz w:val="21"/>
+          <w:szCs w:val="21"/>
+          <w:lang w:val="en-US"/>
+        </w:rPr>
+      </w:pPr>
+      <w:r>
+        <w:rPr>
+          <w:rFonts w:ascii="Segoe UI" w:hAnsi="Segoe UI" w:cs="Segoe UI"/>
+          <w:color w:val="172B4D"/>
+          <w:sz w:val="21"/>
+          <w:szCs w:val="21"/>
+          <w:lang w:val="en-US"/>
+        </w:rPr>
+        <w:t>For subject level data objects reuse where applicable existing FHIR implementation guides</w:t>
       </w:r>
     </w:p>
     <w:p>
       <w:pPr>
-        <w:ind w:firstLine="360"/>
-        <w:rPr>
-          <w:lang w:val="en-US"/>
-        </w:rPr>
-      </w:pPr>
-      <w:r>
-        <w:rPr>
-          <w:lang w:val="en-US"/>
-        </w:rPr>
-        <w:t xml:space="preserve">One of the </w:t>
-      </w:r>
-      <w:r>
-        <w:rPr>
-          <w:lang w:val="en-US"/>
-        </w:rPr>
-        <w:t>community standard</w:t>
-      </w:r>
-      <w:r>
-        <w:rPr>
-          <w:lang w:val="en-US"/>
-        </w:rPr>
-        <w:t xml:space="preserve">s mentioned could be </w:t>
-      </w:r>
-      <w:proofErr w:type="gramStart"/>
-      <w:r>
-        <w:rPr>
-          <w:lang w:val="en-US"/>
-        </w:rPr>
-        <w:t>FHIR</w:t>
-      </w:r>
-      <w:proofErr w:type="gramEnd"/>
-      <w:r>
-        <w:rPr>
-          <w:lang w:val="en-US"/>
-        </w:rPr>
-        <w:t xml:space="preserve"> </w:t>
-      </w:r>
+        <w:pStyle w:val="NormaleWeb"/>
+        <w:shd w:val="clear" w:color="auto" w:fill="FFFFFF"/>
+        <w:spacing w:before="150" w:beforeAutospacing="0" w:after="0" w:afterAutospacing="0"/>
+        <w:rPr>
+          <w:rFonts w:ascii="Segoe UI" w:hAnsi="Segoe UI" w:cs="Segoe UI"/>
+          <w:color w:val="172B4D"/>
+          <w:sz w:val="21"/>
+          <w:szCs w:val="21"/>
+          <w:lang w:val="en-US"/>
+        </w:rPr>
+      </w:pPr>
     </w:p>
     <w:p>
       <w:pPr>
-        <w:rPr>
-          <w:lang w:val="en-US"/>
-        </w:rPr>
-      </w:pPr>
-      <w:r>
-        <w:rPr>
-          <w:lang w:val="en-US"/>
-        </w:rPr>
+        <w:pStyle w:val="Titolo3"/>
+        <w:shd w:val="clear" w:color="auto" w:fill="FFFFFF"/>
+        <w:spacing w:before="0"/>
+        <w:rPr>
+          <w:rFonts w:ascii="Segoe UI" w:hAnsi="Segoe UI" w:cs="Segoe UI"/>
+          <w:color w:val="172B4D"/>
+          <w:spacing w:val="-1"/>
+          <w:lang w:val="en-US"/>
+        </w:rPr>
+      </w:pPr>
+      <w:r>
+        <w:rPr>
+          <w:rFonts w:ascii="Segoe UI" w:hAnsi="Segoe UI" w:cs="Segoe UI"/>
+          <w:color w:val="172B4D"/>
+          <w:spacing w:val="-1"/>
+          <w:lang w:val="en-US"/>
+        </w:rPr>
+        <w:t>Reusability</w:t>
+      </w:r>
+    </w:p>
+    <w:p>
+      <w:pPr>
+        <w:pStyle w:val="NormaleWeb"/>
+        <w:shd w:val="clear" w:color="auto" w:fill="FFFFFF"/>
+        <w:spacing w:before="150" w:beforeAutospacing="0" w:after="0" w:afterAutospacing="0"/>
+        <w:rPr>
+          <w:rFonts w:ascii="Segoe UI" w:hAnsi="Segoe UI" w:cs="Segoe UI"/>
+          <w:color w:val="172B4D"/>
+          <w:sz w:val="21"/>
+          <w:szCs w:val="21"/>
+          <w:lang w:val="en-US"/>
+        </w:rPr>
+      </w:pPr>
+      <w:r>
+        <w:rPr>
+          <w:rFonts w:ascii="Segoe UI" w:hAnsi="Segoe UI" w:cs="Segoe UI"/>
+          <w:color w:val="172B4D"/>
+          <w:sz w:val="21"/>
+          <w:szCs w:val="21"/>
+          <w:lang w:val="en-US"/>
+        </w:rPr>
+        <w:t>FAIR Implementation Profile enable to compare the way a community implement FAIR (evaluate if</w:t>
+      </w:r>
+      <w:r>
+        <w:rPr>
+          <w:rFonts w:ascii="Segoe UI" w:hAnsi="Segoe UI" w:cs="Segoe UI"/>
+          <w:color w:val="172B4D"/>
+          <w:sz w:val="21"/>
+          <w:szCs w:val="21"/>
+          <w:lang w:val="en-US"/>
+        </w:rPr>
+        <w:br/>
+        <w:t xml:space="preserve">One of the community standards mentioned could be </w:t>
+      </w:r>
+      <w:proofErr w:type="gramStart"/>
+      <w:r>
+        <w:rPr>
+          <w:rFonts w:ascii="Segoe UI" w:hAnsi="Segoe UI" w:cs="Segoe UI"/>
+          <w:color w:val="172B4D"/>
+          <w:sz w:val="21"/>
+          <w:szCs w:val="21"/>
+          <w:lang w:val="en-US"/>
+        </w:rPr>
+        <w:t>FHIR</w:t>
+      </w:r>
+      <w:proofErr w:type="gramEnd"/>
+    </w:p>
+    <w:p>
+      <w:pPr>
+        <w:pStyle w:val="NormaleWeb"/>
+        <w:shd w:val="clear" w:color="auto" w:fill="FFFFFF"/>
+        <w:spacing w:before="150" w:beforeAutospacing="0" w:after="0" w:afterAutospacing="0"/>
+        <w:rPr>
+          <w:rFonts w:ascii="Segoe UI" w:hAnsi="Segoe UI" w:cs="Segoe UI"/>
+          <w:color w:val="172B4D"/>
+          <w:sz w:val="21"/>
+          <w:szCs w:val="21"/>
+          <w:lang w:val="en-US"/>
+        </w:rPr>
+      </w:pPr>
+      <w:r>
+        <w:rPr>
+          <w:rFonts w:ascii="Segoe UI" w:hAnsi="Segoe UI" w:cs="Segoe UI"/>
+          <w:color w:val="172B4D"/>
+          <w:sz w:val="21"/>
+          <w:szCs w:val="21"/>
+          <w:lang w:val="en-US"/>
+        </w:rPr>
+        <w:t xml:space="preserve">A clear </w:t>
+      </w:r>
+      <w:proofErr w:type="spellStart"/>
+      <w:r>
+        <w:rPr>
+          <w:rFonts w:ascii="Segoe UI" w:hAnsi="Segoe UI" w:cs="Segoe UI"/>
+          <w:color w:val="172B4D"/>
+          <w:sz w:val="21"/>
+          <w:szCs w:val="21"/>
+          <w:lang w:val="en-US"/>
+        </w:rPr>
+        <w:t>licence</w:t>
+      </w:r>
+      <w:proofErr w:type="spellEnd"/>
+      <w:r>
+        <w:rPr>
+          <w:rFonts w:ascii="Segoe UI" w:hAnsi="Segoe UI" w:cs="Segoe UI"/>
+          <w:color w:val="172B4D"/>
+          <w:sz w:val="21"/>
+          <w:szCs w:val="21"/>
+          <w:lang w:val="en-US"/>
+        </w:rPr>
+        <w:t xml:space="preserve"> and consent </w:t>
+      </w:r>
+      <w:proofErr w:type="gramStart"/>
+      <w:r>
+        <w:rPr>
+          <w:rFonts w:ascii="Segoe UI" w:hAnsi="Segoe UI" w:cs="Segoe UI"/>
+          <w:color w:val="172B4D"/>
+          <w:sz w:val="21"/>
+          <w:szCs w:val="21"/>
+          <w:lang w:val="en-US"/>
+        </w:rPr>
+        <w:t>is</w:t>
+      </w:r>
+      <w:proofErr w:type="gramEnd"/>
+      <w:r>
+        <w:rPr>
+          <w:rFonts w:ascii="Segoe UI" w:hAnsi="Segoe UI" w:cs="Segoe UI"/>
+          <w:color w:val="172B4D"/>
+          <w:sz w:val="21"/>
+          <w:szCs w:val="21"/>
+          <w:lang w:val="en-US"/>
+        </w:rPr>
+        <w:t xml:space="preserve"> important for reusability  </w:t>
+      </w:r>
+      <w:r>
+        <w:rPr>
+          <w:rFonts w:ascii="Segoe UI" w:hAnsi="Segoe UI" w:cs="Segoe UI"/>
+          <w:color w:val="172B4D"/>
+          <w:sz w:val="21"/>
+          <w:szCs w:val="21"/>
+          <w:lang w:val="en-US"/>
+        </w:rPr>
+        <w:br/>
         <w:t>&lt;…&gt;</w:t>
       </w:r>
+    </w:p>
+    <w:p>
+      <w:pPr>
+        <w:keepNext/>
+        <w:keepLines/>
+        <w:spacing w:before="40" w:after="0"/>
+        <w:outlineLvl w:val="2"/>
+        <w:rPr>
+          <w:lang w:val="en-US"/>
+        </w:rPr>
+      </w:pPr>
     </w:p>
     <w:sectPr>
       <w:pgSz w:w="11906" w:h="16838"/>
@@ -1916,6 +2366,119 @@
     </w:lvl>
   </w:abstractNum>
   <w:abstractNum w:abstractNumId="6" w15:restartNumberingAfterBreak="0">
+    <w:nsid w:val="47721DC2"/>
+    <w:multiLevelType w:val="multilevel"/>
+    <w:tmpl w:val="A2028F5C"/>
+    <w:lvl w:ilvl="0">
+      <w:start w:val="1"/>
+      <w:numFmt w:val="decimal"/>
+      <w:lvlText w:val="%1."/>
+      <w:lvlJc w:val="left"/>
+      <w:pPr>
+        <w:tabs>
+          <w:tab w:val="num" w:pos="720"/>
+        </w:tabs>
+        <w:ind w:left="720" w:hanging="360"/>
+      </w:pPr>
+    </w:lvl>
+    <w:lvl w:ilvl="1">
+      <w:start w:val="1"/>
+      <w:numFmt w:val="lowerLetter"/>
+      <w:lvlText w:val="%2."/>
+      <w:lvlJc w:val="left"/>
+      <w:pPr>
+        <w:tabs>
+          <w:tab w:val="num" w:pos="1440"/>
+        </w:tabs>
+        <w:ind w:left="1440" w:hanging="360"/>
+      </w:pPr>
+    </w:lvl>
+    <w:lvl w:ilvl="2">
+      <w:start w:val="1"/>
+      <w:numFmt w:val="lowerRoman"/>
+      <w:lvlText w:val="%3."/>
+      <w:lvlJc w:val="right"/>
+      <w:pPr>
+        <w:tabs>
+          <w:tab w:val="num" w:pos="2160"/>
+        </w:tabs>
+        <w:ind w:left="2160" w:hanging="360"/>
+      </w:pPr>
+    </w:lvl>
+    <w:lvl w:ilvl="3" w:tentative="1">
+      <w:start w:val="1"/>
+      <w:numFmt w:val="decimal"/>
+      <w:lvlText w:val="%4."/>
+      <w:lvlJc w:val="left"/>
+      <w:pPr>
+        <w:tabs>
+          <w:tab w:val="num" w:pos="2880"/>
+        </w:tabs>
+        <w:ind w:left="2880" w:hanging="360"/>
+      </w:pPr>
+    </w:lvl>
+    <w:lvl w:ilvl="4" w:tentative="1">
+      <w:start w:val="1"/>
+      <w:numFmt w:val="decimal"/>
+      <w:lvlText w:val="%5."/>
+      <w:lvlJc w:val="left"/>
+      <w:pPr>
+        <w:tabs>
+          <w:tab w:val="num" w:pos="3600"/>
+        </w:tabs>
+        <w:ind w:left="3600" w:hanging="360"/>
+      </w:pPr>
+    </w:lvl>
+    <w:lvl w:ilvl="5" w:tentative="1">
+      <w:start w:val="1"/>
+      <w:numFmt w:val="decimal"/>
+      <w:lvlText w:val="%6."/>
+      <w:lvlJc w:val="left"/>
+      <w:pPr>
+        <w:tabs>
+          <w:tab w:val="num" w:pos="4320"/>
+        </w:tabs>
+        <w:ind w:left="4320" w:hanging="360"/>
+      </w:pPr>
+    </w:lvl>
+    <w:lvl w:ilvl="6" w:tentative="1">
+      <w:start w:val="1"/>
+      <w:numFmt w:val="decimal"/>
+      <w:lvlText w:val="%7."/>
+      <w:lvlJc w:val="left"/>
+      <w:pPr>
+        <w:tabs>
+          <w:tab w:val="num" w:pos="5040"/>
+        </w:tabs>
+        <w:ind w:left="5040" w:hanging="360"/>
+      </w:pPr>
+    </w:lvl>
+    <w:lvl w:ilvl="7" w:tentative="1">
+      <w:start w:val="1"/>
+      <w:numFmt w:val="decimal"/>
+      <w:lvlText w:val="%8."/>
+      <w:lvlJc w:val="left"/>
+      <w:pPr>
+        <w:tabs>
+          <w:tab w:val="num" w:pos="5760"/>
+        </w:tabs>
+        <w:ind w:left="5760" w:hanging="360"/>
+      </w:pPr>
+    </w:lvl>
+    <w:lvl w:ilvl="8" w:tentative="1">
+      <w:start w:val="1"/>
+      <w:numFmt w:val="decimal"/>
+      <w:lvlText w:val="%9."/>
+      <w:lvlJc w:val="left"/>
+      <w:pPr>
+        <w:tabs>
+          <w:tab w:val="num" w:pos="6480"/>
+        </w:tabs>
+        <w:ind w:left="6480" w:hanging="360"/>
+      </w:pPr>
+    </w:lvl>
+  </w:abstractNum>
+  <w:abstractNum w:abstractNumId="7" w15:restartNumberingAfterBreak="0">
     <w:nsid w:val="4E80473C"/>
     <w:multiLevelType w:val="multilevel"/>
     <w:tmpl w:val="249035AA"/>
@@ -2064,7 +2627,7 @@
       </w:rPr>
     </w:lvl>
   </w:abstractNum>
-  <w:abstractNum w:abstractNumId="7" w15:restartNumberingAfterBreak="0">
+  <w:abstractNum w:abstractNumId="8" w15:restartNumberingAfterBreak="0">
     <w:nsid w:val="4F6C28E4"/>
     <w:multiLevelType w:val="hybridMultilevel"/>
     <w:tmpl w:val="FCB2C6B6"/>
@@ -2153,7 +2716,7 @@
       </w:pPr>
     </w:lvl>
   </w:abstractNum>
-  <w:abstractNum w:abstractNumId="8" w15:restartNumberingAfterBreak="0">
+  <w:abstractNum w:abstractNumId="9" w15:restartNumberingAfterBreak="0">
     <w:nsid w:val="4FEE1A1C"/>
     <w:multiLevelType w:val="hybridMultilevel"/>
     <w:tmpl w:val="9580E9FA"/>
@@ -2266,7 +2829,7 @@
       </w:rPr>
     </w:lvl>
   </w:abstractNum>
-  <w:abstractNum w:abstractNumId="9" w15:restartNumberingAfterBreak="0">
+  <w:abstractNum w:abstractNumId="10" w15:restartNumberingAfterBreak="0">
     <w:nsid w:val="531229D3"/>
     <w:multiLevelType w:val="multilevel"/>
     <w:tmpl w:val="962CAC1E"/>
@@ -2415,7 +2978,7 @@
       </w:rPr>
     </w:lvl>
   </w:abstractNum>
-  <w:abstractNum w:abstractNumId="10" w15:restartNumberingAfterBreak="0">
+  <w:abstractNum w:abstractNumId="11" w15:restartNumberingAfterBreak="0">
     <w:nsid w:val="601001F7"/>
     <w:multiLevelType w:val="hybridMultilevel"/>
     <w:tmpl w:val="11EE388C"/>
@@ -2501,7 +3064,7 @@
       </w:pPr>
     </w:lvl>
   </w:abstractNum>
-  <w:abstractNum w:abstractNumId="11" w15:restartNumberingAfterBreak="0">
+  <w:abstractNum w:abstractNumId="12" w15:restartNumberingAfterBreak="0">
     <w:nsid w:val="60183141"/>
     <w:multiLevelType w:val="multilevel"/>
     <w:tmpl w:val="94A61F82"/>
@@ -2650,7 +3213,7 @@
       </w:rPr>
     </w:lvl>
   </w:abstractNum>
-  <w:abstractNum w:abstractNumId="12" w15:restartNumberingAfterBreak="0">
+  <w:abstractNum w:abstractNumId="13" w15:restartNumberingAfterBreak="0">
     <w:nsid w:val="64B96B39"/>
     <w:multiLevelType w:val="hybridMultilevel"/>
     <w:tmpl w:val="2C587ABC"/>
@@ -2739,7 +3302,7 @@
       </w:pPr>
     </w:lvl>
   </w:abstractNum>
-  <w:abstractNum w:abstractNumId="13" w15:restartNumberingAfterBreak="0">
+  <w:abstractNum w:abstractNumId="14" w15:restartNumberingAfterBreak="0">
     <w:nsid w:val="6B1427D0"/>
     <w:multiLevelType w:val="hybridMultilevel"/>
     <w:tmpl w:val="41BC496A"/>
@@ -2825,7 +3388,7 @@
       </w:pPr>
     </w:lvl>
   </w:abstractNum>
-  <w:abstractNum w:abstractNumId="14" w15:restartNumberingAfterBreak="0">
+  <w:abstractNum w:abstractNumId="15" w15:restartNumberingAfterBreak="0">
     <w:nsid w:val="6CDE6029"/>
     <w:multiLevelType w:val="hybridMultilevel"/>
     <w:tmpl w:val="BE2898E6"/>
@@ -2966,10 +3529,10 @@
     </w:lvl>
   </w:abstractNum>
   <w:num w:numId="1">
-    <w:abstractNumId w:val="11"/>
+    <w:abstractNumId w:val="12"/>
   </w:num>
   <w:num w:numId="2">
-    <w:abstractNumId w:val="6"/>
+    <w:abstractNumId w:val="7"/>
   </w:num>
   <w:num w:numId="3">
     <w:abstractNumId w:val="2"/>
@@ -2981,34 +3544,37 @@
     <w:abstractNumId w:val="3"/>
   </w:num>
   <w:num w:numId="6">
-    <w:abstractNumId w:val="10"/>
+    <w:abstractNumId w:val="11"/>
   </w:num>
   <w:num w:numId="7">
     <w:abstractNumId w:val="0"/>
   </w:num>
   <w:num w:numId="8">
-    <w:abstractNumId w:val="9"/>
+    <w:abstractNumId w:val="10"/>
   </w:num>
   <w:num w:numId="9">
-    <w:abstractNumId w:val="13"/>
+    <w:abstractNumId w:val="14"/>
   </w:num>
   <w:num w:numId="10">
     <w:abstractNumId w:val="5"/>
   </w:num>
   <w:num w:numId="11">
-    <w:abstractNumId w:val="14"/>
+    <w:abstractNumId w:val="15"/>
   </w:num>
   <w:num w:numId="12">
-    <w:abstractNumId w:val="12"/>
+    <w:abstractNumId w:val="13"/>
   </w:num>
   <w:num w:numId="13">
-    <w:abstractNumId w:val="7"/>
+    <w:abstractNumId w:val="8"/>
   </w:num>
   <w:num w:numId="14">
     <w:abstractNumId w:val="4"/>
   </w:num>
   <w:num w:numId="15">
-    <w:abstractNumId w:val="8"/>
+    <w:abstractNumId w:val="9"/>
+  </w:num>
+  <w:num w:numId="16">
+    <w:abstractNumId w:val="6"/>
   </w:num>
 </w:numbering>
 </file>
@@ -3879,6 +4445,17 @@
       <w:color w:val="2F5496" w:themeColor="accent1" w:themeShade="BF"/>
     </w:rPr>
   </w:style>
+  <w:style w:type="character" w:styleId="Enfasicorsivo">
+    <w:name w:val="Emphasis"/>
+    <w:basedOn w:val="Carpredefinitoparagrafo"/>
+    <w:uiPriority w:val="20"/>
+    <w:qFormat/>
+    <w:rsid w:val="00602A99"/>
+    <w:rPr>
+      <w:i/>
+      <w:iCs/>
+    </w:rPr>
+  </w:style>
 </w:styles>
 </file>
 

</xml_diff>

<commit_message>
moved to FHIR 4b
</commit_message>
<xml_diff>
--- a/pandoc/word/recommendations.docx
+++ b/pandoc/word/recommendations.docx
@@ -18,1266 +18,1716 @@
     </w:p>
     <w:p>
       <w:pPr>
-        <w:pStyle w:val="Titolo3"/>
-        <w:rPr>
-          <w:lang w:val="en-US"/>
-        </w:rPr>
-      </w:pPr>
-      <w:r>
-        <w:rPr>
-          <w:lang w:val="en-US"/>
-        </w:rPr>
-        <w:t>General Considerations</w:t>
+        <w:numPr>
+          <w:ilvl w:val="0"/>
+          <w:numId w:val="16"/>
+        </w:numPr>
+        <w:shd w:val="clear" w:color="auto" w:fill="FFFFFF"/>
+        <w:spacing w:before="100" w:beforeAutospacing="1" w:after="100" w:afterAutospacing="1" w:line="240" w:lineRule="auto"/>
+        <w:rPr>
+          <w:rFonts w:ascii="Segoe UI" w:hAnsi="Segoe UI" w:cs="Segoe UI"/>
+          <w:color w:val="172B4D"/>
+          <w:sz w:val="21"/>
+          <w:szCs w:val="21"/>
+          <w:lang w:val="en-US"/>
+        </w:rPr>
+      </w:pPr>
+      <w:proofErr w:type="spellStart"/>
+      <w:r>
+        <w:rPr>
+          <w:rStyle w:val="Enfasigrassetto"/>
+          <w:rFonts w:ascii="Segoe UI" w:hAnsi="Segoe UI" w:cs="Segoe UI"/>
+          <w:color w:val="172B4D"/>
+          <w:sz w:val="21"/>
+          <w:szCs w:val="21"/>
+          <w:lang w:val="en-US"/>
+        </w:rPr>
+        <w:t>FAIRness</w:t>
+      </w:r>
+      <w:proofErr w:type="spellEnd"/>
+      <w:r>
+        <w:rPr>
+          <w:rFonts w:ascii="Segoe UI" w:hAnsi="Segoe UI" w:cs="Segoe UI"/>
+          <w:color w:val="172B4D"/>
+          <w:sz w:val="21"/>
+          <w:szCs w:val="21"/>
+          <w:lang w:val="en-US"/>
+        </w:rPr>
+        <w:t> is a </w:t>
+      </w:r>
+      <w:r>
+        <w:rPr>
+          <w:rStyle w:val="Enfasigrassetto"/>
+          <w:rFonts w:ascii="Segoe UI" w:hAnsi="Segoe UI" w:cs="Segoe UI"/>
+          <w:color w:val="172B4D"/>
+          <w:sz w:val="21"/>
+          <w:szCs w:val="21"/>
+          <w:lang w:val="en-US"/>
+        </w:rPr>
+        <w:t>goal</w:t>
+      </w:r>
+      <w:r>
+        <w:rPr>
+          <w:rFonts w:ascii="Segoe UI" w:hAnsi="Segoe UI" w:cs="Segoe UI"/>
+          <w:color w:val="172B4D"/>
+          <w:sz w:val="21"/>
+          <w:szCs w:val="21"/>
+          <w:lang w:val="en-US"/>
+        </w:rPr>
+        <w:t> not a status, therefore a </w:t>
+      </w:r>
+      <w:r>
+        <w:rPr>
+          <w:rStyle w:val="Enfasigrassetto"/>
+          <w:rFonts w:ascii="Segoe UI" w:hAnsi="Segoe UI" w:cs="Segoe UI"/>
+          <w:color w:val="172B4D"/>
+          <w:sz w:val="21"/>
+          <w:szCs w:val="21"/>
+          <w:lang w:val="en-US"/>
+        </w:rPr>
+        <w:t>continuous improvement incremental approach</w:t>
+      </w:r>
+      <w:r>
+        <w:rPr>
+          <w:rFonts w:ascii="Segoe UI" w:hAnsi="Segoe UI" w:cs="Segoe UI"/>
+          <w:color w:val="172B4D"/>
+          <w:sz w:val="21"/>
+          <w:szCs w:val="21"/>
+          <w:lang w:val="en-US"/>
+        </w:rPr>
+        <w:t> should be followed.</w:t>
       </w:r>
     </w:p>
     <w:p>
       <w:pPr>
-        <w:rPr>
-          <w:lang w:val="en-US"/>
-        </w:rPr>
-      </w:pPr>
+        <w:numPr>
+          <w:ilvl w:val="1"/>
+          <w:numId w:val="16"/>
+        </w:numPr>
+        <w:shd w:val="clear" w:color="auto" w:fill="FFFFFF"/>
+        <w:spacing w:before="100" w:beforeAutospacing="1" w:after="100" w:afterAutospacing="1" w:line="240" w:lineRule="auto"/>
+        <w:rPr>
+          <w:rFonts w:ascii="Segoe UI" w:hAnsi="Segoe UI" w:cs="Segoe UI"/>
+          <w:color w:val="172B4D"/>
+          <w:sz w:val="21"/>
+          <w:szCs w:val="21"/>
+          <w:lang w:val="en-US"/>
+        </w:rPr>
+      </w:pPr>
+      <w:r>
+        <w:rPr>
+          <w:rFonts w:ascii="Segoe UI" w:hAnsi="Segoe UI" w:cs="Segoe UI"/>
+          <w:color w:val="172B4D"/>
+          <w:sz w:val="21"/>
+          <w:szCs w:val="21"/>
+          <w:lang w:val="en-US"/>
+        </w:rPr>
+        <w:t>Do not pretend to implement everything since the beginning.</w:t>
+      </w:r>
     </w:p>
     <w:p>
       <w:pPr>
-        <w:rPr>
-          <w:lang w:val="en-US"/>
-        </w:rPr>
-      </w:pPr>
+        <w:numPr>
+          <w:ilvl w:val="2"/>
+          <w:numId w:val="16"/>
+        </w:numPr>
+        <w:shd w:val="clear" w:color="auto" w:fill="FFFFFF"/>
+        <w:spacing w:before="100" w:beforeAutospacing="1" w:after="100" w:afterAutospacing="1" w:line="240" w:lineRule="auto"/>
+        <w:rPr>
+          <w:rFonts w:ascii="Segoe UI" w:hAnsi="Segoe UI" w:cs="Segoe UI"/>
+          <w:color w:val="172B4D"/>
+          <w:sz w:val="21"/>
+          <w:szCs w:val="21"/>
+          <w:lang w:val="en-US"/>
+        </w:rPr>
+      </w:pPr>
+      <w:r>
+        <w:rPr>
+          <w:rFonts w:ascii="Segoe UI" w:hAnsi="Segoe UI" w:cs="Segoe UI"/>
+          <w:color w:val="172B4D"/>
+          <w:sz w:val="21"/>
+          <w:szCs w:val="21"/>
+          <w:lang w:val="en-US"/>
+        </w:rPr>
+        <w:t>either in term of principles to be realized</w:t>
+      </w:r>
     </w:p>
     <w:p>
       <w:pPr>
-        <w:pStyle w:val="Titolo4"/>
-        <w:rPr>
-          <w:lang w:val="en-US"/>
-        </w:rPr>
-      </w:pPr>
-      <w:r>
-        <w:rPr>
-          <w:lang w:val="en-US"/>
-        </w:rPr>
-        <w:t>FAIR: a goal not a status</w:t>
+        <w:numPr>
+          <w:ilvl w:val="2"/>
+          <w:numId w:val="16"/>
+        </w:numPr>
+        <w:shd w:val="clear" w:color="auto" w:fill="FFFFFF"/>
+        <w:spacing w:before="100" w:beforeAutospacing="1" w:after="100" w:afterAutospacing="1" w:line="240" w:lineRule="auto"/>
+        <w:rPr>
+          <w:rFonts w:ascii="Segoe UI" w:hAnsi="Segoe UI" w:cs="Segoe UI"/>
+          <w:color w:val="172B4D"/>
+          <w:sz w:val="21"/>
+          <w:szCs w:val="21"/>
+          <w:lang w:val="en-US"/>
+        </w:rPr>
+      </w:pPr>
+      <w:r>
+        <w:rPr>
+          <w:rFonts w:ascii="Segoe UI" w:hAnsi="Segoe UI" w:cs="Segoe UI"/>
+          <w:color w:val="172B4D"/>
+          <w:sz w:val="21"/>
+          <w:szCs w:val="21"/>
+          <w:lang w:val="en-US"/>
+        </w:rPr>
+        <w:t>either in term of maturity level</w:t>
       </w:r>
     </w:p>
     <w:p>
       <w:pPr>
-        <w:rPr>
-          <w:lang w:val="en-US"/>
-        </w:rPr>
-      </w:pPr>
-      <w:proofErr w:type="spellStart"/>
-      <w:r>
-        <w:rPr>
-          <w:lang w:val="en-US"/>
-        </w:rPr>
-        <w:t>FAIRness</w:t>
-      </w:r>
-      <w:proofErr w:type="spellEnd"/>
-      <w:r>
-        <w:rPr>
-          <w:lang w:val="en-US"/>
-        </w:rPr>
-        <w:t xml:space="preserve"> </w:t>
-      </w:r>
-      <w:r>
-        <w:rPr>
-          <w:lang w:val="en-US"/>
-        </w:rPr>
-        <w:t xml:space="preserve">is a goal </w:t>
-      </w:r>
-      <w:r>
-        <w:rPr>
-          <w:lang w:val="en-US"/>
-        </w:rPr>
-        <w:t xml:space="preserve">not just </w:t>
-      </w:r>
-      <w:r>
-        <w:rPr>
-          <w:lang w:val="en-US"/>
-        </w:rPr>
-        <w:t xml:space="preserve">than an </w:t>
-      </w:r>
-      <w:r>
-        <w:rPr>
-          <w:lang w:val="en-US"/>
-        </w:rPr>
-        <w:t>achievable status:</w:t>
+        <w:numPr>
+          <w:ilvl w:val="2"/>
+          <w:numId w:val="16"/>
+        </w:numPr>
+        <w:shd w:val="clear" w:color="auto" w:fill="FFFFFF"/>
+        <w:spacing w:before="100" w:beforeAutospacing="1" w:after="100" w:afterAutospacing="1" w:line="240" w:lineRule="auto"/>
+        <w:rPr>
+          <w:rFonts w:ascii="Segoe UI" w:hAnsi="Segoe UI" w:cs="Segoe UI"/>
+          <w:color w:val="172B4D"/>
+          <w:sz w:val="21"/>
+          <w:szCs w:val="21"/>
+          <w:lang w:val="en-US"/>
+        </w:rPr>
+      </w:pPr>
+      <w:proofErr w:type="gramStart"/>
+      <w:r>
+        <w:rPr>
+          <w:rFonts w:ascii="Segoe UI" w:hAnsi="Segoe UI" w:cs="Segoe UI"/>
+          <w:color w:val="172B4D"/>
+          <w:sz w:val="21"/>
+          <w:szCs w:val="21"/>
+          <w:lang w:val="en-US"/>
+        </w:rPr>
+        <w:t>either in</w:t>
+      </w:r>
+      <w:proofErr w:type="gramEnd"/>
+      <w:r>
+        <w:rPr>
+          <w:rFonts w:ascii="Segoe UI" w:hAnsi="Segoe UI" w:cs="Segoe UI"/>
+          <w:color w:val="172B4D"/>
+          <w:sz w:val="21"/>
+          <w:szCs w:val="21"/>
+          <w:lang w:val="en-US"/>
+        </w:rPr>
+        <w:t xml:space="preserve"> term of communities coverage. For </w:t>
+      </w:r>
+      <w:proofErr w:type="gramStart"/>
+      <w:r>
+        <w:rPr>
+          <w:rFonts w:ascii="Segoe UI" w:hAnsi="Segoe UI" w:cs="Segoe UI"/>
+          <w:color w:val="172B4D"/>
+          <w:sz w:val="21"/>
+          <w:szCs w:val="21"/>
+          <w:lang w:val="en-US"/>
+        </w:rPr>
+        <w:t>example</w:t>
+      </w:r>
+      <w:proofErr w:type="gramEnd"/>
+      <w:r>
+        <w:rPr>
+          <w:rFonts w:ascii="Segoe UI" w:hAnsi="Segoe UI" w:cs="Segoe UI"/>
+          <w:color w:val="172B4D"/>
+          <w:sz w:val="21"/>
+          <w:szCs w:val="21"/>
+          <w:lang w:val="en-US"/>
+        </w:rPr>
+        <w:t xml:space="preserve"> a solution applicable within a </w:t>
+      </w:r>
+      <w:r>
+        <w:rPr>
+          <w:rFonts w:ascii="Segoe UI" w:hAnsi="Segoe UI" w:cs="Segoe UI"/>
+          <w:color w:val="172B4D"/>
+          <w:sz w:val="21"/>
+          <w:szCs w:val="21"/>
+          <w:lang w:val="en-US"/>
+        </w:rPr>
+        <w:t>well-defined</w:t>
+      </w:r>
+      <w:r>
+        <w:rPr>
+          <w:rFonts w:ascii="Segoe UI" w:hAnsi="Segoe UI" w:cs="Segoe UI"/>
+          <w:color w:val="172B4D"/>
+          <w:sz w:val="21"/>
+          <w:szCs w:val="21"/>
+          <w:lang w:val="en-US"/>
+        </w:rPr>
+        <w:t xml:space="preserve"> community, may not fit for purpose for a wider target (e.g. global search)</w:t>
       </w:r>
     </w:p>
     <w:p>
       <w:pPr>
-        <w:pStyle w:val="Paragrafoelenco"/>
+        <w:numPr>
+          <w:ilvl w:val="1"/>
+          <w:numId w:val="16"/>
+        </w:numPr>
+        <w:shd w:val="clear" w:color="auto" w:fill="FFFFFF"/>
+        <w:spacing w:before="100" w:beforeAutospacing="1" w:after="100" w:afterAutospacing="1" w:line="240" w:lineRule="auto"/>
+        <w:rPr>
+          <w:rFonts w:ascii="Segoe UI" w:hAnsi="Segoe UI" w:cs="Segoe UI"/>
+          <w:color w:val="172B4D"/>
+          <w:sz w:val="21"/>
+          <w:szCs w:val="21"/>
+          <w:lang w:val="en-US"/>
+        </w:rPr>
+      </w:pPr>
+      <w:r>
+        <w:rPr>
+          <w:rFonts w:ascii="Segoe UI" w:hAnsi="Segoe UI" w:cs="Segoe UI"/>
+          <w:color w:val="172B4D"/>
+          <w:sz w:val="21"/>
+          <w:szCs w:val="21"/>
+          <w:lang w:val="en-US"/>
+        </w:rPr>
+        <w:t>You need to be able to know where you are ("as is" assessment) and what do you want to achieve.</w:t>
+      </w:r>
+    </w:p>
+    <w:p>
+      <w:pPr>
+        <w:numPr>
+          <w:ilvl w:val="1"/>
+          <w:numId w:val="16"/>
+        </w:numPr>
+        <w:shd w:val="clear" w:color="auto" w:fill="FFFFFF"/>
+        <w:spacing w:before="100" w:beforeAutospacing="1" w:after="100" w:afterAutospacing="1" w:line="240" w:lineRule="auto"/>
+        <w:rPr>
+          <w:rFonts w:ascii="Segoe UI" w:hAnsi="Segoe UI" w:cs="Segoe UI"/>
+          <w:color w:val="172B4D"/>
+          <w:sz w:val="21"/>
+          <w:szCs w:val="21"/>
+          <w:lang w:val="en-US"/>
+        </w:rPr>
+      </w:pPr>
+      <w:r>
+        <w:rPr>
+          <w:rFonts w:ascii="Segoe UI" w:hAnsi="Segoe UI" w:cs="Segoe UI"/>
+          <w:color w:val="172B4D"/>
+          <w:sz w:val="21"/>
+          <w:szCs w:val="21"/>
+          <w:lang w:val="en-US"/>
+        </w:rPr>
+        <w:t>Measurements, and then RDA indicators, are essential for evaluating achieved improvements.</w:t>
+      </w:r>
+    </w:p>
+    <w:p>
+      <w:pPr>
+        <w:numPr>
+          <w:ilvl w:val="1"/>
+          <w:numId w:val="16"/>
+        </w:numPr>
+        <w:shd w:val="clear" w:color="auto" w:fill="FFFFFF"/>
+        <w:spacing w:before="100" w:beforeAutospacing="1" w:after="100" w:afterAutospacing="1" w:line="240" w:lineRule="auto"/>
+        <w:rPr>
+          <w:rFonts w:ascii="Segoe UI" w:hAnsi="Segoe UI" w:cs="Segoe UI"/>
+          <w:color w:val="172B4D"/>
+          <w:sz w:val="21"/>
+          <w:szCs w:val="21"/>
+        </w:rPr>
+      </w:pPr>
+      <w:r>
+        <w:rPr>
+          <w:rFonts w:ascii="Segoe UI" w:hAnsi="Segoe UI" w:cs="Segoe UI"/>
+          <w:color w:val="172B4D"/>
+          <w:sz w:val="21"/>
+          <w:szCs w:val="21"/>
+        </w:rPr>
+        <w:t>&lt;…&gt;</w:t>
+      </w:r>
+    </w:p>
+    <w:p>
+      <w:pPr>
         <w:numPr>
           <w:ilvl w:val="0"/>
-          <w:numId w:val="14"/>
+          <w:numId w:val="16"/>
         </w:numPr>
-        <w:rPr>
-          <w:lang w:val="en-US"/>
-        </w:rPr>
-      </w:pPr>
-      <w:r>
-        <w:rPr>
-          <w:lang w:val="en-US"/>
-        </w:rPr>
-        <w:t>a continuous improvement incremental approach is required.</w:t>
-      </w:r>
-    </w:p>
-    <w:p>
-      <w:pPr>
-        <w:pStyle w:val="Paragrafoelenco"/>
-        <w:numPr>
-          <w:ilvl w:val="0"/>
-          <w:numId w:val="14"/>
-        </w:numPr>
-        <w:rPr>
-          <w:lang w:val="en-US"/>
-        </w:rPr>
-      </w:pPr>
-      <w:r>
-        <w:rPr>
-          <w:lang w:val="en-US"/>
-        </w:rPr>
-        <w:t xml:space="preserve">Measurements, and then RDA indicators, are essential for evaluating </w:t>
-      </w:r>
-      <w:r>
-        <w:rPr>
-          <w:lang w:val="en-US"/>
-        </w:rPr>
-        <w:t>achieved improvements</w:t>
-      </w:r>
-      <w:r>
-        <w:rPr>
-          <w:lang w:val="en-US"/>
-        </w:rPr>
-        <w:t>.</w:t>
-      </w:r>
-    </w:p>
-    <w:p>
-      <w:pPr>
-        <w:pStyle w:val="Paragrafoelenco"/>
-        <w:numPr>
-          <w:ilvl w:val="0"/>
-          <w:numId w:val="14"/>
-        </w:numPr>
-        <w:rPr>
-          <w:lang w:val="en-US"/>
-        </w:rPr>
-      </w:pPr>
-      <w:r>
-        <w:rPr>
-          <w:lang w:val="en-US"/>
-        </w:rPr>
-        <w:t>&lt;…&gt;</w:t>
-      </w:r>
-    </w:p>
-    <w:p>
-      <w:pPr>
-        <w:rPr>
-          <w:lang w:val="en-US"/>
-        </w:rPr>
-      </w:pPr>
-    </w:p>
-    <w:p>
-      <w:pPr>
-        <w:rPr>
-          <w:lang w:val="en-US"/>
-        </w:rPr>
-      </w:pPr>
-      <w:r>
-        <w:rPr>
-          <w:lang w:val="en-US"/>
-        </w:rPr>
-        <w:t>Do not pretend to implement everything since the beginning.</w:t>
-      </w:r>
-    </w:p>
-    <w:p>
-      <w:pPr>
-        <w:rPr>
-          <w:lang w:val="en-US"/>
-        </w:rPr>
-      </w:pPr>
-    </w:p>
-    <w:p>
-      <w:pPr>
-        <w:rPr>
-          <w:lang w:val="en-US"/>
-        </w:rPr>
-      </w:pPr>
-      <w:r>
-        <w:rPr>
-          <w:lang w:val="en-US"/>
-        </w:rPr>
-        <w:t xml:space="preserve">Know where you are (as is assessment) and what do you want to achieve. </w:t>
-      </w:r>
-    </w:p>
-    <w:p>
-      <w:pPr>
-        <w:rPr>
-          <w:lang w:val="en-US"/>
-        </w:rPr>
-      </w:pPr>
-    </w:p>
-    <w:p>
-      <w:pPr>
-        <w:rPr>
-          <w:lang w:val="en-US"/>
-        </w:rPr>
-      </w:pPr>
-      <w:r>
-        <w:rPr>
-          <w:lang w:val="en-US"/>
-        </w:rPr>
-        <w:t>Depending on the usage context, cost-effectiveness evaluation and your goals</w:t>
-      </w:r>
-      <w:r>
-        <w:rPr>
-          <w:lang w:val="en-US"/>
-        </w:rPr>
-        <w:t>,</w:t>
-      </w:r>
-      <w:r>
-        <w:rPr>
-          <w:lang w:val="en-US"/>
-        </w:rPr>
-        <w:t xml:space="preserve"> set up a consistent set of objectives either in term of</w:t>
-      </w:r>
-      <w:r>
-        <w:rPr>
-          <w:lang w:val="en-US"/>
-        </w:rPr>
-        <w:t>:</w:t>
-      </w:r>
-    </w:p>
-    <w:p>
-      <w:pPr>
-        <w:pStyle w:val="Paragrafoelenco"/>
-        <w:numPr>
-          <w:ilvl w:val="0"/>
-          <w:numId w:val="15"/>
-        </w:numPr>
-        <w:rPr>
-          <w:lang w:val="en-US"/>
-        </w:rPr>
-      </w:pPr>
-      <w:r>
-        <w:rPr>
-          <w:lang w:val="en-US"/>
-        </w:rPr>
-        <w:t xml:space="preserve">RDA indicators to be fulfilled and realization </w:t>
-      </w:r>
-      <w:r>
-        <w:rPr>
-          <w:lang w:val="en-US"/>
-        </w:rPr>
-        <w:t>maturity &lt;add example&gt;</w:t>
-      </w:r>
-    </w:p>
-    <w:p>
-      <w:pPr>
-        <w:pStyle w:val="Paragrafoelenco"/>
-        <w:numPr>
-          <w:ilvl w:val="0"/>
-          <w:numId w:val="15"/>
-        </w:numPr>
-        <w:rPr>
-          <w:lang w:val="en-US"/>
-        </w:rPr>
-      </w:pPr>
-      <w:r>
-        <w:rPr>
-          <w:lang w:val="en-US"/>
-        </w:rPr>
-        <w:t>HL7 FHIR implementation &lt; add example&gt;</w:t>
-      </w:r>
-    </w:p>
-    <w:p>
-      <w:pPr>
-        <w:rPr>
-          <w:lang w:val="en-US"/>
-        </w:rPr>
-      </w:pPr>
-    </w:p>
-    <w:p>
-      <w:pPr>
-        <w:rPr>
-          <w:lang w:val="en-US"/>
-        </w:rPr>
-      </w:pPr>
-    </w:p>
-    <w:p>
-      <w:pPr>
-        <w:rPr>
-          <w:b/>
-          <w:bCs/>
-          <w:i/>
-          <w:iCs/>
-          <w:lang w:val="en-US"/>
-        </w:rPr>
-      </w:pPr>
-      <w:r>
-        <w:rPr>
-          <w:b/>
-          <w:bCs/>
-          <w:i/>
-          <w:iCs/>
-          <w:lang w:val="en-US"/>
-        </w:rPr>
-        <w:t xml:space="preserve">there is a very minimal set of indicators to be </w:t>
-      </w:r>
-      <w:r>
-        <w:rPr>
-          <w:b/>
-          <w:bCs/>
-          <w:i/>
-          <w:iCs/>
-          <w:lang w:val="en-US"/>
-        </w:rPr>
-        <w:t xml:space="preserve">always </w:t>
-      </w:r>
-      <w:r>
-        <w:rPr>
-          <w:b/>
-          <w:bCs/>
-          <w:i/>
-          <w:iCs/>
-          <w:lang w:val="en-US"/>
-        </w:rPr>
-        <w:t>realized</w:t>
-      </w:r>
-      <w:r>
-        <w:rPr>
-          <w:b/>
-          <w:bCs/>
-          <w:i/>
-          <w:iCs/>
-          <w:lang w:val="en-US"/>
-        </w:rPr>
-        <w:t>:</w:t>
-      </w:r>
-      <w:r>
-        <w:rPr>
-          <w:b/>
-          <w:bCs/>
-          <w:i/>
-          <w:iCs/>
-          <w:lang w:val="en-US"/>
-        </w:rPr>
-        <w:t xml:space="preserve"> </w:t>
-      </w:r>
-      <w:r>
-        <w:rPr>
-          <w:b/>
-          <w:bCs/>
-          <w:i/>
-          <w:iCs/>
-          <w:lang w:val="en-US"/>
-        </w:rPr>
-        <w:t xml:space="preserve">essential as minimal </w:t>
+        <w:shd w:val="clear" w:color="auto" w:fill="FFFFFF"/>
+        <w:spacing w:before="100" w:beforeAutospacing="1" w:after="100" w:afterAutospacing="1" w:line="240" w:lineRule="auto"/>
+        <w:rPr>
+          <w:rFonts w:ascii="Segoe UI" w:hAnsi="Segoe UI" w:cs="Segoe UI"/>
+          <w:color w:val="172B4D"/>
+          <w:sz w:val="21"/>
+          <w:szCs w:val="21"/>
+          <w:lang w:val="en-US"/>
+        </w:rPr>
+      </w:pPr>
+      <w:r>
+        <w:rPr>
+          <w:rFonts w:ascii="Segoe UI" w:hAnsi="Segoe UI" w:cs="Segoe UI"/>
+          <w:color w:val="172B4D"/>
+          <w:sz w:val="21"/>
+          <w:szCs w:val="21"/>
+          <w:lang w:val="en-US"/>
+        </w:rPr>
+        <w:t>The </w:t>
+      </w:r>
+      <w:r>
+        <w:rPr>
+          <w:rStyle w:val="Enfasigrassetto"/>
+          <w:rFonts w:ascii="Segoe UI" w:hAnsi="Segoe UI" w:cs="Segoe UI"/>
+          <w:color w:val="172B4D"/>
+          <w:sz w:val="21"/>
+          <w:szCs w:val="21"/>
+          <w:lang w:val="en-US"/>
+        </w:rPr>
+        <w:t>HL7 FHIR</w:t>
+      </w:r>
+      <w:r>
+        <w:rPr>
+          <w:rFonts w:ascii="Segoe UI" w:hAnsi="Segoe UI" w:cs="Segoe UI"/>
+          <w:color w:val="172B4D"/>
+          <w:sz w:val="21"/>
+          <w:szCs w:val="21"/>
+          <w:lang w:val="en-US"/>
+        </w:rPr>
+        <w:t> standard is a widely recognized and used standard in the health space providing </w:t>
+      </w:r>
+      <w:r>
+        <w:rPr>
+          <w:rStyle w:val="Enfasigrassetto"/>
+          <w:rFonts w:ascii="Segoe UI" w:hAnsi="Segoe UI" w:cs="Segoe UI"/>
+          <w:color w:val="172B4D"/>
+          <w:sz w:val="21"/>
+          <w:szCs w:val="21"/>
+          <w:lang w:val="en-US"/>
+        </w:rPr>
+        <w:t>value</w:t>
+      </w:r>
+      <w:r>
+        <w:rPr>
+          <w:rFonts w:ascii="Segoe UI" w:hAnsi="Segoe UI" w:cs="Segoe UI"/>
+          <w:color w:val="172B4D"/>
+          <w:sz w:val="21"/>
+          <w:szCs w:val="21"/>
+          <w:lang w:val="en-US"/>
+        </w:rPr>
+        <w:t> in the </w:t>
+      </w:r>
+      <w:r>
+        <w:rPr>
+          <w:rStyle w:val="Enfasigrassetto"/>
+          <w:rFonts w:ascii="Segoe UI" w:hAnsi="Segoe UI" w:cs="Segoe UI"/>
+          <w:color w:val="172B4D"/>
+          <w:sz w:val="21"/>
+          <w:szCs w:val="21"/>
+          <w:lang w:val="en-US"/>
+        </w:rPr>
+        <w:t>implementation</w:t>
+      </w:r>
+      <w:r>
+        <w:rPr>
+          <w:rFonts w:ascii="Segoe UI" w:hAnsi="Segoe UI" w:cs="Segoe UI"/>
+          <w:color w:val="172B4D"/>
+          <w:sz w:val="21"/>
+          <w:szCs w:val="21"/>
+          <w:lang w:val="en-US"/>
+        </w:rPr>
+        <w:t> of </w:t>
+      </w:r>
+      <w:r>
+        <w:rPr>
+          <w:rStyle w:val="Enfasigrassetto"/>
+          <w:rFonts w:ascii="Segoe UI" w:hAnsi="Segoe UI" w:cs="Segoe UI"/>
+          <w:color w:val="172B4D"/>
+          <w:sz w:val="21"/>
+          <w:szCs w:val="21"/>
+          <w:lang w:val="en-US"/>
+        </w:rPr>
+        <w:t xml:space="preserve">FAIR health data and </w:t>
       </w:r>
       <w:proofErr w:type="gramStart"/>
       <w:r>
         <w:rPr>
-          <w:b/>
-          <w:bCs/>
-          <w:i/>
-          <w:iCs/>
-          <w:lang w:val="en-US"/>
-        </w:rPr>
-        <w:t>set</w:t>
+          <w:rStyle w:val="Enfasigrassetto"/>
+          <w:rFonts w:ascii="Segoe UI" w:hAnsi="Segoe UI" w:cs="Segoe UI"/>
+          <w:color w:val="172B4D"/>
+          <w:sz w:val="21"/>
+          <w:szCs w:val="21"/>
+          <w:lang w:val="en-US"/>
+        </w:rPr>
+        <w:t>services</w:t>
       </w:r>
       <w:proofErr w:type="gramEnd"/>
     </w:p>
     <w:p>
       <w:pPr>
-        <w:rPr>
-          <w:lang w:val="en-US"/>
-        </w:rPr>
-      </w:pPr>
+        <w:numPr>
+          <w:ilvl w:val="1"/>
+          <w:numId w:val="16"/>
+        </w:numPr>
+        <w:shd w:val="clear" w:color="auto" w:fill="FFFFFF"/>
+        <w:spacing w:before="100" w:beforeAutospacing="1" w:after="100" w:afterAutospacing="1" w:line="240" w:lineRule="auto"/>
+        <w:rPr>
+          <w:rFonts w:ascii="Segoe UI" w:hAnsi="Segoe UI" w:cs="Segoe UI"/>
+          <w:color w:val="172B4D"/>
+          <w:sz w:val="21"/>
+          <w:szCs w:val="21"/>
+          <w:lang w:val="en-US"/>
+        </w:rPr>
+      </w:pPr>
+      <w:r>
+        <w:rPr>
+          <w:rFonts w:ascii="Segoe UI" w:hAnsi="Segoe UI" w:cs="Segoe UI"/>
+          <w:color w:val="172B4D"/>
+          <w:sz w:val="21"/>
+          <w:szCs w:val="21"/>
+          <w:lang w:val="en-US"/>
+        </w:rPr>
+        <w:t xml:space="preserve">Even if HL7 FHIR can provide support to data FAIRification, implementing HL7 FHIR is not a sufficient requirement for being FAIR. </w:t>
+      </w:r>
+      <w:proofErr w:type="gramStart"/>
+      <w:r>
+        <w:rPr>
+          <w:rFonts w:ascii="Segoe UI" w:hAnsi="Segoe UI" w:cs="Segoe UI"/>
+          <w:color w:val="172B4D"/>
+          <w:sz w:val="21"/>
+          <w:szCs w:val="21"/>
+          <w:lang w:val="en-US"/>
+        </w:rPr>
+        <w:t>This guides</w:t>
+      </w:r>
+      <w:proofErr w:type="gramEnd"/>
+      <w:r>
+        <w:rPr>
+          <w:rFonts w:ascii="Segoe UI" w:hAnsi="Segoe UI" w:cs="Segoe UI"/>
+          <w:color w:val="172B4D"/>
+          <w:sz w:val="21"/>
+          <w:szCs w:val="21"/>
+          <w:lang w:val="en-US"/>
+        </w:rPr>
+        <w:t xml:space="preserve"> provides suggestions on how to use FHIR to improve </w:t>
+      </w:r>
+      <w:proofErr w:type="spellStart"/>
+      <w:r>
+        <w:rPr>
+          <w:rFonts w:ascii="Segoe UI" w:hAnsi="Segoe UI" w:cs="Segoe UI"/>
+          <w:color w:val="172B4D"/>
+          <w:sz w:val="21"/>
+          <w:szCs w:val="21"/>
+          <w:lang w:val="en-US"/>
+        </w:rPr>
+        <w:t>FAIRness</w:t>
+      </w:r>
+      <w:proofErr w:type="spellEnd"/>
+      <w:r>
+        <w:rPr>
+          <w:rFonts w:ascii="Segoe UI" w:hAnsi="Segoe UI" w:cs="Segoe UI"/>
+          <w:color w:val="172B4D"/>
+          <w:sz w:val="21"/>
+          <w:szCs w:val="21"/>
+          <w:lang w:val="en-US"/>
+        </w:rPr>
+        <w:t>.</w:t>
+      </w:r>
     </w:p>
     <w:p>
       <w:pPr>
-        <w:rPr>
-          <w:lang w:val="en-US"/>
-        </w:rPr>
-      </w:pPr>
-      <w:r>
-        <w:rPr>
-          <w:b/>
-          <w:bCs/>
-          <w:lang w:val="en-US"/>
-        </w:rPr>
-        <w:t>I</w:t>
-      </w:r>
-      <w:r>
-        <w:rPr>
-          <w:b/>
-          <w:bCs/>
-          <w:lang w:val="en-US"/>
-        </w:rPr>
-        <w:t>nteroperability</w:t>
-      </w:r>
-      <w:r>
-        <w:rPr>
-          <w:lang w:val="en-US"/>
-        </w:rPr>
-        <w:t xml:space="preserve"> expected to be </w:t>
-      </w:r>
-      <w:r>
-        <w:rPr>
-          <w:lang w:val="en-US"/>
-        </w:rPr>
-        <w:t>implemented</w:t>
-      </w:r>
-      <w:r>
-        <w:rPr>
-          <w:lang w:val="en-US"/>
-        </w:rPr>
-        <w:t xml:space="preserve"> by the FHIR standard, the other principles </w:t>
-      </w:r>
-      <w:r>
-        <w:rPr>
-          <w:lang w:val="en-US"/>
-        </w:rPr>
-        <w:t xml:space="preserve">can be realized by alternative </w:t>
-      </w:r>
-      <w:r>
-        <w:rPr>
-          <w:lang w:val="en-US"/>
-        </w:rPr>
-        <w:t>solutions.</w:t>
+        <w:numPr>
+          <w:ilvl w:val="1"/>
+          <w:numId w:val="16"/>
+        </w:numPr>
+        <w:shd w:val="clear" w:color="auto" w:fill="FFFFFF"/>
+        <w:spacing w:before="100" w:beforeAutospacing="1" w:after="100" w:afterAutospacing="1" w:line="240" w:lineRule="auto"/>
+        <w:rPr>
+          <w:rFonts w:ascii="Segoe UI" w:hAnsi="Segoe UI" w:cs="Segoe UI"/>
+          <w:color w:val="172B4D"/>
+          <w:sz w:val="21"/>
+          <w:szCs w:val="21"/>
+          <w:lang w:val="en-US"/>
+        </w:rPr>
+      </w:pPr>
+      <w:r>
+        <w:rPr>
+          <w:rFonts w:ascii="Segoe UI" w:hAnsi="Segoe UI" w:cs="Segoe UI"/>
+          <w:color w:val="172B4D"/>
+          <w:sz w:val="21"/>
+          <w:szCs w:val="21"/>
+          <w:lang w:val="en-US"/>
+        </w:rPr>
+        <w:t>The HL7 FHIR standard provides its highest value in realizing </w:t>
+      </w:r>
+      <w:r>
+        <w:rPr>
+          <w:rStyle w:val="Enfasigrassetto"/>
+          <w:rFonts w:ascii="Segoe UI" w:hAnsi="Segoe UI" w:cs="Segoe UI"/>
+          <w:color w:val="172B4D"/>
+          <w:sz w:val="21"/>
+          <w:szCs w:val="21"/>
+          <w:lang w:val="en-US"/>
+        </w:rPr>
+        <w:t>Interoperability</w:t>
+      </w:r>
+      <w:r>
+        <w:rPr>
+          <w:rFonts w:ascii="Segoe UI" w:hAnsi="Segoe UI" w:cs="Segoe UI"/>
+          <w:color w:val="172B4D"/>
+          <w:sz w:val="21"/>
+          <w:szCs w:val="21"/>
+          <w:lang w:val="en-US"/>
+        </w:rPr>
+        <w:t xml:space="preserve"> and Reusability principles. Hybrid solutions, </w:t>
+      </w:r>
+      <w:proofErr w:type="spellStart"/>
+      <w:r>
+        <w:rPr>
+          <w:rFonts w:ascii="Segoe UI" w:hAnsi="Segoe UI" w:cs="Segoe UI"/>
+          <w:color w:val="172B4D"/>
+          <w:sz w:val="21"/>
+          <w:szCs w:val="21"/>
+          <w:lang w:val="en-US"/>
+        </w:rPr>
+        <w:t>i.e</w:t>
+      </w:r>
+      <w:proofErr w:type="spellEnd"/>
+      <w:r>
+        <w:rPr>
+          <w:rFonts w:ascii="Segoe UI" w:hAnsi="Segoe UI" w:cs="Segoe UI"/>
+          <w:color w:val="172B4D"/>
+          <w:sz w:val="21"/>
+          <w:szCs w:val="21"/>
+          <w:lang w:val="en-US"/>
+        </w:rPr>
+        <w:t xml:space="preserve"> by using combined FHIR and non-FHIR technologies, can be used to realize the other FAIR principles.</w:t>
       </w:r>
     </w:p>
     <w:p>
       <w:pPr>
-        <w:rPr>
-          <w:lang w:val="en-US"/>
-        </w:rPr>
-      </w:pPr>
+        <w:numPr>
+          <w:ilvl w:val="1"/>
+          <w:numId w:val="16"/>
+        </w:numPr>
+        <w:shd w:val="clear" w:color="auto" w:fill="FFFFFF"/>
+        <w:spacing w:before="100" w:beforeAutospacing="1" w:after="100" w:afterAutospacing="1" w:line="240" w:lineRule="auto"/>
+        <w:rPr>
+          <w:rFonts w:ascii="Segoe UI" w:hAnsi="Segoe UI" w:cs="Segoe UI"/>
+          <w:color w:val="172B4D"/>
+          <w:sz w:val="21"/>
+          <w:szCs w:val="21"/>
+          <w:lang w:val="en-US"/>
+        </w:rPr>
+      </w:pPr>
+      <w:r>
+        <w:rPr>
+          <w:rFonts w:ascii="Segoe UI" w:hAnsi="Segoe UI" w:cs="Segoe UI"/>
+          <w:color w:val="172B4D"/>
+          <w:sz w:val="21"/>
+          <w:szCs w:val="21"/>
+          <w:lang w:val="en-US"/>
+        </w:rPr>
+        <w:t xml:space="preserve">This would not exclude the possibility to realize also Findability and Accessibility </w:t>
+      </w:r>
       <w:proofErr w:type="gramStart"/>
       <w:r>
         <w:rPr>
-          <w:lang w:val="en-US"/>
-        </w:rPr>
-        <w:t>Also</w:t>
+          <w:rFonts w:ascii="Segoe UI" w:hAnsi="Segoe UI" w:cs="Segoe UI"/>
+          <w:color w:val="172B4D"/>
+          <w:sz w:val="21"/>
+          <w:szCs w:val="21"/>
+          <w:lang w:val="en-US"/>
+        </w:rPr>
+        <w:t>principles  by</w:t>
       </w:r>
       <w:proofErr w:type="gramEnd"/>
       <w:r>
         <w:rPr>
-          <w:lang w:val="en-US"/>
-        </w:rPr>
-        <w:t xml:space="preserve"> the other principles may be </w:t>
-      </w:r>
-      <w:r>
-        <w:rPr>
-          <w:lang w:val="en-US"/>
-        </w:rPr>
-        <w:t>covered</w:t>
-      </w:r>
-      <w:r>
-        <w:rPr>
-          <w:lang w:val="en-US"/>
-        </w:rPr>
-        <w:t xml:space="preserve"> by </w:t>
-      </w:r>
-      <w:r>
-        <w:rPr>
-          <w:lang w:val="en-US"/>
-        </w:rPr>
-        <w:t>FHIR</w:t>
-      </w:r>
-      <w:r>
-        <w:rPr>
-          <w:lang w:val="en-US"/>
-        </w:rPr>
-        <w:t xml:space="preserve"> but a cost </w:t>
-      </w:r>
-      <w:r>
-        <w:rPr>
-          <w:lang w:val="en-US"/>
-        </w:rPr>
-        <w:t xml:space="preserve">effective evaluation and </w:t>
-      </w:r>
-      <w:r>
-        <w:rPr>
-          <w:lang w:val="en-US"/>
-        </w:rPr>
-        <w:t xml:space="preserve">level of </w:t>
-      </w:r>
-      <w:r>
-        <w:rPr>
-          <w:lang w:val="en-US"/>
-        </w:rPr>
-        <w:t xml:space="preserve">adoption </w:t>
-      </w:r>
-      <w:r>
-        <w:rPr>
-          <w:lang w:val="en-US"/>
-        </w:rPr>
-        <w:t xml:space="preserve">by that community </w:t>
-      </w:r>
-      <w:r>
-        <w:rPr>
-          <w:lang w:val="en-US"/>
-        </w:rPr>
-        <w:t>should be given.</w:t>
+          <w:rFonts w:ascii="Segoe UI" w:hAnsi="Segoe UI" w:cs="Segoe UI"/>
+          <w:color w:val="172B4D"/>
+          <w:sz w:val="21"/>
+          <w:szCs w:val="21"/>
+          <w:lang w:val="en-US"/>
+        </w:rPr>
+        <w:t xml:space="preserve"> using FHIR. However, a cost benefit evaluation, that should </w:t>
+      </w:r>
+      <w:proofErr w:type="gramStart"/>
+      <w:r>
+        <w:rPr>
+          <w:rFonts w:ascii="Segoe UI" w:hAnsi="Segoe UI" w:cs="Segoe UI"/>
+          <w:color w:val="172B4D"/>
+          <w:sz w:val="21"/>
+          <w:szCs w:val="21"/>
+          <w:lang w:val="en-US"/>
+        </w:rPr>
+        <w:t>consider also</w:t>
+      </w:r>
+      <w:proofErr w:type="gramEnd"/>
+      <w:r>
+        <w:rPr>
+          <w:rFonts w:ascii="Segoe UI" w:hAnsi="Segoe UI" w:cs="Segoe UI"/>
+          <w:color w:val="172B4D"/>
+          <w:sz w:val="21"/>
+          <w:szCs w:val="21"/>
+          <w:lang w:val="en-US"/>
+        </w:rPr>
+        <w:t xml:space="preserve"> the level of adoption by that community, should be accomplished.</w:t>
       </w:r>
     </w:p>
     <w:p>
       <w:pPr>
-        <w:rPr>
-          <w:lang w:val="en-US"/>
-        </w:rPr>
-      </w:pPr>
+        <w:numPr>
+          <w:ilvl w:val="0"/>
+          <w:numId w:val="16"/>
+        </w:numPr>
+        <w:shd w:val="clear" w:color="auto" w:fill="FFFFFF"/>
+        <w:spacing w:before="100" w:beforeAutospacing="1" w:after="100" w:afterAutospacing="1" w:line="240" w:lineRule="auto"/>
+        <w:rPr>
+          <w:rFonts w:ascii="Segoe UI" w:hAnsi="Segoe UI" w:cs="Segoe UI"/>
+          <w:color w:val="172B4D"/>
+          <w:sz w:val="21"/>
+          <w:szCs w:val="21"/>
+          <w:lang w:val="en-US"/>
+        </w:rPr>
+      </w:pPr>
+      <w:r>
+        <w:rPr>
+          <w:rFonts w:ascii="Segoe UI" w:hAnsi="Segoe UI" w:cs="Segoe UI"/>
+          <w:color w:val="172B4D"/>
+          <w:sz w:val="21"/>
+          <w:szCs w:val="21"/>
+          <w:lang w:val="en-US"/>
+        </w:rPr>
+        <w:t>As for the FAIR principle in general, also the FHIR implementation of the FAIR principles should follow an </w:t>
+      </w:r>
+      <w:r>
+        <w:rPr>
+          <w:rStyle w:val="Enfasigrassetto"/>
+          <w:rFonts w:ascii="Segoe UI" w:hAnsi="Segoe UI" w:cs="Segoe UI"/>
+          <w:color w:val="172B4D"/>
+          <w:sz w:val="21"/>
+          <w:szCs w:val="21"/>
+          <w:lang w:val="en-US"/>
+        </w:rPr>
+        <w:t>incremental approach.</w:t>
+      </w:r>
     </w:p>
     <w:p>
       <w:pPr>
-        <w:rPr>
-          <w:lang w:val="en-US"/>
-        </w:rPr>
-      </w:pPr>
+        <w:numPr>
+          <w:ilvl w:val="1"/>
+          <w:numId w:val="16"/>
+        </w:numPr>
+        <w:shd w:val="clear" w:color="auto" w:fill="FFFFFF"/>
+        <w:spacing w:before="100" w:beforeAutospacing="1" w:after="100" w:afterAutospacing="1" w:line="240" w:lineRule="auto"/>
+        <w:rPr>
+          <w:rFonts w:ascii="Segoe UI" w:hAnsi="Segoe UI" w:cs="Segoe UI"/>
+          <w:color w:val="172B4D"/>
+          <w:sz w:val="21"/>
+          <w:szCs w:val="21"/>
+        </w:rPr>
+      </w:pPr>
+      <w:r>
+        <w:rPr>
+          <w:rFonts w:ascii="Segoe UI" w:hAnsi="Segoe UI" w:cs="Segoe UI"/>
+          <w:color w:val="172B4D"/>
+          <w:sz w:val="21"/>
+          <w:szCs w:val="21"/>
+          <w:lang w:val="en-US"/>
+        </w:rPr>
+        <w:t xml:space="preserve">in this sense, depending on the usage context, including the standards adopted by the community, the cost-effectiveness evaluation and the community goals, an architectural migration path with a consistent set of intermediate objectives should be defined. </w:t>
+      </w:r>
+      <w:proofErr w:type="spellStart"/>
+      <w:r>
+        <w:rPr>
+          <w:rFonts w:ascii="Segoe UI" w:hAnsi="Segoe UI" w:cs="Segoe UI"/>
+          <w:color w:val="172B4D"/>
+          <w:sz w:val="21"/>
+          <w:szCs w:val="21"/>
+        </w:rPr>
+        <w:t>Objectives</w:t>
+      </w:r>
+      <w:proofErr w:type="spellEnd"/>
+      <w:r>
+        <w:rPr>
+          <w:rFonts w:ascii="Segoe UI" w:hAnsi="Segoe UI" w:cs="Segoe UI"/>
+          <w:color w:val="172B4D"/>
+          <w:sz w:val="21"/>
+          <w:szCs w:val="21"/>
+        </w:rPr>
+        <w:t xml:space="preserve"> </w:t>
+      </w:r>
+      <w:proofErr w:type="spellStart"/>
+      <w:r>
+        <w:rPr>
+          <w:rFonts w:ascii="Segoe UI" w:hAnsi="Segoe UI" w:cs="Segoe UI"/>
+          <w:color w:val="172B4D"/>
+          <w:sz w:val="21"/>
+          <w:szCs w:val="21"/>
+        </w:rPr>
+        <w:t>might</w:t>
+      </w:r>
+      <w:proofErr w:type="spellEnd"/>
+      <w:r>
+        <w:rPr>
+          <w:rFonts w:ascii="Segoe UI" w:hAnsi="Segoe UI" w:cs="Segoe UI"/>
+          <w:color w:val="172B4D"/>
+          <w:sz w:val="21"/>
+          <w:szCs w:val="21"/>
+        </w:rPr>
+        <w:t xml:space="preserve"> be </w:t>
+      </w:r>
+      <w:proofErr w:type="spellStart"/>
+      <w:r>
+        <w:rPr>
+          <w:rFonts w:ascii="Segoe UI" w:hAnsi="Segoe UI" w:cs="Segoe UI"/>
+          <w:color w:val="172B4D"/>
+          <w:sz w:val="21"/>
+          <w:szCs w:val="21"/>
+        </w:rPr>
+        <w:t>related</w:t>
+      </w:r>
+      <w:proofErr w:type="spellEnd"/>
+      <w:r>
+        <w:rPr>
+          <w:rFonts w:ascii="Segoe UI" w:hAnsi="Segoe UI" w:cs="Segoe UI"/>
+          <w:color w:val="172B4D"/>
+          <w:sz w:val="21"/>
+          <w:szCs w:val="21"/>
+        </w:rPr>
+        <w:t xml:space="preserve"> to:</w:t>
+      </w:r>
     </w:p>
     <w:p>
       <w:pPr>
-        <w:rPr>
-          <w:lang w:val="en-US"/>
-        </w:rPr>
-      </w:pPr>
+        <w:numPr>
+          <w:ilvl w:val="2"/>
+          <w:numId w:val="16"/>
+        </w:numPr>
+        <w:shd w:val="clear" w:color="auto" w:fill="FFFFFF"/>
+        <w:spacing w:before="100" w:beforeAutospacing="1" w:after="100" w:afterAutospacing="1" w:line="240" w:lineRule="auto"/>
+        <w:rPr>
+          <w:rFonts w:ascii="Segoe UI" w:hAnsi="Segoe UI" w:cs="Segoe UI"/>
+          <w:color w:val="172B4D"/>
+          <w:sz w:val="21"/>
+          <w:szCs w:val="21"/>
+          <w:lang w:val="en-US"/>
+        </w:rPr>
+      </w:pPr>
+      <w:r>
+        <w:rPr>
+          <w:rFonts w:ascii="Segoe UI" w:hAnsi="Segoe UI" w:cs="Segoe UI"/>
+          <w:color w:val="172B4D"/>
+          <w:sz w:val="21"/>
+          <w:szCs w:val="21"/>
+          <w:lang w:val="en-US"/>
+        </w:rPr>
+        <w:t xml:space="preserve">a set of RDA indicators to be </w:t>
+      </w:r>
+      <w:proofErr w:type="gramStart"/>
+      <w:r>
+        <w:rPr>
+          <w:rFonts w:ascii="Segoe UI" w:hAnsi="Segoe UI" w:cs="Segoe UI"/>
+          <w:color w:val="172B4D"/>
+          <w:sz w:val="21"/>
+          <w:szCs w:val="21"/>
+          <w:lang w:val="en-US"/>
+        </w:rPr>
+        <w:t>realized.</w:t>
+      </w:r>
+      <w:r>
+        <w:rPr>
+          <w:rStyle w:val="Enfasicorsivo"/>
+          <w:rFonts w:ascii="Segoe UI" w:hAnsi="Segoe UI" w:cs="Segoe UI"/>
+          <w:color w:val="172B4D"/>
+          <w:sz w:val="21"/>
+          <w:szCs w:val="21"/>
+          <w:lang w:val="en-US"/>
+        </w:rPr>
+        <w:t>&lt;</w:t>
+      </w:r>
+      <w:proofErr w:type="gramEnd"/>
+      <w:r>
+        <w:rPr>
+          <w:rStyle w:val="Enfasicorsivo"/>
+          <w:rFonts w:ascii="Segoe UI" w:hAnsi="Segoe UI" w:cs="Segoe UI"/>
+          <w:color w:val="172B4D"/>
+          <w:sz w:val="21"/>
+          <w:szCs w:val="21"/>
+          <w:lang w:val="en-US"/>
+        </w:rPr>
+        <w:t>add example&gt;</w:t>
+      </w:r>
     </w:p>
     <w:p>
       <w:pPr>
-        <w:rPr>
-          <w:lang w:val="en-US"/>
-        </w:rPr>
-      </w:pPr>
-      <w:r>
-        <w:rPr>
-          <w:lang w:val="en-US"/>
-        </w:rPr>
-        <w:t xml:space="preserve">Information on data provenance and </w:t>
-      </w:r>
-      <w:proofErr w:type="spellStart"/>
-      <w:r>
-        <w:rPr>
-          <w:lang w:val="en-US"/>
-        </w:rPr>
-        <w:t>licence</w:t>
-      </w:r>
-      <w:proofErr w:type="spellEnd"/>
-      <w:r>
-        <w:rPr>
-          <w:lang w:val="en-US"/>
-        </w:rPr>
-        <w:t xml:space="preserve"> could be included in the metadata with a clear header rather than in comment</w:t>
-      </w:r>
-      <w:r>
-        <w:rPr>
-          <w:lang w:val="en-US"/>
-        </w:rPr>
-        <w:t>.</w:t>
+        <w:numPr>
+          <w:ilvl w:val="2"/>
+          <w:numId w:val="16"/>
+        </w:numPr>
+        <w:shd w:val="clear" w:color="auto" w:fill="FFFFFF"/>
+        <w:spacing w:before="100" w:beforeAutospacing="1" w:after="100" w:afterAutospacing="1" w:line="240" w:lineRule="auto"/>
+        <w:rPr>
+          <w:rFonts w:ascii="Segoe UI" w:hAnsi="Segoe UI" w:cs="Segoe UI"/>
+          <w:color w:val="172B4D"/>
+          <w:sz w:val="21"/>
+          <w:szCs w:val="21"/>
+          <w:lang w:val="en-US"/>
+        </w:rPr>
+      </w:pPr>
+      <w:r>
+        <w:rPr>
+          <w:rFonts w:ascii="Segoe UI" w:hAnsi="Segoe UI" w:cs="Segoe UI"/>
+          <w:color w:val="172B4D"/>
+          <w:sz w:val="21"/>
+          <w:szCs w:val="21"/>
+          <w:lang w:val="en-US"/>
+        </w:rPr>
+        <w:t>their realization maturity levels. </w:t>
+      </w:r>
+      <w:r>
+        <w:rPr>
+          <w:rStyle w:val="Enfasicorsivo"/>
+          <w:rFonts w:ascii="Segoe UI" w:hAnsi="Segoe UI" w:cs="Segoe UI"/>
+          <w:color w:val="172B4D"/>
+          <w:sz w:val="21"/>
+          <w:szCs w:val="21"/>
+          <w:lang w:val="en-US"/>
+        </w:rPr>
+        <w:t>&lt;add example&gt;</w:t>
       </w:r>
     </w:p>
     <w:p>
       <w:pPr>
-        <w:rPr>
-          <w:lang w:val="en-US"/>
-        </w:rPr>
-      </w:pPr>
+        <w:numPr>
+          <w:ilvl w:val="2"/>
+          <w:numId w:val="16"/>
+        </w:numPr>
+        <w:shd w:val="clear" w:color="auto" w:fill="FFFFFF"/>
+        <w:spacing w:before="100" w:beforeAutospacing="1" w:after="100" w:afterAutospacing="1" w:line="240" w:lineRule="auto"/>
+        <w:rPr>
+          <w:rFonts w:ascii="Segoe UI" w:hAnsi="Segoe UI" w:cs="Segoe UI"/>
+          <w:color w:val="172B4D"/>
+          <w:sz w:val="21"/>
+          <w:szCs w:val="21"/>
+          <w:lang w:val="en-US"/>
+        </w:rPr>
+      </w:pPr>
+      <w:r>
+        <w:rPr>
+          <w:rFonts w:ascii="Segoe UI" w:hAnsi="Segoe UI" w:cs="Segoe UI"/>
+          <w:color w:val="172B4D"/>
+          <w:sz w:val="21"/>
+          <w:szCs w:val="21"/>
+          <w:lang w:val="en-US"/>
+        </w:rPr>
+        <w:t>the HL7 FHIR implementation. </w:t>
+      </w:r>
+      <w:r>
+        <w:rPr>
+          <w:rStyle w:val="Enfasicorsivo"/>
+          <w:rFonts w:ascii="Segoe UI" w:hAnsi="Segoe UI" w:cs="Segoe UI"/>
+          <w:color w:val="172B4D"/>
+          <w:sz w:val="21"/>
+          <w:szCs w:val="21"/>
+          <w:lang w:val="en-US"/>
+        </w:rPr>
+        <w:t>&lt;add example&gt;</w:t>
+      </w:r>
     </w:p>
     <w:p>
       <w:pPr>
-        <w:rPr>
-          <w:lang w:val="en-US"/>
-        </w:rPr>
-      </w:pPr>
+        <w:numPr>
+          <w:ilvl w:val="0"/>
+          <w:numId w:val="16"/>
+        </w:numPr>
+        <w:shd w:val="clear" w:color="auto" w:fill="FFFFFF"/>
+        <w:spacing w:before="100" w:beforeAutospacing="1" w:after="100" w:afterAutospacing="1" w:line="240" w:lineRule="auto"/>
+        <w:rPr>
+          <w:rFonts w:ascii="Segoe UI" w:hAnsi="Segoe UI" w:cs="Segoe UI"/>
+          <w:color w:val="172B4D"/>
+          <w:sz w:val="21"/>
+          <w:szCs w:val="21"/>
+          <w:lang w:val="en-US"/>
+        </w:rPr>
+      </w:pPr>
+      <w:r>
+        <w:rPr>
+          <w:rFonts w:ascii="Segoe UI" w:hAnsi="Segoe UI" w:cs="Segoe UI"/>
+          <w:color w:val="172B4D"/>
+          <w:sz w:val="21"/>
+          <w:szCs w:val="21"/>
+          <w:lang w:val="en-US"/>
+        </w:rPr>
+        <w:t>FAIR / FHIR by design (future shape of success): hard to make data FAIR when data are poor (even if potentially findable and accessible...) or not designed for that.</w:t>
+      </w:r>
     </w:p>
     <w:p>
       <w:pPr>
-        <w:pStyle w:val="Titolo3"/>
-        <w:rPr>
-          <w:lang w:val="en-US"/>
-        </w:rPr>
-      </w:pPr>
-      <w:r>
-        <w:rPr>
-          <w:lang w:val="en-US"/>
-        </w:rPr>
-        <w:t>Findability</w:t>
-      </w:r>
-    </w:p>
-    <w:p>
-      <w:pPr>
-        <w:rPr>
-          <w:lang w:val="en-US"/>
-        </w:rPr>
-      </w:pPr>
-      <w:r>
-        <w:rPr>
-          <w:lang w:val="en-US"/>
-        </w:rPr>
-        <w:t xml:space="preserve">Findability </w:t>
-      </w:r>
-      <w:r>
-        <w:rPr>
-          <w:lang w:val="en-US"/>
-        </w:rPr>
-        <w:t>covers</w:t>
-      </w:r>
-      <w:r>
-        <w:rPr>
-          <w:lang w:val="en-US"/>
-        </w:rPr>
-        <w:t xml:space="preserve"> a wide range of different expectations and user</w:t>
-      </w:r>
-      <w:r>
-        <w:rPr>
-          <w:lang w:val="en-US"/>
-        </w:rPr>
-        <w:t>s</w:t>
-      </w:r>
-      <w:r>
-        <w:rPr>
-          <w:lang w:val="en-US"/>
-        </w:rPr>
-        <w:t xml:space="preserve">: not of all of them are supposed to be realized by </w:t>
-      </w:r>
-      <w:r>
-        <w:rPr>
-          <w:lang w:val="en-US"/>
-        </w:rPr>
-        <w:t xml:space="preserve">using </w:t>
-      </w:r>
-      <w:r>
-        <w:rPr>
-          <w:lang w:val="en-US"/>
-        </w:rPr>
-        <w:t xml:space="preserve">HL7 FHIR based technologies. For example, a human being makes </w:t>
-      </w:r>
-      <w:r>
-        <w:rPr>
-          <w:lang w:val="en-US"/>
-        </w:rPr>
-        <w:t xml:space="preserve">a </w:t>
-      </w:r>
-      <w:r>
-        <w:rPr>
-          <w:lang w:val="en-US"/>
-        </w:rPr>
-        <w:t xml:space="preserve">web searches to find </w:t>
-      </w:r>
-      <w:r>
-        <w:rPr>
-          <w:lang w:val="en-US"/>
-        </w:rPr>
-        <w:t xml:space="preserve">generically </w:t>
-      </w:r>
-      <w:r>
-        <w:rPr>
-          <w:lang w:val="en-US"/>
-        </w:rPr>
-        <w:t xml:space="preserve">available data about COVID; a researcher knows that the XYZ </w:t>
-      </w:r>
-      <w:r>
-        <w:rPr>
-          <w:lang w:val="en-US"/>
-        </w:rPr>
-        <w:t xml:space="preserve">repository </w:t>
-      </w:r>
-      <w:r>
-        <w:rPr>
-          <w:lang w:val="en-US"/>
-        </w:rPr>
-        <w:t xml:space="preserve">makes available </w:t>
-      </w:r>
-      <w:r>
-        <w:rPr>
-          <w:lang w:val="en-US"/>
-        </w:rPr>
-        <w:t>Traumatic Brain Injury</w:t>
-      </w:r>
-      <w:r>
-        <w:rPr>
-          <w:lang w:val="en-US"/>
-        </w:rPr>
-        <w:t xml:space="preserve"> </w:t>
-      </w:r>
-      <w:r>
-        <w:rPr>
-          <w:lang w:val="en-US"/>
-        </w:rPr>
-        <w:t>Research</w:t>
-      </w:r>
-      <w:r>
-        <w:rPr>
-          <w:lang w:val="en-US"/>
-        </w:rPr>
-        <w:t xml:space="preserve"> data and </w:t>
-      </w:r>
-      <w:proofErr w:type="spellStart"/>
-      <w:r>
-        <w:rPr>
-          <w:lang w:val="en-US"/>
-        </w:rPr>
-        <w:t>cosnlut</w:t>
-      </w:r>
-      <w:proofErr w:type="spellEnd"/>
-      <w:r>
-        <w:rPr>
-          <w:lang w:val="en-US"/>
-        </w:rPr>
-        <w:t xml:space="preserve"> that site to search data set with specific characteristics.</w:t>
-      </w:r>
-    </w:p>
-    <w:p>
-      <w:pPr>
-        <w:rPr>
-          <w:lang w:val="en-US"/>
-        </w:rPr>
-      </w:pPr>
-    </w:p>
-    <w:p>
-      <w:pPr>
-        <w:rPr>
-          <w:lang w:val="en-US"/>
-        </w:rPr>
-      </w:pPr>
-      <w:r>
-        <w:rPr>
-          <w:lang w:val="en-US"/>
-        </w:rPr>
-        <w:t xml:space="preserve">Consider a </w:t>
-      </w:r>
-      <w:r>
-        <w:rPr>
-          <w:b/>
-          <w:bCs/>
-          <w:lang w:val="en-US"/>
-        </w:rPr>
-        <w:t xml:space="preserve">multi-layered </w:t>
-      </w:r>
-      <w:r>
-        <w:rPr>
-          <w:lang w:val="en-US"/>
-        </w:rPr>
-        <w:t xml:space="preserve">and </w:t>
-      </w:r>
-      <w:r>
-        <w:rPr>
-          <w:b/>
-          <w:bCs/>
-          <w:lang w:val="en-US"/>
-        </w:rPr>
-        <w:t>hybrid approach</w:t>
-      </w:r>
-      <w:r>
-        <w:rPr>
-          <w:lang w:val="en-US"/>
-        </w:rPr>
-        <w:t>: that is combination of FHIR and non-FHI</w:t>
-      </w:r>
-      <w:r>
-        <w:rPr>
-          <w:lang w:val="en-US"/>
-        </w:rPr>
-        <w:t>R</w:t>
-      </w:r>
-      <w:r>
-        <w:rPr>
-          <w:lang w:val="en-US"/>
-        </w:rPr>
-        <w:t xml:space="preserve"> based technologies, enabling computable and </w:t>
-      </w:r>
-      <w:r>
-        <w:rPr>
-          <w:lang w:val="en-US"/>
-        </w:rPr>
-        <w:t>human</w:t>
-      </w:r>
-      <w:r>
-        <w:rPr>
-          <w:lang w:val="en-US"/>
-        </w:rPr>
-        <w:t xml:space="preserve"> findability. For </w:t>
-      </w:r>
-      <w:r>
-        <w:rPr>
-          <w:lang w:val="en-US"/>
-        </w:rPr>
-        <w:t>example,</w:t>
-      </w:r>
-      <w:r>
-        <w:rPr>
-          <w:lang w:val="en-US"/>
-        </w:rPr>
-        <w:t xml:space="preserve"> </w:t>
-      </w:r>
-      <w:r>
-        <w:rPr>
-          <w:lang w:val="en-US"/>
-        </w:rPr>
-        <w:t>&lt;….&gt;</w:t>
-      </w:r>
-    </w:p>
-    <w:p>
-      <w:pPr>
-        <w:rPr>
-          <w:lang w:val="en-US"/>
-        </w:rPr>
-      </w:pPr>
-    </w:p>
-    <w:p>
-      <w:pPr>
-        <w:rPr>
-          <w:lang w:val="en-US"/>
-        </w:rPr>
-      </w:pPr>
-      <w:r>
-        <w:rPr>
-          <w:lang w:val="en-US"/>
-        </w:rPr>
-        <w:t>I</w:t>
-      </w:r>
-      <w:r>
-        <w:rPr>
-          <w:lang w:val="en-US"/>
-        </w:rPr>
-        <w:t>f</w:t>
-      </w:r>
-      <w:r>
-        <w:rPr>
-          <w:lang w:val="en-US"/>
-        </w:rPr>
-        <w:t xml:space="preserve"> a search mechanism is adopted and accepted solution this will be used even not FHIR</w:t>
-      </w:r>
-      <w:r>
-        <w:rPr>
-          <w:lang w:val="en-US"/>
-        </w:rPr>
-        <w:t xml:space="preserve"> </w:t>
+        <w:numPr>
+          <w:ilvl w:val="1"/>
+          <w:numId w:val="16"/>
+        </w:numPr>
+        <w:shd w:val="clear" w:color="auto" w:fill="FFFFFF"/>
+        <w:spacing w:before="100" w:beforeAutospacing="1" w:after="100" w:afterAutospacing="1" w:line="240" w:lineRule="auto"/>
+        <w:rPr>
+          <w:rFonts w:ascii="Segoe UI" w:hAnsi="Segoe UI" w:cs="Segoe UI"/>
+          <w:color w:val="172B4D"/>
+          <w:sz w:val="21"/>
+          <w:szCs w:val="21"/>
+          <w:lang w:val="en-US"/>
+        </w:rPr>
+      </w:pPr>
+      <w:r>
+        <w:rPr>
+          <w:rFonts w:ascii="Segoe UI" w:hAnsi="Segoe UI" w:cs="Segoe UI"/>
+          <w:color w:val="172B4D"/>
+          <w:sz w:val="21"/>
+          <w:szCs w:val="21"/>
+          <w:lang w:val="en-US"/>
+        </w:rPr>
+        <w:t xml:space="preserve">converting data in FHIR may be complex or not sufficient if data have not been designed since the beginning for that </w:t>
       </w:r>
       <w:proofErr w:type="gramStart"/>
       <w:r>
         <w:rPr>
-          <w:lang w:val="en-US"/>
-        </w:rPr>
-        <w:t>( as</w:t>
-      </w:r>
-      <w:proofErr w:type="gramEnd"/>
-      <w:r>
-        <w:rPr>
-          <w:lang w:val="en-US"/>
-        </w:rPr>
-        <w:t xml:space="preserve"> google style web search) </w:t>
-      </w:r>
-    </w:p>
-    <w:p>
-      <w:pPr>
-        <w:rPr>
-          <w:lang w:val="en-US"/>
-        </w:rPr>
-      </w:pPr>
-    </w:p>
-    <w:p>
-      <w:pPr>
-        <w:rPr>
-          <w:lang w:val="en-US"/>
-        </w:rPr>
-      </w:pPr>
-      <w:r>
-        <w:rPr>
-          <w:lang w:val="en-US"/>
-        </w:rPr>
-        <w:t xml:space="preserve">Describe how to handle allow the search when data are no longer </w:t>
-      </w:r>
-      <w:r>
-        <w:rPr>
-          <w:lang w:val="en-US"/>
-        </w:rPr>
-        <w:t>available.</w:t>
-      </w:r>
-    </w:p>
-    <w:p>
-      <w:pPr>
-        <w:rPr>
-          <w:lang w:val="en-US"/>
-        </w:rPr>
-      </w:pPr>
-    </w:p>
-    <w:p>
-      <w:pPr>
-        <w:rPr>
-          <w:lang w:val="en-US"/>
-        </w:rPr>
-      </w:pPr>
-      <w:r>
-        <w:rPr>
-          <w:lang w:val="en-US"/>
-        </w:rPr>
-        <w:t>Cases where you cannot get data (</w:t>
-      </w:r>
-      <w:proofErr w:type="gramStart"/>
-      <w:r>
-        <w:rPr>
-          <w:lang w:val="en-US"/>
-        </w:rPr>
-        <w:t>e.g.</w:t>
-      </w:r>
-      <w:proofErr w:type="gramEnd"/>
-      <w:r>
-        <w:rPr>
-          <w:lang w:val="en-US"/>
-        </w:rPr>
-        <w:t xml:space="preserve"> </w:t>
-      </w:r>
-      <w:r>
-        <w:rPr>
-          <w:lang w:val="en-US"/>
-        </w:rPr>
-        <w:t>for privacy reason</w:t>
-      </w:r>
-      <w:r>
-        <w:rPr>
-          <w:lang w:val="en-US"/>
-        </w:rPr>
-        <w:t>) proprietary patient data (but a summary or a description of the data can be available</w:t>
-      </w:r>
-      <w:r>
-        <w:rPr>
-          <w:lang w:val="en-US"/>
-        </w:rPr>
-        <w:t xml:space="preserve">). Machine can </w:t>
-      </w:r>
-      <w:proofErr w:type="gramStart"/>
-      <w:r>
-        <w:rPr>
-          <w:lang w:val="en-US"/>
-        </w:rPr>
-        <w:t>work</w:t>
-      </w:r>
-      <w:proofErr w:type="gramEnd"/>
-      <w:r>
-        <w:rPr>
-          <w:lang w:val="en-US"/>
-        </w:rPr>
-        <w:t xml:space="preserve"> </w:t>
-      </w:r>
-    </w:p>
-    <w:p>
-      <w:pPr>
-        <w:rPr>
-          <w:lang w:val="en-US"/>
-        </w:rPr>
-      </w:pPr>
-      <w:r>
-        <w:rPr>
-          <w:lang w:val="en-US"/>
-        </w:rPr>
-        <w:tab/>
-        <w:t xml:space="preserve">FAIR is 90% </w:t>
-      </w:r>
-      <w:proofErr w:type="gramStart"/>
-      <w:r>
-        <w:rPr>
-          <w:lang w:val="en-US"/>
-        </w:rPr>
-        <w:t>metadata</w:t>
+          <w:rFonts w:ascii="Segoe UI" w:hAnsi="Segoe UI" w:cs="Segoe UI"/>
+          <w:color w:val="172B4D"/>
+          <w:sz w:val="21"/>
+          <w:szCs w:val="21"/>
+          <w:lang w:val="en-US"/>
+        </w:rPr>
+        <w:t>purpose</w:t>
       </w:r>
       <w:proofErr w:type="gramEnd"/>
     </w:p>
     <w:p>
       <w:pPr>
-        <w:rPr>
-          <w:lang w:val="en-US"/>
-        </w:rPr>
-      </w:pPr>
-      <w:r>
-        <w:rPr>
-          <w:lang w:val="en-US"/>
-        </w:rPr>
-        <w:tab/>
-      </w:r>
-      <w:proofErr w:type="spellStart"/>
-      <w:r>
-        <w:rPr>
-          <w:lang w:val="en-US"/>
-        </w:rPr>
-        <w:t>Depensing</w:t>
-      </w:r>
-      <w:proofErr w:type="spellEnd"/>
-      <w:r>
-        <w:rPr>
-          <w:lang w:val="en-US"/>
-        </w:rPr>
-        <w:t xml:space="preserve"> on the access right FHIR serve ca return only partial </w:t>
+        <w:numPr>
+          <w:ilvl w:val="1"/>
+          <w:numId w:val="16"/>
+        </w:numPr>
+        <w:shd w:val="clear" w:color="auto" w:fill="FFFFFF"/>
+        <w:spacing w:before="100" w:beforeAutospacing="1" w:after="100" w:afterAutospacing="1" w:line="240" w:lineRule="auto"/>
+        <w:rPr>
+          <w:rFonts w:ascii="Segoe UI" w:hAnsi="Segoe UI" w:cs="Segoe UI"/>
+          <w:color w:val="172B4D"/>
+          <w:sz w:val="21"/>
+          <w:szCs w:val="21"/>
+          <w:lang w:val="en-US"/>
+        </w:rPr>
+      </w:pPr>
+      <w:r>
+        <w:rPr>
+          <w:rFonts w:ascii="Segoe UI" w:hAnsi="Segoe UI" w:cs="Segoe UI"/>
+          <w:color w:val="172B4D"/>
+          <w:sz w:val="21"/>
+          <w:szCs w:val="21"/>
+          <w:lang w:val="en-US"/>
+        </w:rPr>
+        <w:t xml:space="preserve">the specification/adoption of FHIR profiles against which to assess the data content may help on </w:t>
       </w:r>
       <w:proofErr w:type="gramStart"/>
       <w:r>
         <w:rPr>
-          <w:lang w:val="en-US"/>
-        </w:rPr>
-        <w:t>information</w:t>
+          <w:rFonts w:ascii="Segoe UI" w:hAnsi="Segoe UI" w:cs="Segoe UI"/>
+          <w:color w:val="172B4D"/>
+          <w:sz w:val="21"/>
+          <w:szCs w:val="21"/>
+          <w:lang w:val="en-US"/>
+        </w:rPr>
+        <w:t>this;</w:t>
       </w:r>
       <w:proofErr w:type="gramEnd"/>
     </w:p>
     <w:p>
       <w:pPr>
-        <w:rPr>
-          <w:lang w:val="en-US"/>
-        </w:rPr>
-      </w:pPr>
+        <w:numPr>
+          <w:ilvl w:val="1"/>
+          <w:numId w:val="16"/>
+        </w:numPr>
+        <w:shd w:val="clear" w:color="auto" w:fill="FFFFFF"/>
+        <w:spacing w:before="100" w:beforeAutospacing="1" w:after="100" w:afterAutospacing="1" w:line="240" w:lineRule="auto"/>
+        <w:rPr>
+          <w:rFonts w:ascii="Segoe UI" w:hAnsi="Segoe UI" w:cs="Segoe UI"/>
+          <w:color w:val="172B4D"/>
+          <w:sz w:val="21"/>
+          <w:szCs w:val="21"/>
+          <w:lang w:val="en-US"/>
+        </w:rPr>
+      </w:pPr>
+      <w:r>
+        <w:rPr>
+          <w:rFonts w:ascii="Segoe UI" w:hAnsi="Segoe UI" w:cs="Segoe UI"/>
+          <w:color w:val="172B4D"/>
+          <w:sz w:val="21"/>
+          <w:szCs w:val="21"/>
+          <w:lang w:val="en-US"/>
+        </w:rPr>
+        <w:t xml:space="preserve">the availability of natively conformant FHIR data is an added </w:t>
+      </w:r>
+      <w:proofErr w:type="gramStart"/>
+      <w:r>
+        <w:rPr>
+          <w:rFonts w:ascii="Segoe UI" w:hAnsi="Segoe UI" w:cs="Segoe UI"/>
+          <w:color w:val="172B4D"/>
+          <w:sz w:val="21"/>
+          <w:szCs w:val="21"/>
+          <w:lang w:val="en-US"/>
+        </w:rPr>
+        <w:t>value</w:t>
+      </w:r>
+      <w:proofErr w:type="gramEnd"/>
     </w:p>
     <w:p>
       <w:pPr>
-        <w:rPr>
-          <w:lang w:val="en-US"/>
-        </w:rPr>
-      </w:pPr>
-      <w:r>
-        <w:rPr>
-          <w:lang w:val="en-US"/>
-        </w:rPr>
-        <w:t xml:space="preserve">FAIR by </w:t>
-      </w:r>
-      <w:proofErr w:type="gramStart"/>
-      <w:r>
-        <w:rPr>
-          <w:lang w:val="en-US"/>
-        </w:rPr>
-        <w:t>design:</w:t>
-      </w:r>
-      <w:proofErr w:type="gramEnd"/>
-      <w:r>
-        <w:rPr>
-          <w:lang w:val="en-US"/>
-        </w:rPr>
-        <w:t xml:space="preserve"> is hard to make data FAIR is </w:t>
-      </w:r>
-      <w:r>
-        <w:rPr>
-          <w:lang w:val="en-US"/>
-        </w:rPr>
-        <w:t xml:space="preserve">the data </w:t>
-      </w:r>
-      <w:r>
-        <w:rPr>
-          <w:lang w:val="en-US"/>
-        </w:rPr>
-        <w:t xml:space="preserve">are </w:t>
-      </w:r>
-      <w:r>
-        <w:rPr>
-          <w:lang w:val="en-US"/>
-        </w:rPr>
-        <w:t xml:space="preserve">poor. </w:t>
+        <w:pStyle w:val="NormaleWeb"/>
+        <w:shd w:val="clear" w:color="auto" w:fill="FFFFFF"/>
+        <w:spacing w:before="150" w:beforeAutospacing="0" w:after="240" w:afterAutospacing="0"/>
+        <w:rPr>
+          <w:rFonts w:ascii="Segoe UI" w:hAnsi="Segoe UI" w:cs="Segoe UI"/>
+          <w:color w:val="172B4D"/>
+          <w:sz w:val="21"/>
+          <w:szCs w:val="21"/>
+          <w:lang w:val="en-US"/>
+        </w:rPr>
+      </w:pPr>
+      <w:r>
+        <w:rPr>
+          <w:rFonts w:ascii="Segoe UI" w:hAnsi="Segoe UI" w:cs="Segoe UI"/>
+          <w:color w:val="172B4D"/>
+          <w:sz w:val="21"/>
+          <w:szCs w:val="21"/>
+          <w:lang w:val="en-US"/>
+        </w:rPr>
+        <w:br/>
+      </w:r>
+      <w:r>
+        <w:rPr>
+          <w:rStyle w:val="Enfasicorsivo"/>
+          <w:rFonts w:ascii="Segoe UI" w:eastAsiaTheme="majorEastAsia" w:hAnsi="Segoe UI" w:cs="Segoe UI"/>
+          <w:b/>
+          <w:bCs/>
+          <w:color w:val="172B4D"/>
+          <w:sz w:val="21"/>
+          <w:szCs w:val="21"/>
+          <w:lang w:val="en-US"/>
+        </w:rPr>
+        <w:t>there is a very minimal set of indicators to be always realized:</w:t>
+      </w:r>
+      <w:r>
+        <w:rPr>
+          <w:rFonts w:ascii="Segoe UI" w:hAnsi="Segoe UI" w:cs="Segoe UI"/>
+          <w:color w:val="172B4D"/>
+          <w:sz w:val="21"/>
+          <w:szCs w:val="21"/>
+          <w:lang w:val="en-US"/>
+        </w:rPr>
+        <w:t> </w:t>
+      </w:r>
+      <w:r>
+        <w:rPr>
+          <w:rStyle w:val="Enfasicorsivo"/>
+          <w:rFonts w:ascii="Segoe UI" w:eastAsiaTheme="majorEastAsia" w:hAnsi="Segoe UI" w:cs="Segoe UI"/>
+          <w:b/>
+          <w:bCs/>
+          <w:color w:val="172B4D"/>
+          <w:sz w:val="21"/>
+          <w:szCs w:val="21"/>
+          <w:lang w:val="en-US"/>
+        </w:rPr>
+        <w:t>essential as minimal set</w:t>
+      </w:r>
+      <w:r>
+        <w:rPr>
+          <w:rFonts w:ascii="Segoe UI" w:hAnsi="Segoe UI" w:cs="Segoe UI"/>
+          <w:color w:val="172B4D"/>
+          <w:sz w:val="21"/>
+          <w:szCs w:val="21"/>
+          <w:lang w:val="en-US"/>
+        </w:rPr>
+        <w:br/>
+      </w:r>
+      <w:r>
+        <w:rPr>
+          <w:rFonts w:ascii="Segoe UI" w:hAnsi="Segoe UI" w:cs="Segoe UI"/>
+          <w:color w:val="172B4D"/>
+          <w:sz w:val="21"/>
+          <w:szCs w:val="21"/>
+          <w:lang w:val="en-US"/>
+        </w:rPr>
+        <w:br/>
+      </w:r>
+      <w:r>
+        <w:rPr>
+          <w:rFonts w:ascii="Segoe UI" w:hAnsi="Segoe UI" w:cs="Segoe UI"/>
+          <w:color w:val="172B4D"/>
+          <w:sz w:val="21"/>
+          <w:szCs w:val="21"/>
+          <w:lang w:val="en-US"/>
+        </w:rPr>
+        <w:br/>
+        <w:t xml:space="preserve">Information on data provenance and </w:t>
       </w:r>
       <w:proofErr w:type="spellStart"/>
       <w:r>
         <w:rPr>
-          <w:lang w:val="en-US"/>
-        </w:rPr>
-        <w:t>E.g</w:t>
+          <w:rFonts w:ascii="Segoe UI" w:hAnsi="Segoe UI" w:cs="Segoe UI"/>
+          <w:color w:val="172B4D"/>
+          <w:sz w:val="21"/>
+          <w:szCs w:val="21"/>
+          <w:lang w:val="en-US"/>
+        </w:rPr>
+        <w:t>licence</w:t>
       </w:r>
       <w:proofErr w:type="spellEnd"/>
       <w:r>
         <w:rPr>
-          <w:lang w:val="en-US"/>
-        </w:rPr>
-        <w:t xml:space="preserve"> converting in FHIR, we need to </w:t>
-      </w:r>
-      <w:proofErr w:type="spellStart"/>
-      <w:r>
-        <w:rPr>
-          <w:lang w:val="en-US"/>
-        </w:rPr>
-        <w:t>FAIR</w:t>
-      </w:r>
-      <w:r>
-        <w:rPr>
-          <w:lang w:val="en-US"/>
-        </w:rPr>
-        <w:t>ify</w:t>
-      </w:r>
-      <w:proofErr w:type="spellEnd"/>
-      <w:r>
-        <w:rPr>
-          <w:lang w:val="en-US"/>
-        </w:rPr>
-        <w:t xml:space="preserve"> data by the beginning. (</w:t>
-      </w:r>
-      <w:proofErr w:type="gramStart"/>
-      <w:r>
-        <w:rPr>
-          <w:lang w:val="en-US"/>
-        </w:rPr>
-        <w:t>future</w:t>
-      </w:r>
-      <w:proofErr w:type="gramEnd"/>
-      <w:r>
-        <w:rPr>
-          <w:lang w:val="en-US"/>
-        </w:rPr>
-        <w:t xml:space="preserve"> shape of success)</w:t>
+          <w:rFonts w:ascii="Segoe UI" w:hAnsi="Segoe UI" w:cs="Segoe UI"/>
+          <w:color w:val="172B4D"/>
+          <w:sz w:val="21"/>
+          <w:szCs w:val="21"/>
+          <w:lang w:val="en-US"/>
+        </w:rPr>
+        <w:t xml:space="preserve"> could be included in the metadata with a clear header rather than in comment.</w:t>
       </w:r>
     </w:p>
     <w:p>
       <w:pPr>
-        <w:rPr>
+        <w:pStyle w:val="NormaleWeb"/>
+        <w:shd w:val="clear" w:color="auto" w:fill="FFFFFF"/>
+        <w:spacing w:before="150" w:beforeAutospacing="0" w:after="0" w:afterAutospacing="0"/>
+        <w:rPr>
+          <w:rFonts w:ascii="Segoe UI" w:hAnsi="Segoe UI" w:cs="Segoe UI"/>
+          <w:color w:val="172B4D"/>
+          <w:sz w:val="21"/>
+          <w:szCs w:val="21"/>
           <w:lang w:val="en-US"/>
         </w:rPr>
       </w:pPr>
     </w:p>
     <w:p>
       <w:pPr>
-        <w:rPr>
-          <w:lang w:val="en-US"/>
-        </w:rPr>
-      </w:pPr>
+        <w:pStyle w:val="Titolo3"/>
+        <w:shd w:val="clear" w:color="auto" w:fill="FFFFFF"/>
+        <w:spacing w:before="0"/>
+        <w:rPr>
+          <w:rFonts w:ascii="Segoe UI" w:hAnsi="Segoe UI" w:cs="Segoe UI"/>
+          <w:color w:val="172B4D"/>
+          <w:spacing w:val="-1"/>
+          <w:lang w:val="en-US"/>
+        </w:rPr>
+      </w:pPr>
+      <w:r>
+        <w:rPr>
+          <w:rFonts w:ascii="Segoe UI" w:hAnsi="Segoe UI" w:cs="Segoe UI"/>
+          <w:color w:val="172B4D"/>
+          <w:spacing w:val="-1"/>
+          <w:lang w:val="en-US"/>
+        </w:rPr>
+        <w:lastRenderedPageBreak/>
+        <w:t>Findability</w:t>
+      </w:r>
     </w:p>
     <w:p>
       <w:pPr>
-        <w:pStyle w:val="Titolo3"/>
-        <w:rPr>
-          <w:lang w:val="en-US"/>
-        </w:rPr>
-      </w:pPr>
-      <w:r>
-        <w:rPr>
-          <w:lang w:val="en-US"/>
-        </w:rPr>
-        <w:t>Accessibility</w:t>
+        <w:pStyle w:val="NormaleWeb"/>
+        <w:shd w:val="clear" w:color="auto" w:fill="FFFFFF"/>
+        <w:spacing w:before="150" w:beforeAutospacing="0" w:after="240" w:afterAutospacing="0"/>
+        <w:rPr>
+          <w:rFonts w:ascii="Segoe UI" w:hAnsi="Segoe UI" w:cs="Segoe UI"/>
+          <w:color w:val="172B4D"/>
+          <w:sz w:val="21"/>
+          <w:szCs w:val="21"/>
+          <w:lang w:val="en-US"/>
+        </w:rPr>
+      </w:pPr>
+      <w:r>
+        <w:rPr>
+          <w:rFonts w:ascii="Segoe UI" w:hAnsi="Segoe UI" w:cs="Segoe UI"/>
+          <w:color w:val="172B4D"/>
+          <w:sz w:val="21"/>
+          <w:szCs w:val="21"/>
+          <w:lang w:val="en-US"/>
+        </w:rPr>
+        <w:t xml:space="preserve">Findability covers a wide range of different expectations and users: not of all of them are supposed to be realized by using HL7 FHIR based technologies. For example, a human being makes a web searches to find generically available data about COVID; a researcher knows that the XYZ repository makes available Traumatic Brain Injury Research data and </w:t>
+      </w:r>
+      <w:proofErr w:type="spellStart"/>
+      <w:r>
+        <w:rPr>
+          <w:rFonts w:ascii="Segoe UI" w:hAnsi="Segoe UI" w:cs="Segoe UI"/>
+          <w:color w:val="172B4D"/>
+          <w:sz w:val="21"/>
+          <w:szCs w:val="21"/>
+          <w:lang w:val="en-US"/>
+        </w:rPr>
+        <w:t>cosnlut</w:t>
+      </w:r>
+      <w:proofErr w:type="spellEnd"/>
+      <w:r>
+        <w:rPr>
+          <w:rFonts w:ascii="Segoe UI" w:hAnsi="Segoe UI" w:cs="Segoe UI"/>
+          <w:color w:val="172B4D"/>
+          <w:sz w:val="21"/>
+          <w:szCs w:val="21"/>
+          <w:lang w:val="en-US"/>
+        </w:rPr>
+        <w:t xml:space="preserve"> that site to search data set with specific characteristics.</w:t>
       </w:r>
     </w:p>
     <w:p>
       <w:pPr>
-        <w:rPr>
-          <w:lang w:val="en-US"/>
-        </w:rPr>
-      </w:pPr>
-      <w:r>
-        <w:rPr>
-          <w:lang w:val="en-US"/>
-        </w:rPr>
-        <w:t>&lt;…&gt;</w:t>
+        <w:pStyle w:val="NormaleWeb"/>
+        <w:shd w:val="clear" w:color="auto" w:fill="FFFFFF"/>
+        <w:spacing w:before="150" w:beforeAutospacing="0" w:after="240" w:afterAutospacing="0"/>
+        <w:rPr>
+          <w:rFonts w:ascii="Segoe UI" w:hAnsi="Segoe UI" w:cs="Segoe UI"/>
+          <w:color w:val="172B4D"/>
+          <w:sz w:val="21"/>
+          <w:szCs w:val="21"/>
+          <w:lang w:val="en-US"/>
+        </w:rPr>
+      </w:pPr>
+      <w:r>
+        <w:rPr>
+          <w:rFonts w:ascii="Segoe UI" w:hAnsi="Segoe UI" w:cs="Segoe UI"/>
+          <w:color w:val="172B4D"/>
+          <w:sz w:val="21"/>
+          <w:szCs w:val="21"/>
+          <w:lang w:val="en-US"/>
+        </w:rPr>
+        <w:t>Consider a </w:t>
+      </w:r>
+      <w:r>
+        <w:rPr>
+          <w:rStyle w:val="Enfasigrassetto"/>
+          <w:rFonts w:ascii="Segoe UI" w:eastAsiaTheme="majorEastAsia" w:hAnsi="Segoe UI" w:cs="Segoe UI"/>
+          <w:color w:val="172B4D"/>
+          <w:sz w:val="21"/>
+          <w:szCs w:val="21"/>
+          <w:lang w:val="en-US"/>
+        </w:rPr>
+        <w:t>multi-layered</w:t>
+      </w:r>
+      <w:r>
+        <w:rPr>
+          <w:rFonts w:ascii="Segoe UI" w:hAnsi="Segoe UI" w:cs="Segoe UI"/>
+          <w:color w:val="172B4D"/>
+          <w:sz w:val="21"/>
+          <w:szCs w:val="21"/>
+          <w:lang w:val="en-US"/>
+        </w:rPr>
+        <w:t> and </w:t>
+      </w:r>
+      <w:r>
+        <w:rPr>
+          <w:rStyle w:val="Enfasigrassetto"/>
+          <w:rFonts w:ascii="Segoe UI" w:eastAsiaTheme="majorEastAsia" w:hAnsi="Segoe UI" w:cs="Segoe UI"/>
+          <w:color w:val="172B4D"/>
+          <w:sz w:val="21"/>
+          <w:szCs w:val="21"/>
+          <w:lang w:val="en-US"/>
+        </w:rPr>
+        <w:t>hybrid approach</w:t>
+      </w:r>
+      <w:r>
+        <w:rPr>
+          <w:rFonts w:ascii="Segoe UI" w:hAnsi="Segoe UI" w:cs="Segoe UI"/>
+          <w:color w:val="172B4D"/>
+          <w:sz w:val="21"/>
+          <w:szCs w:val="21"/>
+          <w:lang w:val="en-US"/>
+        </w:rPr>
+        <w:t>: that is combination of FHIR and non-FHIR based technologies, enabling computable and human findability. For example, &lt;….&gt;</w:t>
+      </w:r>
+      <w:r>
+        <w:rPr>
+          <w:rFonts w:ascii="Segoe UI" w:hAnsi="Segoe UI" w:cs="Segoe UI"/>
+          <w:color w:val="172B4D"/>
+          <w:sz w:val="21"/>
+          <w:szCs w:val="21"/>
+          <w:lang w:val="en-US"/>
+        </w:rPr>
+        <w:br/>
+        <w:t xml:space="preserve">If a search mechanism is adopted and accepted solution this will be used even not FHIR </w:t>
+      </w:r>
+      <w:proofErr w:type="gramStart"/>
+      <w:r>
+        <w:rPr>
+          <w:rFonts w:ascii="Segoe UI" w:hAnsi="Segoe UI" w:cs="Segoe UI"/>
+          <w:color w:val="172B4D"/>
+          <w:sz w:val="21"/>
+          <w:szCs w:val="21"/>
+          <w:lang w:val="en-US"/>
+        </w:rPr>
+        <w:t>( as</w:t>
+      </w:r>
+      <w:proofErr w:type="gramEnd"/>
+      <w:r>
+        <w:rPr>
+          <w:rFonts w:ascii="Segoe UI" w:hAnsi="Segoe UI" w:cs="Segoe UI"/>
+          <w:color w:val="172B4D"/>
+          <w:sz w:val="21"/>
+          <w:szCs w:val="21"/>
+          <w:lang w:val="en-US"/>
+        </w:rPr>
+        <w:t xml:space="preserve"> google style web search)</w:t>
+      </w:r>
+      <w:r>
+        <w:rPr>
+          <w:rFonts w:ascii="Segoe UI" w:hAnsi="Segoe UI" w:cs="Segoe UI"/>
+          <w:color w:val="172B4D"/>
+          <w:sz w:val="21"/>
+          <w:szCs w:val="21"/>
+          <w:lang w:val="en-US"/>
+        </w:rPr>
+        <w:t>.</w:t>
       </w:r>
     </w:p>
     <w:p>
       <w:pPr>
-        <w:pStyle w:val="Titolo3"/>
-        <w:rPr>
-          <w:lang w:val="en-US"/>
-        </w:rPr>
-      </w:pPr>
-      <w:r>
-        <w:rPr>
-          <w:lang w:val="en-US"/>
-        </w:rPr>
-        <w:t>Interoperability</w:t>
+        <w:pStyle w:val="NormaleWeb"/>
+        <w:shd w:val="clear" w:color="auto" w:fill="FFFFFF"/>
+        <w:spacing w:before="150" w:beforeAutospacing="0" w:after="240" w:afterAutospacing="0"/>
+        <w:rPr>
+          <w:rFonts w:ascii="Segoe UI" w:hAnsi="Segoe UI" w:cs="Segoe UI"/>
+          <w:color w:val="172B4D"/>
+          <w:sz w:val="21"/>
+          <w:szCs w:val="21"/>
+          <w:lang w:val="en-US"/>
+        </w:rPr>
+      </w:pPr>
+      <w:r>
+        <w:rPr>
+          <w:rFonts w:ascii="Segoe UI" w:hAnsi="Segoe UI" w:cs="Segoe UI"/>
+          <w:color w:val="172B4D"/>
+          <w:sz w:val="21"/>
+          <w:szCs w:val="21"/>
+          <w:lang w:val="en-US"/>
+        </w:rPr>
+        <w:t>Describe how to handle allow the search when data are no longer available.</w:t>
+      </w:r>
+      <w:r>
+        <w:rPr>
+          <w:rFonts w:ascii="Segoe UI" w:hAnsi="Segoe UI" w:cs="Segoe UI"/>
+          <w:color w:val="172B4D"/>
+          <w:sz w:val="21"/>
+          <w:szCs w:val="21"/>
+          <w:lang w:val="en-US"/>
+        </w:rPr>
+        <w:br/>
+        <w:t>Cases where you cannot get data (</w:t>
+      </w:r>
+      <w:proofErr w:type="gramStart"/>
+      <w:r>
+        <w:rPr>
+          <w:rFonts w:ascii="Segoe UI" w:hAnsi="Segoe UI" w:cs="Segoe UI"/>
+          <w:color w:val="172B4D"/>
+          <w:sz w:val="21"/>
+          <w:szCs w:val="21"/>
+          <w:lang w:val="en-US"/>
+        </w:rPr>
+        <w:t>e.g.</w:t>
+      </w:r>
+      <w:proofErr w:type="gramEnd"/>
+      <w:r>
+        <w:rPr>
+          <w:rFonts w:ascii="Segoe UI" w:hAnsi="Segoe UI" w:cs="Segoe UI"/>
+          <w:color w:val="172B4D"/>
+          <w:sz w:val="21"/>
+          <w:szCs w:val="21"/>
+          <w:lang w:val="en-US"/>
+        </w:rPr>
+        <w:t xml:space="preserve"> for privacy reason) proprietary patient data (but a summary or a description of the data can be available). Machine can work</w:t>
+      </w:r>
+      <w:r>
+        <w:rPr>
+          <w:rFonts w:ascii="Segoe UI" w:hAnsi="Segoe UI" w:cs="Segoe UI"/>
+          <w:color w:val="172B4D"/>
+          <w:sz w:val="21"/>
+          <w:szCs w:val="21"/>
+          <w:lang w:val="en-US"/>
+        </w:rPr>
+        <w:br/>
+        <w:t>FAIR is 90% metadata</w:t>
+      </w:r>
+      <w:r>
+        <w:rPr>
+          <w:rFonts w:ascii="Segoe UI" w:hAnsi="Segoe UI" w:cs="Segoe UI"/>
+          <w:color w:val="172B4D"/>
+          <w:sz w:val="21"/>
+          <w:szCs w:val="21"/>
+          <w:lang w:val="en-US"/>
+        </w:rPr>
+        <w:br/>
+        <w:t>Depending on the access right FHIR server can return only partial information</w:t>
+      </w:r>
+      <w:r>
+        <w:rPr>
+          <w:rFonts w:ascii="Segoe UI" w:hAnsi="Segoe UI" w:cs="Segoe UI"/>
+          <w:color w:val="172B4D"/>
+          <w:sz w:val="21"/>
+          <w:szCs w:val="21"/>
+          <w:lang w:val="en-US"/>
+        </w:rPr>
+        <w:br/>
       </w:r>
     </w:p>
     <w:p>
       <w:pPr>
-        <w:rPr>
-          <w:lang w:val="en-US"/>
-        </w:rPr>
-      </w:pPr>
-      <w:r>
-        <w:rPr>
-          <w:lang w:val="en-US"/>
-        </w:rPr>
-        <w:t>For subject level data objects reuse where applicable existing FHIR implementation guides</w:t>
+        <w:pStyle w:val="Titolo3"/>
+        <w:shd w:val="clear" w:color="auto" w:fill="FFFFFF"/>
+        <w:spacing w:before="0"/>
+        <w:rPr>
+          <w:rFonts w:ascii="Segoe UI" w:hAnsi="Segoe UI" w:cs="Segoe UI"/>
+          <w:color w:val="172B4D"/>
+          <w:spacing w:val="-1"/>
+          <w:lang w:val="en-US"/>
+        </w:rPr>
+      </w:pPr>
+      <w:r>
+        <w:rPr>
+          <w:rFonts w:ascii="Segoe UI" w:hAnsi="Segoe UI" w:cs="Segoe UI"/>
+          <w:color w:val="172B4D"/>
+          <w:spacing w:val="-1"/>
+          <w:lang w:val="en-US"/>
+        </w:rPr>
+        <w:t>Accessibility</w:t>
       </w:r>
     </w:p>
     <w:p>
       <w:pPr>
-        <w:rPr>
-          <w:lang w:val="en-US"/>
-        </w:rPr>
-      </w:pPr>
+        <w:pStyle w:val="NormaleWeb"/>
+        <w:shd w:val="clear" w:color="auto" w:fill="FFFFFF"/>
+        <w:spacing w:before="150" w:beforeAutospacing="0" w:after="0" w:afterAutospacing="0"/>
+        <w:rPr>
+          <w:rFonts w:ascii="Segoe UI" w:hAnsi="Segoe UI" w:cs="Segoe UI"/>
+          <w:color w:val="172B4D"/>
+          <w:sz w:val="21"/>
+          <w:szCs w:val="21"/>
+          <w:lang w:val="en-US"/>
+        </w:rPr>
+      </w:pPr>
+      <w:r>
+        <w:rPr>
+          <w:rFonts w:ascii="Segoe UI" w:hAnsi="Segoe UI" w:cs="Segoe UI"/>
+          <w:color w:val="172B4D"/>
+          <w:sz w:val="21"/>
+          <w:szCs w:val="21"/>
+          <w:lang w:val="en-US"/>
+        </w:rPr>
+        <w:t>&lt;…&gt;</w:t>
+      </w:r>
     </w:p>
     <w:p>
       <w:pPr>
         <w:pStyle w:val="Titolo3"/>
-        <w:rPr>
-          <w:lang w:val="en-US"/>
-        </w:rPr>
-      </w:pPr>
-      <w:r>
-        <w:rPr>
-          <w:lang w:val="en-US"/>
-        </w:rPr>
-        <w:t>Reusability</w:t>
+        <w:shd w:val="clear" w:color="auto" w:fill="FFFFFF"/>
+        <w:spacing w:before="0"/>
+        <w:rPr>
+          <w:rFonts w:ascii="Segoe UI" w:hAnsi="Segoe UI" w:cs="Segoe UI"/>
+          <w:color w:val="172B4D"/>
+          <w:spacing w:val="-1"/>
+          <w:lang w:val="en-US"/>
+        </w:rPr>
+      </w:pPr>
+      <w:r>
+        <w:rPr>
+          <w:rFonts w:ascii="Segoe UI" w:hAnsi="Segoe UI" w:cs="Segoe UI"/>
+          <w:color w:val="172B4D"/>
+          <w:spacing w:val="-1"/>
+          <w:lang w:val="en-US"/>
+        </w:rPr>
+        <w:t>Interoperability</w:t>
       </w:r>
     </w:p>
     <w:p>
       <w:pPr>
-        <w:ind w:left="360"/>
-        <w:rPr>
-          <w:lang w:val="en-US"/>
-        </w:rPr>
-      </w:pPr>
-      <w:r>
-        <w:rPr>
-          <w:lang w:val="en-US"/>
-        </w:rPr>
-        <w:t>FAIR Implementation Profile enable to compare the way a community implement FAIR</w:t>
-      </w:r>
-      <w:r>
-        <w:rPr>
-          <w:lang w:val="en-US"/>
-        </w:rPr>
-        <w:t xml:space="preserve"> (evaluate if </w:t>
+        <w:pStyle w:val="NormaleWeb"/>
+        <w:shd w:val="clear" w:color="auto" w:fill="FFFFFF"/>
+        <w:spacing w:before="150" w:beforeAutospacing="0" w:after="0" w:afterAutospacing="0"/>
+        <w:rPr>
+          <w:rFonts w:ascii="Segoe UI" w:hAnsi="Segoe UI" w:cs="Segoe UI"/>
+          <w:color w:val="172B4D"/>
+          <w:sz w:val="21"/>
+          <w:szCs w:val="21"/>
+          <w:lang w:val="en-US"/>
+        </w:rPr>
+      </w:pPr>
+      <w:r>
+        <w:rPr>
+          <w:rFonts w:ascii="Segoe UI" w:hAnsi="Segoe UI" w:cs="Segoe UI"/>
+          <w:color w:val="172B4D"/>
+          <w:sz w:val="21"/>
+          <w:szCs w:val="21"/>
+          <w:lang w:val="en-US"/>
+        </w:rPr>
+        <w:t>For subject level data objects reuse where applicable existing FHIR implementation guides</w:t>
       </w:r>
     </w:p>
     <w:p>
       <w:pPr>
-        <w:ind w:firstLine="360"/>
-        <w:rPr>
-          <w:lang w:val="en-US"/>
-        </w:rPr>
-      </w:pPr>
-      <w:r>
-        <w:rPr>
-          <w:lang w:val="en-US"/>
-        </w:rPr>
-        <w:t xml:space="preserve">One of the </w:t>
-      </w:r>
-      <w:r>
-        <w:rPr>
-          <w:lang w:val="en-US"/>
-        </w:rPr>
-        <w:t>community standard</w:t>
-      </w:r>
-      <w:r>
-        <w:rPr>
-          <w:lang w:val="en-US"/>
-        </w:rPr>
-        <w:t xml:space="preserve">s mentioned could be </w:t>
-      </w:r>
-      <w:proofErr w:type="gramStart"/>
-      <w:r>
-        <w:rPr>
-          <w:lang w:val="en-US"/>
-        </w:rPr>
-        <w:t>FHIR</w:t>
-      </w:r>
-      <w:proofErr w:type="gramEnd"/>
-      <w:r>
-        <w:rPr>
-          <w:lang w:val="en-US"/>
-        </w:rPr>
-        <w:t xml:space="preserve"> </w:t>
-      </w:r>
+        <w:pStyle w:val="NormaleWeb"/>
+        <w:shd w:val="clear" w:color="auto" w:fill="FFFFFF"/>
+        <w:spacing w:before="150" w:beforeAutospacing="0" w:after="0" w:afterAutospacing="0"/>
+        <w:rPr>
+          <w:rFonts w:ascii="Segoe UI" w:hAnsi="Segoe UI" w:cs="Segoe UI"/>
+          <w:color w:val="172B4D"/>
+          <w:sz w:val="21"/>
+          <w:szCs w:val="21"/>
+          <w:lang w:val="en-US"/>
+        </w:rPr>
+      </w:pPr>
     </w:p>
     <w:p>
       <w:pPr>
-        <w:rPr>
-          <w:lang w:val="en-US"/>
-        </w:rPr>
-      </w:pPr>
-      <w:r>
-        <w:rPr>
-          <w:lang w:val="en-US"/>
-        </w:rPr>
+        <w:pStyle w:val="Titolo3"/>
+        <w:shd w:val="clear" w:color="auto" w:fill="FFFFFF"/>
+        <w:spacing w:before="0"/>
+        <w:rPr>
+          <w:rFonts w:ascii="Segoe UI" w:hAnsi="Segoe UI" w:cs="Segoe UI"/>
+          <w:color w:val="172B4D"/>
+          <w:spacing w:val="-1"/>
+          <w:lang w:val="en-US"/>
+        </w:rPr>
+      </w:pPr>
+      <w:r>
+        <w:rPr>
+          <w:rFonts w:ascii="Segoe UI" w:hAnsi="Segoe UI" w:cs="Segoe UI"/>
+          <w:color w:val="172B4D"/>
+          <w:spacing w:val="-1"/>
+          <w:lang w:val="en-US"/>
+        </w:rPr>
+        <w:t>Reusability</w:t>
+      </w:r>
+    </w:p>
+    <w:p>
+      <w:pPr>
+        <w:pStyle w:val="NormaleWeb"/>
+        <w:shd w:val="clear" w:color="auto" w:fill="FFFFFF"/>
+        <w:spacing w:before="150" w:beforeAutospacing="0" w:after="0" w:afterAutospacing="0"/>
+        <w:rPr>
+          <w:rFonts w:ascii="Segoe UI" w:hAnsi="Segoe UI" w:cs="Segoe UI"/>
+          <w:color w:val="172B4D"/>
+          <w:sz w:val="21"/>
+          <w:szCs w:val="21"/>
+          <w:lang w:val="en-US"/>
+        </w:rPr>
+      </w:pPr>
+      <w:r>
+        <w:rPr>
+          <w:rFonts w:ascii="Segoe UI" w:hAnsi="Segoe UI" w:cs="Segoe UI"/>
+          <w:color w:val="172B4D"/>
+          <w:sz w:val="21"/>
+          <w:szCs w:val="21"/>
+          <w:lang w:val="en-US"/>
+        </w:rPr>
+        <w:t>FAIR Implementation Profile enable to compare the way a community implement FAIR (evaluate if</w:t>
+      </w:r>
+      <w:r>
+        <w:rPr>
+          <w:rFonts w:ascii="Segoe UI" w:hAnsi="Segoe UI" w:cs="Segoe UI"/>
+          <w:color w:val="172B4D"/>
+          <w:sz w:val="21"/>
+          <w:szCs w:val="21"/>
+          <w:lang w:val="en-US"/>
+        </w:rPr>
+        <w:br/>
+        <w:t xml:space="preserve">One of the community standards mentioned could be </w:t>
+      </w:r>
+      <w:proofErr w:type="gramStart"/>
+      <w:r>
+        <w:rPr>
+          <w:rFonts w:ascii="Segoe UI" w:hAnsi="Segoe UI" w:cs="Segoe UI"/>
+          <w:color w:val="172B4D"/>
+          <w:sz w:val="21"/>
+          <w:szCs w:val="21"/>
+          <w:lang w:val="en-US"/>
+        </w:rPr>
+        <w:t>FHIR</w:t>
+      </w:r>
+      <w:proofErr w:type="gramEnd"/>
+    </w:p>
+    <w:p>
+      <w:pPr>
+        <w:pStyle w:val="NormaleWeb"/>
+        <w:shd w:val="clear" w:color="auto" w:fill="FFFFFF"/>
+        <w:spacing w:before="150" w:beforeAutospacing="0" w:after="0" w:afterAutospacing="0"/>
+        <w:rPr>
+          <w:rFonts w:ascii="Segoe UI" w:hAnsi="Segoe UI" w:cs="Segoe UI"/>
+          <w:color w:val="172B4D"/>
+          <w:sz w:val="21"/>
+          <w:szCs w:val="21"/>
+          <w:lang w:val="en-US"/>
+        </w:rPr>
+      </w:pPr>
+      <w:r>
+        <w:rPr>
+          <w:rFonts w:ascii="Segoe UI" w:hAnsi="Segoe UI" w:cs="Segoe UI"/>
+          <w:color w:val="172B4D"/>
+          <w:sz w:val="21"/>
+          <w:szCs w:val="21"/>
+          <w:lang w:val="en-US"/>
+        </w:rPr>
+        <w:t xml:space="preserve">A clear </w:t>
+      </w:r>
+      <w:proofErr w:type="spellStart"/>
+      <w:r>
+        <w:rPr>
+          <w:rFonts w:ascii="Segoe UI" w:hAnsi="Segoe UI" w:cs="Segoe UI"/>
+          <w:color w:val="172B4D"/>
+          <w:sz w:val="21"/>
+          <w:szCs w:val="21"/>
+          <w:lang w:val="en-US"/>
+        </w:rPr>
+        <w:t>licence</w:t>
+      </w:r>
+      <w:proofErr w:type="spellEnd"/>
+      <w:r>
+        <w:rPr>
+          <w:rFonts w:ascii="Segoe UI" w:hAnsi="Segoe UI" w:cs="Segoe UI"/>
+          <w:color w:val="172B4D"/>
+          <w:sz w:val="21"/>
+          <w:szCs w:val="21"/>
+          <w:lang w:val="en-US"/>
+        </w:rPr>
+        <w:t xml:space="preserve"> and consent </w:t>
+      </w:r>
+      <w:proofErr w:type="gramStart"/>
+      <w:r>
+        <w:rPr>
+          <w:rFonts w:ascii="Segoe UI" w:hAnsi="Segoe UI" w:cs="Segoe UI"/>
+          <w:color w:val="172B4D"/>
+          <w:sz w:val="21"/>
+          <w:szCs w:val="21"/>
+          <w:lang w:val="en-US"/>
+        </w:rPr>
+        <w:t>is</w:t>
+      </w:r>
+      <w:proofErr w:type="gramEnd"/>
+      <w:r>
+        <w:rPr>
+          <w:rFonts w:ascii="Segoe UI" w:hAnsi="Segoe UI" w:cs="Segoe UI"/>
+          <w:color w:val="172B4D"/>
+          <w:sz w:val="21"/>
+          <w:szCs w:val="21"/>
+          <w:lang w:val="en-US"/>
+        </w:rPr>
+        <w:t xml:space="preserve"> important for reusability  </w:t>
+      </w:r>
+      <w:r>
+        <w:rPr>
+          <w:rFonts w:ascii="Segoe UI" w:hAnsi="Segoe UI" w:cs="Segoe UI"/>
+          <w:color w:val="172B4D"/>
+          <w:sz w:val="21"/>
+          <w:szCs w:val="21"/>
+          <w:lang w:val="en-US"/>
+        </w:rPr>
+        <w:br/>
         <w:t>&lt;…&gt;</w:t>
       </w:r>
+    </w:p>
+    <w:p>
+      <w:pPr>
+        <w:keepNext/>
+        <w:keepLines/>
+        <w:spacing w:before="40" w:after="0"/>
+        <w:outlineLvl w:val="2"/>
+        <w:rPr>
+          <w:lang w:val="en-US"/>
+        </w:rPr>
+      </w:pPr>
     </w:p>
     <w:sectPr>
       <w:pgSz w:w="11906" w:h="16838"/>
@@ -1916,6 +2366,119 @@
     </w:lvl>
   </w:abstractNum>
   <w:abstractNum w:abstractNumId="6" w15:restartNumberingAfterBreak="0">
+    <w:nsid w:val="47721DC2"/>
+    <w:multiLevelType w:val="multilevel"/>
+    <w:tmpl w:val="A2028F5C"/>
+    <w:lvl w:ilvl="0">
+      <w:start w:val="1"/>
+      <w:numFmt w:val="decimal"/>
+      <w:lvlText w:val="%1."/>
+      <w:lvlJc w:val="left"/>
+      <w:pPr>
+        <w:tabs>
+          <w:tab w:val="num" w:pos="720"/>
+        </w:tabs>
+        <w:ind w:left="720" w:hanging="360"/>
+      </w:pPr>
+    </w:lvl>
+    <w:lvl w:ilvl="1">
+      <w:start w:val="1"/>
+      <w:numFmt w:val="lowerLetter"/>
+      <w:lvlText w:val="%2."/>
+      <w:lvlJc w:val="left"/>
+      <w:pPr>
+        <w:tabs>
+          <w:tab w:val="num" w:pos="1440"/>
+        </w:tabs>
+        <w:ind w:left="1440" w:hanging="360"/>
+      </w:pPr>
+    </w:lvl>
+    <w:lvl w:ilvl="2">
+      <w:start w:val="1"/>
+      <w:numFmt w:val="lowerRoman"/>
+      <w:lvlText w:val="%3."/>
+      <w:lvlJc w:val="right"/>
+      <w:pPr>
+        <w:tabs>
+          <w:tab w:val="num" w:pos="2160"/>
+        </w:tabs>
+        <w:ind w:left="2160" w:hanging="360"/>
+      </w:pPr>
+    </w:lvl>
+    <w:lvl w:ilvl="3" w:tentative="1">
+      <w:start w:val="1"/>
+      <w:numFmt w:val="decimal"/>
+      <w:lvlText w:val="%4."/>
+      <w:lvlJc w:val="left"/>
+      <w:pPr>
+        <w:tabs>
+          <w:tab w:val="num" w:pos="2880"/>
+        </w:tabs>
+        <w:ind w:left="2880" w:hanging="360"/>
+      </w:pPr>
+    </w:lvl>
+    <w:lvl w:ilvl="4" w:tentative="1">
+      <w:start w:val="1"/>
+      <w:numFmt w:val="decimal"/>
+      <w:lvlText w:val="%5."/>
+      <w:lvlJc w:val="left"/>
+      <w:pPr>
+        <w:tabs>
+          <w:tab w:val="num" w:pos="3600"/>
+        </w:tabs>
+        <w:ind w:left="3600" w:hanging="360"/>
+      </w:pPr>
+    </w:lvl>
+    <w:lvl w:ilvl="5" w:tentative="1">
+      <w:start w:val="1"/>
+      <w:numFmt w:val="decimal"/>
+      <w:lvlText w:val="%6."/>
+      <w:lvlJc w:val="left"/>
+      <w:pPr>
+        <w:tabs>
+          <w:tab w:val="num" w:pos="4320"/>
+        </w:tabs>
+        <w:ind w:left="4320" w:hanging="360"/>
+      </w:pPr>
+    </w:lvl>
+    <w:lvl w:ilvl="6" w:tentative="1">
+      <w:start w:val="1"/>
+      <w:numFmt w:val="decimal"/>
+      <w:lvlText w:val="%7."/>
+      <w:lvlJc w:val="left"/>
+      <w:pPr>
+        <w:tabs>
+          <w:tab w:val="num" w:pos="5040"/>
+        </w:tabs>
+        <w:ind w:left="5040" w:hanging="360"/>
+      </w:pPr>
+    </w:lvl>
+    <w:lvl w:ilvl="7" w:tentative="1">
+      <w:start w:val="1"/>
+      <w:numFmt w:val="decimal"/>
+      <w:lvlText w:val="%8."/>
+      <w:lvlJc w:val="left"/>
+      <w:pPr>
+        <w:tabs>
+          <w:tab w:val="num" w:pos="5760"/>
+        </w:tabs>
+        <w:ind w:left="5760" w:hanging="360"/>
+      </w:pPr>
+    </w:lvl>
+    <w:lvl w:ilvl="8" w:tentative="1">
+      <w:start w:val="1"/>
+      <w:numFmt w:val="decimal"/>
+      <w:lvlText w:val="%9."/>
+      <w:lvlJc w:val="left"/>
+      <w:pPr>
+        <w:tabs>
+          <w:tab w:val="num" w:pos="6480"/>
+        </w:tabs>
+        <w:ind w:left="6480" w:hanging="360"/>
+      </w:pPr>
+    </w:lvl>
+  </w:abstractNum>
+  <w:abstractNum w:abstractNumId="7" w15:restartNumberingAfterBreak="0">
     <w:nsid w:val="4E80473C"/>
     <w:multiLevelType w:val="multilevel"/>
     <w:tmpl w:val="249035AA"/>
@@ -2064,7 +2627,7 @@
       </w:rPr>
     </w:lvl>
   </w:abstractNum>
-  <w:abstractNum w:abstractNumId="7" w15:restartNumberingAfterBreak="0">
+  <w:abstractNum w:abstractNumId="8" w15:restartNumberingAfterBreak="0">
     <w:nsid w:val="4F6C28E4"/>
     <w:multiLevelType w:val="hybridMultilevel"/>
     <w:tmpl w:val="FCB2C6B6"/>
@@ -2153,7 +2716,7 @@
       </w:pPr>
     </w:lvl>
   </w:abstractNum>
-  <w:abstractNum w:abstractNumId="8" w15:restartNumberingAfterBreak="0">
+  <w:abstractNum w:abstractNumId="9" w15:restartNumberingAfterBreak="0">
     <w:nsid w:val="4FEE1A1C"/>
     <w:multiLevelType w:val="hybridMultilevel"/>
     <w:tmpl w:val="9580E9FA"/>
@@ -2266,7 +2829,7 @@
       </w:rPr>
     </w:lvl>
   </w:abstractNum>
-  <w:abstractNum w:abstractNumId="9" w15:restartNumberingAfterBreak="0">
+  <w:abstractNum w:abstractNumId="10" w15:restartNumberingAfterBreak="0">
     <w:nsid w:val="531229D3"/>
     <w:multiLevelType w:val="multilevel"/>
     <w:tmpl w:val="962CAC1E"/>
@@ -2415,7 +2978,7 @@
       </w:rPr>
     </w:lvl>
   </w:abstractNum>
-  <w:abstractNum w:abstractNumId="10" w15:restartNumberingAfterBreak="0">
+  <w:abstractNum w:abstractNumId="11" w15:restartNumberingAfterBreak="0">
     <w:nsid w:val="601001F7"/>
     <w:multiLevelType w:val="hybridMultilevel"/>
     <w:tmpl w:val="11EE388C"/>
@@ -2501,7 +3064,7 @@
       </w:pPr>
     </w:lvl>
   </w:abstractNum>
-  <w:abstractNum w:abstractNumId="11" w15:restartNumberingAfterBreak="0">
+  <w:abstractNum w:abstractNumId="12" w15:restartNumberingAfterBreak="0">
     <w:nsid w:val="60183141"/>
     <w:multiLevelType w:val="multilevel"/>
     <w:tmpl w:val="94A61F82"/>
@@ -2650,7 +3213,7 @@
       </w:rPr>
     </w:lvl>
   </w:abstractNum>
-  <w:abstractNum w:abstractNumId="12" w15:restartNumberingAfterBreak="0">
+  <w:abstractNum w:abstractNumId="13" w15:restartNumberingAfterBreak="0">
     <w:nsid w:val="64B96B39"/>
     <w:multiLevelType w:val="hybridMultilevel"/>
     <w:tmpl w:val="2C587ABC"/>
@@ -2739,7 +3302,7 @@
       </w:pPr>
     </w:lvl>
   </w:abstractNum>
-  <w:abstractNum w:abstractNumId="13" w15:restartNumberingAfterBreak="0">
+  <w:abstractNum w:abstractNumId="14" w15:restartNumberingAfterBreak="0">
     <w:nsid w:val="6B1427D0"/>
     <w:multiLevelType w:val="hybridMultilevel"/>
     <w:tmpl w:val="41BC496A"/>
@@ -2825,7 +3388,7 @@
       </w:pPr>
     </w:lvl>
   </w:abstractNum>
-  <w:abstractNum w:abstractNumId="14" w15:restartNumberingAfterBreak="0">
+  <w:abstractNum w:abstractNumId="15" w15:restartNumberingAfterBreak="0">
     <w:nsid w:val="6CDE6029"/>
     <w:multiLevelType w:val="hybridMultilevel"/>
     <w:tmpl w:val="BE2898E6"/>
@@ -2966,10 +3529,10 @@
     </w:lvl>
   </w:abstractNum>
   <w:num w:numId="1">
-    <w:abstractNumId w:val="11"/>
+    <w:abstractNumId w:val="12"/>
   </w:num>
   <w:num w:numId="2">
-    <w:abstractNumId w:val="6"/>
+    <w:abstractNumId w:val="7"/>
   </w:num>
   <w:num w:numId="3">
     <w:abstractNumId w:val="2"/>
@@ -2981,34 +3544,37 @@
     <w:abstractNumId w:val="3"/>
   </w:num>
   <w:num w:numId="6">
-    <w:abstractNumId w:val="10"/>
+    <w:abstractNumId w:val="11"/>
   </w:num>
   <w:num w:numId="7">
     <w:abstractNumId w:val="0"/>
   </w:num>
   <w:num w:numId="8">
-    <w:abstractNumId w:val="9"/>
+    <w:abstractNumId w:val="10"/>
   </w:num>
   <w:num w:numId="9">
-    <w:abstractNumId w:val="13"/>
+    <w:abstractNumId w:val="14"/>
   </w:num>
   <w:num w:numId="10">
     <w:abstractNumId w:val="5"/>
   </w:num>
   <w:num w:numId="11">
-    <w:abstractNumId w:val="14"/>
+    <w:abstractNumId w:val="15"/>
   </w:num>
   <w:num w:numId="12">
-    <w:abstractNumId w:val="12"/>
+    <w:abstractNumId w:val="13"/>
   </w:num>
   <w:num w:numId="13">
-    <w:abstractNumId w:val="7"/>
+    <w:abstractNumId w:val="8"/>
   </w:num>
   <w:num w:numId="14">
     <w:abstractNumId w:val="4"/>
   </w:num>
   <w:num w:numId="15">
-    <w:abstractNumId w:val="8"/>
+    <w:abstractNumId w:val="9"/>
+  </w:num>
+  <w:num w:numId="16">
+    <w:abstractNumId w:val="6"/>
   </w:num>
 </w:numbering>
 </file>
@@ -3879,6 +4445,17 @@
       <w:color w:val="2F5496" w:themeColor="accent1" w:themeShade="BF"/>
     </w:rPr>
   </w:style>
+  <w:style w:type="character" w:styleId="Enfasicorsivo">
+    <w:name w:val="Emphasis"/>
+    <w:basedOn w:val="Carpredefinitoparagrafo"/>
+    <w:uiPriority w:val="20"/>
+    <w:qFormat/>
+    <w:rsid w:val="00602A99"/>
+    <w:rPr>
+      <w:i/>
+      <w:iCs/>
+    </w:rPr>
+  </w:style>
 </w:styles>
 </file>
 

</xml_diff>